<commit_message>
updated fields within report
</commit_message>
<xml_diff>
--- a/src/assets/FFRD-RAS-Report-Automated-Template.docx
+++ b/src/assets/FFRD-RAS-Report-Automated-Template.docx
@@ -1686,7 +1686,7 @@
         <w:rPr>
           <w:color w:val="FF0000"/>
         </w:rPr>
-        <w:instrText xml:space="preserve"> MERGEFIELD  Section01_Figure01  \* MERGEFORMAT </w:instrText>
+        <w:instrText xml:space="preserve"> MERGEFIELD  figure_pilot_study_area  \* MERGEFORMAT </w:instrText>
       </w:r>
       <w:r>
         <w:rPr>
@@ -1699,7 +1699,7 @@
           <w:noProof/>
           <w:color w:val="FF0000"/>
         </w:rPr>
-        <w:t>«Section01_Figure01»</w:t>
+        <w:t>«figure_pilot_study_area»</w:t>
       </w:r>
       <w:r>
         <w:rPr>
@@ -1755,7 +1755,7 @@
         <w:rPr>
           <w:color w:val="FF0000"/>
         </w:rPr>
-        <w:instrText xml:space="preserve"> MERGEFIELD  Section01_Figure02  \* MERGEFORMAT </w:instrText>
+        <w:instrText xml:space="preserve"> MERGEFIELD  figure_dem  \* MERGEFORMAT </w:instrText>
       </w:r>
       <w:r>
         <w:rPr>
@@ -1768,7 +1768,7 @@
           <w:noProof/>
           <w:color w:val="FF0000"/>
         </w:rPr>
-        <w:t>«Section01_Figure02»</w:t>
+        <w:t>«figure_dem»</w:t>
       </w:r>
       <w:r>
         <w:rPr>
@@ -1782,7 +1782,13 @@
         <w:pStyle w:val="MMCbodytext"/>
       </w:pPr>
       <w:r>
-        <w:t>[include figure showing the location and names of gaging stations in relation to the and major stream network for the basin]</w:t>
+        <w:t xml:space="preserve">[include figure showing </w:t>
+      </w:r>
+      <w:r>
+        <w:t>digital elevation model of the studied area</w:t>
+      </w:r>
+      <w:r>
+        <w:t>]</w:t>
       </w:r>
     </w:p>
     <w:p>
@@ -1842,15 +1848,11 @@
     </w:p>
     <w:p>
       <w:pPr>
-        <w:pStyle w:val="MMCbodytext"/>
-      </w:pPr>
-    </w:p>
-    <w:p>
-      <w:pPr>
         <w:pStyle w:val="FEMAHeading1"/>
       </w:pPr>
       <w:bookmarkStart w:id="12" w:name="_Toc168554429"/>
       <w:r>
+        <w:lastRenderedPageBreak/>
         <w:t>Modeling Team &amp; Metadata</w:t>
       </w:r>
       <w:bookmarkEnd w:id="12"/>
@@ -1949,13 +1951,7 @@
         <w:pStyle w:val="MMCbulletstep1"/>
       </w:pPr>
       <w:r>
-        <w:t xml:space="preserve">Vertical Datum: </w:t>
-      </w:r>
-      <w:r>
-        <w:rPr>
-          <w:color w:val="70AD47" w:themeColor="accent6"/>
-        </w:rPr>
-        <w:t>NAVD 88 - feet</w:t>
+        <w:t>Vertical Datum: NAVD 88 - feet</w:t>
       </w:r>
     </w:p>
     <w:p>
@@ -1963,16 +1959,10 @@
         <w:pStyle w:val="MMCbulletstep1"/>
       </w:pPr>
       <w:r>
-        <w:t xml:space="preserve">Projection of Model: </w:t>
-      </w:r>
-      <w:r>
-        <w:rPr>
-          <w:color w:val="70AD47" w:themeColor="accent6"/>
-        </w:rPr>
-        <w:t xml:space="preserve">Albers Equal Area </w:t>
-      </w:r>
-      <w:r>
-        <w:t>per USACE FFRD Standard SOP</w:t>
+        <w:t xml:space="preserve">Projection of Model: Albers Equal Area per USACE </w:t>
+      </w:r>
+      <w:r>
+        <w:t>FFRD Standard SOP</w:t>
       </w:r>
     </w:p>
     <w:p>
@@ -2009,34 +1999,10 @@
       </w:r>
       <w:r>
         <w:rPr>
-          <w:color w:val="FF0000"/>
+          <w:b w:val="0"/>
+          <w:bCs w:val="0"/>
         </w:rPr>
-        <w:fldChar w:fldCharType="begin"/>
-      </w:r>
-      <w:r>
-        <w:rPr>
-          <w:color w:val="FF0000"/>
-        </w:rPr>
-        <w:instrText xml:space="preserve"> MERGEFIELD  Section02_Table01  \* MERGEFORMAT </w:instrText>
-      </w:r>
-      <w:r>
-        <w:rPr>
-          <w:color w:val="FF0000"/>
-        </w:rPr>
-        <w:fldChar w:fldCharType="separate"/>
-      </w:r>
-      <w:r>
-        <w:rPr>
-          <w:noProof/>
-          <w:color w:val="FF0000"/>
-        </w:rPr>
-        <w:t>«Section02_Table01»</w:t>
-      </w:r>
-      <w:r>
-        <w:rPr>
-          <w:color w:val="FF0000"/>
-        </w:rPr>
-        <w:fldChar w:fldCharType="end"/>
+        <w:t>Projection Details</w:t>
       </w:r>
     </w:p>
     <w:tbl>
@@ -2112,6 +2078,37 @@
               <w:pStyle w:val="MMCbodytext"/>
               <w:cnfStyle w:val="000000100000" w:firstRow="0" w:lastRow="0" w:firstColumn="0" w:lastColumn="0" w:oddVBand="0" w:evenVBand="0" w:oddHBand="1" w:evenHBand="0" w:firstRowFirstColumn="0" w:firstRowLastColumn="0" w:lastRowFirstColumn="0" w:lastRowLastColumn="0"/>
             </w:pPr>
+            <w:r>
+              <w:rPr>
+                <w:color w:val="FF0000"/>
+              </w:rPr>
+              <w:fldChar w:fldCharType="begin"/>
+            </w:r>
+            <w:r>
+              <w:rPr>
+                <w:color w:val="FF0000"/>
+              </w:rPr>
+              <w:instrText xml:space="preserve"> MERGEFIELD  table01_projcs  \* MERGEFORMAT </w:instrText>
+            </w:r>
+            <w:r>
+              <w:rPr>
+                <w:color w:val="FF0000"/>
+              </w:rPr>
+              <w:fldChar w:fldCharType="separate"/>
+            </w:r>
+            <w:r>
+              <w:rPr>
+                <w:noProof/>
+                <w:color w:val="FF0000"/>
+              </w:rPr>
+              <w:t>«table01_projcs»</w:t>
+            </w:r>
+            <w:r>
+              <w:rPr>
+                <w:color w:val="FF0000"/>
+              </w:rPr>
+              <w:fldChar w:fldCharType="end"/>
+            </w:r>
           </w:p>
         </w:tc>
       </w:tr>
@@ -2142,6 +2139,37 @@
               <w:pStyle w:val="MMCbodytext"/>
               <w:cnfStyle w:val="000000000000" w:firstRow="0" w:lastRow="0" w:firstColumn="0" w:lastColumn="0" w:oddVBand="0" w:evenVBand="0" w:oddHBand="0" w:evenHBand="0" w:firstRowFirstColumn="0" w:firstRowLastColumn="0" w:lastRowFirstColumn="0" w:lastRowLastColumn="0"/>
             </w:pPr>
+            <w:r>
+              <w:rPr>
+                <w:color w:val="FF0000"/>
+              </w:rPr>
+              <w:fldChar w:fldCharType="begin"/>
+            </w:r>
+            <w:r>
+              <w:rPr>
+                <w:color w:val="FF0000"/>
+              </w:rPr>
+              <w:instrText xml:space="preserve"> MERGEFIELD  table01_geogcs  \* MERGEFORMAT </w:instrText>
+            </w:r>
+            <w:r>
+              <w:rPr>
+                <w:color w:val="FF0000"/>
+              </w:rPr>
+              <w:fldChar w:fldCharType="separate"/>
+            </w:r>
+            <w:r>
+              <w:rPr>
+                <w:noProof/>
+                <w:color w:val="FF0000"/>
+              </w:rPr>
+              <w:t>«table01_geogcs»</w:t>
+            </w:r>
+            <w:r>
+              <w:rPr>
+                <w:color w:val="FF0000"/>
+              </w:rPr>
+              <w:fldChar w:fldCharType="end"/>
+            </w:r>
           </w:p>
         </w:tc>
       </w:tr>
@@ -2173,6 +2201,37 @@
               <w:pStyle w:val="MMCbodytext"/>
               <w:cnfStyle w:val="000000100000" w:firstRow="0" w:lastRow="0" w:firstColumn="0" w:lastColumn="0" w:oddVBand="0" w:evenVBand="0" w:oddHBand="1" w:evenHBand="0" w:firstRowFirstColumn="0" w:firstRowLastColumn="0" w:lastRowFirstColumn="0" w:lastRowLastColumn="0"/>
             </w:pPr>
+            <w:r>
+              <w:rPr>
+                <w:color w:val="FF0000"/>
+              </w:rPr>
+              <w:fldChar w:fldCharType="begin"/>
+            </w:r>
+            <w:r>
+              <w:rPr>
+                <w:color w:val="FF0000"/>
+              </w:rPr>
+              <w:instrText xml:space="preserve"> MERGEFIELD  table01_datum  \* MERGEFORMAT </w:instrText>
+            </w:r>
+            <w:r>
+              <w:rPr>
+                <w:color w:val="FF0000"/>
+              </w:rPr>
+              <w:fldChar w:fldCharType="separate"/>
+            </w:r>
+            <w:r>
+              <w:rPr>
+                <w:noProof/>
+                <w:color w:val="FF0000"/>
+              </w:rPr>
+              <w:t>«table01_datum»</w:t>
+            </w:r>
+            <w:r>
+              <w:rPr>
+                <w:color w:val="FF0000"/>
+              </w:rPr>
+              <w:fldChar w:fldCharType="end"/>
+            </w:r>
           </w:p>
         </w:tc>
       </w:tr>
@@ -2190,7 +2249,7 @@
               <w:pStyle w:val="MMCbodytext"/>
             </w:pPr>
             <w:r>
-              <w:t>SPHEROID</w:t>
+              <w:t>ELLIPSOID</w:t>
             </w:r>
           </w:p>
         </w:tc>
@@ -2203,6 +2262,37 @@
               <w:pStyle w:val="MMCbodytext"/>
               <w:cnfStyle w:val="000000000000" w:firstRow="0" w:lastRow="0" w:firstColumn="0" w:lastColumn="0" w:oddVBand="0" w:evenVBand="0" w:oddHBand="0" w:evenHBand="0" w:firstRowFirstColumn="0" w:firstRowLastColumn="0" w:lastRowFirstColumn="0" w:lastRowLastColumn="0"/>
             </w:pPr>
+            <w:r>
+              <w:rPr>
+                <w:color w:val="FF0000"/>
+              </w:rPr>
+              <w:fldChar w:fldCharType="begin"/>
+            </w:r>
+            <w:r>
+              <w:rPr>
+                <w:color w:val="FF0000"/>
+              </w:rPr>
+              <w:instrText xml:space="preserve"> MERGEFIELD  table01_ellipsoid  \* MERGEFORMAT </w:instrText>
+            </w:r>
+            <w:r>
+              <w:rPr>
+                <w:color w:val="FF0000"/>
+              </w:rPr>
+              <w:fldChar w:fldCharType="separate"/>
+            </w:r>
+            <w:r>
+              <w:rPr>
+                <w:noProof/>
+                <w:color w:val="FF0000"/>
+              </w:rPr>
+              <w:t>«table01_ellipsoid»</w:t>
+            </w:r>
+            <w:r>
+              <w:rPr>
+                <w:color w:val="FF0000"/>
+              </w:rPr>
+              <w:fldChar w:fldCharType="end"/>
+            </w:r>
           </w:p>
         </w:tc>
       </w:tr>
@@ -2221,7 +2311,7 @@
               <w:pStyle w:val="MMCbodytext"/>
             </w:pPr>
             <w:r>
-              <w:t>PERIMEM</w:t>
+              <w:t>METHOD</w:t>
             </w:r>
           </w:p>
         </w:tc>
@@ -2234,6 +2324,37 @@
               <w:pStyle w:val="MMCbodytext"/>
               <w:cnfStyle w:val="000000100000" w:firstRow="0" w:lastRow="0" w:firstColumn="0" w:lastColumn="0" w:oddVBand="0" w:evenVBand="0" w:oddHBand="1" w:evenHBand="0" w:firstRowFirstColumn="0" w:firstRowLastColumn="0" w:lastRowFirstColumn="0" w:lastRowLastColumn="0"/>
             </w:pPr>
+            <w:r>
+              <w:rPr>
+                <w:color w:val="FF0000"/>
+              </w:rPr>
+              <w:fldChar w:fldCharType="begin"/>
+            </w:r>
+            <w:r>
+              <w:rPr>
+                <w:color w:val="FF0000"/>
+              </w:rPr>
+              <w:instrText xml:space="preserve"> MERGEFIELD  table01_method  \* MERGEFORMAT </w:instrText>
+            </w:r>
+            <w:r>
+              <w:rPr>
+                <w:color w:val="FF0000"/>
+              </w:rPr>
+              <w:fldChar w:fldCharType="separate"/>
+            </w:r>
+            <w:r>
+              <w:rPr>
+                <w:noProof/>
+                <w:color w:val="FF0000"/>
+              </w:rPr>
+              <w:t>«table01_method»</w:t>
+            </w:r>
+            <w:r>
+              <w:rPr>
+                <w:color w:val="FF0000"/>
+              </w:rPr>
+              <w:fldChar w:fldCharType="end"/>
+            </w:r>
           </w:p>
         </w:tc>
       </w:tr>
@@ -2251,7 +2372,7 @@
               <w:pStyle w:val="MMCbodytext"/>
             </w:pPr>
             <w:r>
-              <w:t>PROJECTION</w:t>
+              <w:t>AUTHORITY</w:t>
             </w:r>
           </w:p>
         </w:tc>
@@ -2264,6 +2385,37 @@
               <w:pStyle w:val="MMCbodytext"/>
               <w:cnfStyle w:val="000000000000" w:firstRow="0" w:lastRow="0" w:firstColumn="0" w:lastColumn="0" w:oddVBand="0" w:evenVBand="0" w:oddHBand="0" w:evenHBand="0" w:firstRowFirstColumn="0" w:firstRowLastColumn="0" w:lastRowFirstColumn="0" w:lastRowLastColumn="0"/>
             </w:pPr>
+            <w:r>
+              <w:rPr>
+                <w:color w:val="FF0000"/>
+              </w:rPr>
+              <w:fldChar w:fldCharType="begin"/>
+            </w:r>
+            <w:r>
+              <w:rPr>
+                <w:color w:val="FF0000"/>
+              </w:rPr>
+              <w:instrText xml:space="preserve"> MERGEFIELD  table01_authority  \* MERGEFORMAT </w:instrText>
+            </w:r>
+            <w:r>
+              <w:rPr>
+                <w:color w:val="FF0000"/>
+              </w:rPr>
+              <w:fldChar w:fldCharType="separate"/>
+            </w:r>
+            <w:r>
+              <w:rPr>
+                <w:noProof/>
+                <w:color w:val="FF0000"/>
+              </w:rPr>
+              <w:t>«table01_authority»</w:t>
+            </w:r>
+            <w:r>
+              <w:rPr>
+                <w:color w:val="FF0000"/>
+              </w:rPr>
+              <w:fldChar w:fldCharType="end"/>
+            </w:r>
           </w:p>
         </w:tc>
       </w:tr>
@@ -2282,7 +2434,7 @@
               <w:pStyle w:val="MMCbodytext"/>
             </w:pPr>
             <w:r>
-              <w:t>PARAMETER</w:t>
+              <w:t>CODE</w:t>
             </w:r>
           </w:p>
         </w:tc>
@@ -2295,6 +2447,37 @@
               <w:pStyle w:val="MMCbodytext"/>
               <w:cnfStyle w:val="000000100000" w:firstRow="0" w:lastRow="0" w:firstColumn="0" w:lastColumn="0" w:oddVBand="0" w:evenVBand="0" w:oddHBand="1" w:evenHBand="0" w:firstRowFirstColumn="0" w:firstRowLastColumn="0" w:lastRowFirstColumn="0" w:lastRowLastColumn="0"/>
             </w:pPr>
+            <w:r>
+              <w:rPr>
+                <w:color w:val="FF0000"/>
+              </w:rPr>
+              <w:fldChar w:fldCharType="begin"/>
+            </w:r>
+            <w:r>
+              <w:rPr>
+                <w:color w:val="FF0000"/>
+              </w:rPr>
+              <w:instrText xml:space="preserve"> MERGEFIELD  table01_code  \* MERGEFORMAT </w:instrText>
+            </w:r>
+            <w:r>
+              <w:rPr>
+                <w:color w:val="FF0000"/>
+              </w:rPr>
+              <w:fldChar w:fldCharType="separate"/>
+            </w:r>
+            <w:r>
+              <w:rPr>
+                <w:noProof/>
+                <w:color w:val="FF0000"/>
+              </w:rPr>
+              <w:t>«table01_code»</w:t>
+            </w:r>
+            <w:r>
+              <w:rPr>
+                <w:color w:val="FF0000"/>
+              </w:rPr>
+              <w:fldChar w:fldCharType="end"/>
+            </w:r>
           </w:p>
         </w:tc>
       </w:tr>
@@ -2312,7 +2495,7 @@
               <w:pStyle w:val="MMCbodytext"/>
             </w:pPr>
             <w:r>
-              <w:t>PARAMETER</w:t>
+              <w:t>UNIT</w:t>
             </w:r>
           </w:p>
         </w:tc>
@@ -2325,175 +2508,44 @@
               <w:pStyle w:val="MMCbodytext"/>
               <w:cnfStyle w:val="000000000000" w:firstRow="0" w:lastRow="0" w:firstColumn="0" w:lastColumn="0" w:oddVBand="0" w:evenVBand="0" w:oddHBand="0" w:evenHBand="0" w:firstRowFirstColumn="0" w:firstRowLastColumn="0" w:lastRowFirstColumn="0" w:lastRowLastColumn="0"/>
             </w:pPr>
-          </w:p>
-        </w:tc>
-      </w:tr>
-      <w:tr>
-        <w:trPr>
-          <w:cnfStyle w:val="000000100000" w:firstRow="0" w:lastRow="0" w:firstColumn="0" w:lastColumn="0" w:oddVBand="0" w:evenVBand="0" w:oddHBand="1" w:evenHBand="0" w:firstRowFirstColumn="0" w:firstRowLastColumn="0" w:lastRowFirstColumn="0" w:lastRowLastColumn="0"/>
-          <w:jc w:val="center"/>
-        </w:trPr>
-        <w:tc>
-          <w:tcPr>
-            <w:cnfStyle w:val="001000000000" w:firstRow="0" w:lastRow="0" w:firstColumn="1" w:lastColumn="0" w:oddVBand="0" w:evenVBand="0" w:oddHBand="0" w:evenHBand="0" w:firstRowFirstColumn="0" w:firstRowLastColumn="0" w:lastRowFirstColumn="0" w:lastRowLastColumn="0"/>
-            <w:tcW w:w="1800" w:type="dxa"/>
-          </w:tcPr>
-          <w:p>
-            <w:pPr>
-              <w:pStyle w:val="MMCbodytext"/>
-            </w:pPr>
-            <w:r>
-              <w:t>PARAMETER</w:t>
-            </w:r>
-          </w:p>
-        </w:tc>
-        <w:tc>
-          <w:tcPr>
-            <w:tcW w:w="4050" w:type="dxa"/>
-          </w:tcPr>
-          <w:p>
-            <w:pPr>
-              <w:pStyle w:val="MMCbodytext"/>
-              <w:cnfStyle w:val="000000100000" w:firstRow="0" w:lastRow="0" w:firstColumn="0" w:lastColumn="0" w:oddVBand="0" w:evenVBand="0" w:oddHBand="1" w:evenHBand="0" w:firstRowFirstColumn="0" w:firstRowLastColumn="0" w:lastRowFirstColumn="0" w:lastRowLastColumn="0"/>
-            </w:pPr>
-          </w:p>
-        </w:tc>
-      </w:tr>
-      <w:tr>
-        <w:trPr>
-          <w:jc w:val="center"/>
-        </w:trPr>
-        <w:tc>
-          <w:tcPr>
-            <w:cnfStyle w:val="001000000000" w:firstRow="0" w:lastRow="0" w:firstColumn="1" w:lastColumn="0" w:oddVBand="0" w:evenVBand="0" w:oddHBand="0" w:evenHBand="0" w:firstRowFirstColumn="0" w:firstRowLastColumn="0" w:lastRowFirstColumn="0" w:lastRowLastColumn="0"/>
-            <w:tcW w:w="1800" w:type="dxa"/>
-          </w:tcPr>
-          <w:p>
-            <w:pPr>
-              <w:pStyle w:val="MMCbodytext"/>
-            </w:pPr>
-            <w:r>
-              <w:t>PARAMETER</w:t>
-            </w:r>
-          </w:p>
-        </w:tc>
-        <w:tc>
-          <w:tcPr>
-            <w:tcW w:w="4050" w:type="dxa"/>
-          </w:tcPr>
-          <w:p>
-            <w:pPr>
-              <w:pStyle w:val="MMCbodytext"/>
-              <w:cnfStyle w:val="000000000000" w:firstRow="0" w:lastRow="0" w:firstColumn="0" w:lastColumn="0" w:oddVBand="0" w:evenVBand="0" w:oddHBand="0" w:evenHBand="0" w:firstRowFirstColumn="0" w:firstRowLastColumn="0" w:lastRowFirstColumn="0" w:lastRowLastColumn="0"/>
-            </w:pPr>
-          </w:p>
-        </w:tc>
-      </w:tr>
-      <w:tr>
-        <w:trPr>
-          <w:cnfStyle w:val="000000100000" w:firstRow="0" w:lastRow="0" w:firstColumn="0" w:lastColumn="0" w:oddVBand="0" w:evenVBand="0" w:oddHBand="1" w:evenHBand="0" w:firstRowFirstColumn="0" w:firstRowLastColumn="0" w:lastRowFirstColumn="0" w:lastRowLastColumn="0"/>
-          <w:jc w:val="center"/>
-        </w:trPr>
-        <w:tc>
-          <w:tcPr>
-            <w:cnfStyle w:val="001000000000" w:firstRow="0" w:lastRow="0" w:firstColumn="1" w:lastColumn="0" w:oddVBand="0" w:evenVBand="0" w:oddHBand="0" w:evenHBand="0" w:firstRowFirstColumn="0" w:firstRowLastColumn="0" w:lastRowFirstColumn="0" w:lastRowLastColumn="0"/>
-            <w:tcW w:w="1800" w:type="dxa"/>
-          </w:tcPr>
-          <w:p>
-            <w:pPr>
-              <w:pStyle w:val="MMCbodytext"/>
-            </w:pPr>
-            <w:r>
-              <w:t>PARAMETER</w:t>
-            </w:r>
-          </w:p>
-        </w:tc>
-        <w:tc>
-          <w:tcPr>
-            <w:tcW w:w="4050" w:type="dxa"/>
-          </w:tcPr>
-          <w:p>
-            <w:pPr>
-              <w:pStyle w:val="MMCbodytext"/>
-              <w:cnfStyle w:val="000000100000" w:firstRow="0" w:lastRow="0" w:firstColumn="0" w:lastColumn="0" w:oddVBand="0" w:evenVBand="0" w:oddHBand="1" w:evenHBand="0" w:firstRowFirstColumn="0" w:firstRowLastColumn="0" w:lastRowFirstColumn="0" w:lastRowLastColumn="0"/>
-            </w:pPr>
-          </w:p>
-        </w:tc>
-      </w:tr>
-      <w:tr>
-        <w:trPr>
-          <w:jc w:val="center"/>
-        </w:trPr>
-        <w:tc>
-          <w:tcPr>
-            <w:cnfStyle w:val="001000000000" w:firstRow="0" w:lastRow="0" w:firstColumn="1" w:lastColumn="0" w:oddVBand="0" w:evenVBand="0" w:oddHBand="0" w:evenHBand="0" w:firstRowFirstColumn="0" w:firstRowLastColumn="0" w:lastRowFirstColumn="0" w:lastRowLastColumn="0"/>
-            <w:tcW w:w="1800" w:type="dxa"/>
-          </w:tcPr>
-          <w:p>
-            <w:pPr>
-              <w:pStyle w:val="MMCbodytext"/>
-            </w:pPr>
-            <w:r>
-              <w:t>PARAMETER</w:t>
-            </w:r>
-          </w:p>
-        </w:tc>
-        <w:tc>
-          <w:tcPr>
-            <w:tcW w:w="4050" w:type="dxa"/>
-          </w:tcPr>
-          <w:p>
-            <w:pPr>
-              <w:pStyle w:val="MMCbodytext"/>
-              <w:cnfStyle w:val="000000000000" w:firstRow="0" w:lastRow="0" w:firstColumn="0" w:lastColumn="0" w:oddVBand="0" w:evenVBand="0" w:oddHBand="0" w:evenHBand="0" w:firstRowFirstColumn="0" w:firstRowLastColumn="0" w:lastRowFirstColumn="0" w:lastRowLastColumn="0"/>
-            </w:pPr>
-          </w:p>
-        </w:tc>
-      </w:tr>
-      <w:tr>
-        <w:trPr>
-          <w:cnfStyle w:val="000000100000" w:firstRow="0" w:lastRow="0" w:firstColumn="0" w:lastColumn="0" w:oddVBand="0" w:evenVBand="0" w:oddHBand="1" w:evenHBand="0" w:firstRowFirstColumn="0" w:firstRowLastColumn="0" w:lastRowFirstColumn="0" w:lastRowLastColumn="0"/>
-          <w:jc w:val="center"/>
-        </w:trPr>
-        <w:tc>
-          <w:tcPr>
-            <w:cnfStyle w:val="001000000000" w:firstRow="0" w:lastRow="0" w:firstColumn="1" w:lastColumn="0" w:oddVBand="0" w:evenVBand="0" w:oddHBand="0" w:evenHBand="0" w:firstRowFirstColumn="0" w:firstRowLastColumn="0" w:lastRowFirstColumn="0" w:lastRowLastColumn="0"/>
-            <w:tcW w:w="1800" w:type="dxa"/>
-          </w:tcPr>
-          <w:p>
-            <w:pPr>
-              <w:pStyle w:val="MMCbodytext"/>
-            </w:pPr>
-            <w:r>
-              <w:t>UNIT</w:t>
-            </w:r>
-          </w:p>
-        </w:tc>
-        <w:tc>
-          <w:tcPr>
-            <w:tcW w:w="4050" w:type="dxa"/>
-          </w:tcPr>
-          <w:p>
-            <w:pPr>
-              <w:pStyle w:val="MMCbodytext"/>
-              <w:cnfStyle w:val="000000100000" w:firstRow="0" w:lastRow="0" w:firstColumn="0" w:lastColumn="0" w:oddVBand="0" w:evenVBand="0" w:oddHBand="1" w:evenHBand="0" w:firstRowFirstColumn="0" w:firstRowLastColumn="0" w:lastRowFirstColumn="0" w:lastRowLastColumn="0"/>
-            </w:pPr>
+            <w:r>
+              <w:rPr>
+                <w:color w:val="FF0000"/>
+              </w:rPr>
+              <w:fldChar w:fldCharType="begin"/>
+            </w:r>
+            <w:r>
+              <w:rPr>
+                <w:color w:val="FF0000"/>
+              </w:rPr>
+              <w:instrText xml:space="preserve"> MERGEFIELD  table01_unit  \* MERGEFORMAT </w:instrText>
+            </w:r>
+            <w:r>
+              <w:rPr>
+                <w:color w:val="FF0000"/>
+              </w:rPr>
+              <w:fldChar w:fldCharType="separate"/>
+            </w:r>
+            <w:r>
+              <w:rPr>
+                <w:noProof/>
+                <w:color w:val="FF0000"/>
+              </w:rPr>
+              <w:t>«table01_unit»</w:t>
+            </w:r>
+            <w:r>
+              <w:rPr>
+                <w:color w:val="FF0000"/>
+              </w:rPr>
+              <w:fldChar w:fldCharType="end"/>
+            </w:r>
           </w:p>
         </w:tc>
       </w:tr>
     </w:tbl>
     <w:p>
       <w:pPr>
-        <w:spacing w:line="259" w:lineRule="auto"/>
-        <w:ind w:left="1440"/>
-        <w:rPr>
-          <w:rFonts w:ascii="Arial Bold" w:eastAsia="Times New Roman" w:hAnsi="Arial Bold" w:cstheme="majorBidi"/>
-          <w:b/>
-          <w:bCs/>
-          <w:caps/>
-          <w:sz w:val="20"/>
-          <w:szCs w:val="20"/>
-        </w:rPr>
+        <w:pStyle w:val="FEMANormal"/>
       </w:pPr>
     </w:p>
     <w:p>
@@ -2503,10 +2555,26 @@
     </w:p>
     <w:p>
       <w:pPr>
+        <w:pStyle w:val="FEMANormal"/>
+      </w:pPr>
+    </w:p>
+    <w:p>
+      <w:pPr>
+        <w:pStyle w:val="FEMANormal"/>
+      </w:pPr>
+    </w:p>
+    <w:p>
+      <w:pPr>
+        <w:pStyle w:val="FEMANormal"/>
+      </w:pPr>
+    </w:p>
+    <w:p>
+      <w:pPr>
         <w:pStyle w:val="FEMAHeading1"/>
       </w:pPr>
       <w:bookmarkStart w:id="13" w:name="_Toc168554430"/>
       <w:r>
+        <w:lastRenderedPageBreak/>
         <w:t>Data Sources</w:t>
       </w:r>
       <w:bookmarkEnd w:id="13"/>
@@ -3021,14 +3089,7 @@
               <w:rPr>
                 <w:b w:val="0"/>
               </w:rPr>
-              <w:t xml:space="preserve">BLE Model-land use based on </w:t>
-            </w:r>
-            <w:r>
-              <w:rPr>
-                <w:b w:val="0"/>
-              </w:rPr>
-              <w:lastRenderedPageBreak/>
-              <w:t>aerial image processing</w:t>
+              <w:t>BLE Model-land use based on aerial image processing</w:t>
             </w:r>
           </w:p>
         </w:tc>
@@ -3064,6 +3125,7 @@
               <w:rPr>
                 <w:b w:val="0"/>
               </w:rPr>
+              <w:lastRenderedPageBreak/>
               <w:t>National Land Cover Dataset (NLCD)</w:t>
             </w:r>
           </w:p>
@@ -3450,22 +3512,21 @@
     </w:p>
     <w:p>
       <w:pPr>
-        <w:pStyle w:val="FEMANormal"/>
+        <w:pStyle w:val="MMCtabletext"/>
       </w:pPr>
     </w:p>
     <w:p>
       <w:pPr>
         <w:pStyle w:val="Caption"/>
-        <w:keepNext/>
-      </w:pPr>
-      <w:r>
-        <w:t xml:space="preserve">Table </w:t>
+      </w:pPr>
+      <w:r>
+        <w:t xml:space="preserve">Figure </w:t>
       </w:r>
       <w:r>
         <w:fldChar w:fldCharType="begin"/>
       </w:r>
       <w:r>
-        <w:instrText xml:space="preserve"> SEQ Table \* ARABIC </w:instrText>
+        <w:instrText xml:space="preserve"> SEQ Figure \* ARABIC </w:instrText>
       </w:r>
       <w:r>
         <w:fldChar w:fldCharType="separate"/>
@@ -3495,7 +3556,7 @@
         <w:rPr>
           <w:color w:val="FF0000"/>
         </w:rPr>
-        <w:instrText xml:space="preserve"> MERGEFIELD  Section03_Table03  \* MERGEFORMAT </w:instrText>
+        <w:instrText xml:space="preserve"> MERGEFIELD  figure_basin_datasets  \* MERGEFORMAT </w:instrText>
       </w:r>
       <w:r>
         <w:rPr>
@@ -3508,7 +3569,7 @@
           <w:noProof/>
           <w:color w:val="FF0000"/>
         </w:rPr>
-        <w:t>«Section03_Table03»</w:t>
+        <w:t>«figure_basin_datasets»</w:t>
       </w:r>
       <w:r>
         <w:rPr>
@@ -3517,32 +3578,148 @@
         <w:fldChar w:fldCharType="end"/>
       </w:r>
     </w:p>
+    <w:p>
+      <w:pPr>
+        <w:pStyle w:val="MMCtabletext"/>
+      </w:pPr>
+    </w:p>
+    <w:p>
+      <w:pPr>
+        <w:pStyle w:val="MMCtabletext"/>
+      </w:pPr>
+    </w:p>
+    <w:p>
+      <w:pPr>
+        <w:pStyle w:val="MMCtabletext"/>
+      </w:pPr>
+    </w:p>
+    <w:p>
+      <w:pPr>
+        <w:pStyle w:val="MMCtabletext"/>
+      </w:pPr>
+    </w:p>
+    <w:p>
+      <w:pPr>
+        <w:pStyle w:val="MMCtabletext"/>
+      </w:pPr>
+    </w:p>
+    <w:p>
+      <w:pPr>
+        <w:pStyle w:val="MMCtabletext"/>
+      </w:pPr>
+    </w:p>
+    <w:p>
+      <w:pPr>
+        <w:pStyle w:val="MMCtabletext"/>
+      </w:pPr>
+    </w:p>
+    <w:p>
+      <w:pPr>
+        <w:pStyle w:val="MMCtabletext"/>
+      </w:pPr>
+    </w:p>
+    <w:p>
+      <w:pPr>
+        <w:pStyle w:val="MMCtabletext"/>
+      </w:pPr>
+    </w:p>
+    <w:p>
+      <w:pPr>
+        <w:pStyle w:val="MMCtabletext"/>
+      </w:pPr>
+    </w:p>
+    <w:p>
+      <w:pPr>
+        <w:pStyle w:val="MMCtabletext"/>
+      </w:pPr>
+    </w:p>
+    <w:p>
+      <w:pPr>
+        <w:pStyle w:val="MMCtabletext"/>
+      </w:pPr>
+    </w:p>
+    <w:p>
+      <w:pPr>
+        <w:pStyle w:val="MMCtabletext"/>
+      </w:pPr>
+    </w:p>
+    <w:p>
+      <w:pPr>
+        <w:pStyle w:val="MMCtabletext"/>
+      </w:pPr>
+    </w:p>
+    <w:p>
+      <w:pPr>
+        <w:pStyle w:val="MMCtabletext"/>
+      </w:pPr>
+    </w:p>
+    <w:p>
+      <w:pPr>
+        <w:pStyle w:val="Caption"/>
+        <w:keepNext/>
+      </w:pPr>
+      <w:r>
+        <w:lastRenderedPageBreak/>
+        <w:t xml:space="preserve">Table </w:t>
+      </w:r>
+      <w:r>
+        <w:fldChar w:fldCharType="begin"/>
+      </w:r>
+      <w:r>
+        <w:instrText xml:space="preserve"> SEQ Table \* ARABIC </w:instrText>
+      </w:r>
+      <w:r>
+        <w:fldChar w:fldCharType="separate"/>
+      </w:r>
+      <w:r>
+        <w:rPr>
+          <w:noProof/>
+        </w:rPr>
+        <w:t>3</w:t>
+      </w:r>
+      <w:r>
+        <w:rPr>
+          <w:noProof/>
+        </w:rPr>
+        <w:fldChar w:fldCharType="end"/>
+      </w:r>
+      <w:r>
+        <w:t xml:space="preserve">. </w:t>
+      </w:r>
+      <w:r>
+        <w:rPr>
+          <w:b w:val="0"/>
+          <w:bCs w:val="0"/>
+        </w:rPr>
+        <w:t>USGS Stream Gage Summary</w:t>
+      </w:r>
+    </w:p>
     <w:tbl>
       <w:tblPr>
         <w:tblStyle w:val="GridTable4-Accent31"/>
-        <w:tblW w:w="0" w:type="auto"/>
+        <w:tblW w:w="8914" w:type="dxa"/>
         <w:tblLook w:val="04A0" w:firstRow="1" w:lastRow="0" w:firstColumn="1" w:lastColumn="0" w:noHBand="0" w:noVBand="1"/>
       </w:tblPr>
       <w:tblGrid>
-        <w:gridCol w:w="1967"/>
-        <w:gridCol w:w="1881"/>
-        <w:gridCol w:w="1834"/>
-        <w:gridCol w:w="1834"/>
-        <w:gridCol w:w="1834"/>
+        <w:gridCol w:w="2273"/>
+        <w:gridCol w:w="1961"/>
+        <w:gridCol w:w="852"/>
+        <w:gridCol w:w="2182"/>
+        <w:gridCol w:w="2082"/>
       </w:tblGrid>
       <w:tr>
         <w:trPr>
           <w:cnfStyle w:val="100000000000" w:firstRow="1" w:lastRow="0" w:firstColumn="0" w:lastColumn="0" w:oddVBand="0" w:evenVBand="0" w:oddHBand="0" w:evenHBand="0" w:firstRowFirstColumn="0" w:firstRowLastColumn="0" w:lastRowFirstColumn="0" w:lastRowLastColumn="0"/>
+          <w:trHeight w:val="744"/>
         </w:trPr>
         <w:tc>
           <w:tcPr>
             <w:cnfStyle w:val="001000000000" w:firstRow="0" w:lastRow="0" w:firstColumn="1" w:lastColumn="0" w:oddVBand="0" w:evenVBand="0" w:oddHBand="0" w:evenHBand="0" w:firstRowFirstColumn="0" w:firstRowLastColumn="0" w:lastRowFirstColumn="0" w:lastRowLastColumn="0"/>
-            <w:tcW w:w="1967" w:type="dxa"/>
+            <w:tcW w:w="2222" w:type="dxa"/>
           </w:tcPr>
           <w:p>
             <w:pPr>
               <w:pStyle w:val="MMCbodytext"/>
-              <w:jc w:val="center"/>
             </w:pPr>
             <w:r>
               <w:t>Stream Gage</w:t>
@@ -3551,7 +3728,7 @@
         </w:tc>
         <w:tc>
           <w:tcPr>
-            <w:tcW w:w="1881" w:type="dxa"/>
+            <w:tcW w:w="1857" w:type="dxa"/>
           </w:tcPr>
           <w:p>
             <w:pPr>
@@ -3566,7 +3743,7 @@
         </w:tc>
         <w:tc>
           <w:tcPr>
-            <w:tcW w:w="1834" w:type="dxa"/>
+            <w:tcW w:w="795" w:type="dxa"/>
           </w:tcPr>
           <w:p>
             <w:pPr>
@@ -3581,7 +3758,7 @@
         </w:tc>
         <w:tc>
           <w:tcPr>
-            <w:tcW w:w="1834" w:type="dxa"/>
+            <w:tcW w:w="2068" w:type="dxa"/>
           </w:tcPr>
           <w:p>
             <w:pPr>
@@ -3596,7 +3773,7 @@
         </w:tc>
         <w:tc>
           <w:tcPr>
-            <w:tcW w:w="1834" w:type="dxa"/>
+            <w:tcW w:w="1972" w:type="dxa"/>
           </w:tcPr>
           <w:p>
             <w:pPr>
@@ -3605,7 +3782,7 @@
               <w:cnfStyle w:val="100000000000" w:firstRow="1" w:lastRow="0" w:firstColumn="0" w:lastColumn="0" w:oddVBand="0" w:evenVBand="0" w:oddHBand="0" w:evenHBand="0" w:firstRowFirstColumn="0" w:firstRowLastColumn="0" w:lastRowFirstColumn="0" w:lastRowLastColumn="0"/>
             </w:pPr>
             <w:r>
-              <w:t>Period of Record</w:t>
+              <w:t>Period of Record (years)</w:t>
             </w:r>
           </w:p>
         </w:tc>
@@ -3613,32 +3790,109 @@
       <w:tr>
         <w:trPr>
           <w:cnfStyle w:val="000000100000" w:firstRow="0" w:lastRow="0" w:firstColumn="0" w:lastColumn="0" w:oddVBand="0" w:evenVBand="0" w:oddHBand="1" w:evenHBand="0" w:firstRowFirstColumn="0" w:firstRowLastColumn="0" w:lastRowFirstColumn="0" w:lastRowLastColumn="0"/>
+          <w:trHeight w:val="729"/>
         </w:trPr>
         <w:tc>
           <w:tcPr>
             <w:cnfStyle w:val="001000000000" w:firstRow="0" w:lastRow="0" w:firstColumn="1" w:lastColumn="0" w:oddVBand="0" w:evenVBand="0" w:oddHBand="0" w:evenHBand="0" w:firstRowFirstColumn="0" w:firstRowLastColumn="0" w:lastRowFirstColumn="0" w:lastRowLastColumn="0"/>
-            <w:tcW w:w="1967" w:type="dxa"/>
+            <w:tcW w:w="2222" w:type="dxa"/>
           </w:tcPr>
           <w:p>
             <w:pPr>
               <w:pStyle w:val="MMCbodytext"/>
-            </w:pPr>
-          </w:p>
-        </w:tc>
-        <w:tc>
-          <w:tcPr>
-            <w:tcW w:w="1881" w:type="dxa"/>
+              <w:rPr>
+                <w:b w:val="0"/>
+                <w:bCs w:val="0"/>
+              </w:rPr>
+            </w:pPr>
+            <w:r>
+              <w:rPr>
+                <w:b w:val="0"/>
+                <w:bCs w:val="0"/>
+                <w:color w:val="FF0000"/>
+              </w:rPr>
+              <w:fldChar w:fldCharType="begin"/>
+            </w:r>
+            <w:r>
+              <w:rPr>
+                <w:b w:val="0"/>
+                <w:bCs w:val="0"/>
+                <w:color w:val="FF0000"/>
+              </w:rPr>
+              <w:instrText xml:space="preserve"> MERGEFIELD  table03_gage01_name  \* MERGEFORMAT </w:instrText>
+            </w:r>
+            <w:r>
+              <w:rPr>
+                <w:b w:val="0"/>
+                <w:bCs w:val="0"/>
+                <w:color w:val="FF0000"/>
+              </w:rPr>
+              <w:fldChar w:fldCharType="separate"/>
+            </w:r>
+            <w:r>
+              <w:rPr>
+                <w:b w:val="0"/>
+                <w:bCs w:val="0"/>
+                <w:noProof/>
+                <w:color w:val="FF0000"/>
+              </w:rPr>
+              <w:t>«table03_gage01_name»</w:t>
+            </w:r>
+            <w:r>
+              <w:rPr>
+                <w:b w:val="0"/>
+                <w:bCs w:val="0"/>
+                <w:color w:val="FF0000"/>
+              </w:rPr>
+              <w:fldChar w:fldCharType="end"/>
+            </w:r>
+          </w:p>
+        </w:tc>
+        <w:tc>
+          <w:tcPr>
+            <w:tcW w:w="1857" w:type="dxa"/>
           </w:tcPr>
           <w:p>
             <w:pPr>
               <w:pStyle w:val="MMCbodytext"/>
               <w:cnfStyle w:val="000000100000" w:firstRow="0" w:lastRow="0" w:firstColumn="0" w:lastColumn="0" w:oddVBand="0" w:evenVBand="0" w:oddHBand="1" w:evenHBand="0" w:firstRowFirstColumn="0" w:firstRowLastColumn="0" w:lastRowFirstColumn="0" w:lastRowLastColumn="0"/>
             </w:pPr>
-          </w:p>
-        </w:tc>
-        <w:tc>
-          <w:tcPr>
-            <w:tcW w:w="1834" w:type="dxa"/>
+            <w:r>
+              <w:rPr>
+                <w:color w:val="FF0000"/>
+              </w:rPr>
+              <w:fldChar w:fldCharType="begin"/>
+            </w:r>
+            <w:r>
+              <w:rPr>
+                <w:color w:val="FF0000"/>
+              </w:rPr>
+              <w:instrText xml:space="preserve"> MERGEFIELD  table03_gage01_id  \* MERGEFORMAT </w:instrText>
+            </w:r>
+            <w:r>
+              <w:rPr>
+                <w:color w:val="FF0000"/>
+              </w:rPr>
+              <w:fldChar w:fldCharType="separate"/>
+            </w:r>
+            <w:r>
+              <w:rPr>
+                <w:noProof/>
+                <w:color w:val="FF0000"/>
+              </w:rPr>
+              <w:t>«table03_gage01_id»</w:t>
+            </w:r>
+            <w:r>
+              <w:rPr>
+                <w:color w:val="FF0000"/>
+              </w:rPr>
+              <w:fldChar w:fldCharType="end"/>
+            </w:r>
+          </w:p>
+        </w:tc>
+        <w:tc>
+          <w:tcPr>
+            <w:tcW w:w="795" w:type="dxa"/>
           </w:tcPr>
           <w:p>
             <w:pPr>
@@ -3649,53 +3903,194 @@
         </w:tc>
         <w:tc>
           <w:tcPr>
-            <w:tcW w:w="1834" w:type="dxa"/>
+            <w:tcW w:w="2068" w:type="dxa"/>
           </w:tcPr>
           <w:p>
             <w:pPr>
               <w:pStyle w:val="MMCbodytext"/>
               <w:cnfStyle w:val="000000100000" w:firstRow="0" w:lastRow="0" w:firstColumn="0" w:lastColumn="0" w:oddVBand="0" w:evenVBand="0" w:oddHBand="1" w:evenHBand="0" w:firstRowFirstColumn="0" w:firstRowLastColumn="0" w:lastRowFirstColumn="0" w:lastRowLastColumn="0"/>
             </w:pPr>
-          </w:p>
-        </w:tc>
-        <w:tc>
-          <w:tcPr>
-            <w:tcW w:w="1834" w:type="dxa"/>
+            <w:r>
+              <w:rPr>
+                <w:color w:val="FF0000"/>
+              </w:rPr>
+              <w:fldChar w:fldCharType="begin"/>
+            </w:r>
+            <w:r>
+              <w:rPr>
+                <w:color w:val="FF0000"/>
+              </w:rPr>
+              <w:instrText xml:space="preserve"> MERGEFIELD  table03_gage01_area  \* MERGEFORMAT </w:instrText>
+            </w:r>
+            <w:r>
+              <w:rPr>
+                <w:color w:val="FF0000"/>
+              </w:rPr>
+              <w:fldChar w:fldCharType="separate"/>
+            </w:r>
+            <w:r>
+              <w:rPr>
+                <w:noProof/>
+                <w:color w:val="FF0000"/>
+              </w:rPr>
+              <w:t>«table03_gage01_area»</w:t>
+            </w:r>
+            <w:r>
+              <w:rPr>
+                <w:color w:val="FF0000"/>
+              </w:rPr>
+              <w:fldChar w:fldCharType="end"/>
+            </w:r>
+          </w:p>
+        </w:tc>
+        <w:tc>
+          <w:tcPr>
+            <w:tcW w:w="1972" w:type="dxa"/>
           </w:tcPr>
           <w:p>
             <w:pPr>
               <w:pStyle w:val="MMCbodytext"/>
               <w:cnfStyle w:val="000000100000" w:firstRow="0" w:lastRow="0" w:firstColumn="0" w:lastColumn="0" w:oddVBand="0" w:evenVBand="0" w:oddHBand="1" w:evenHBand="0" w:firstRowFirstColumn="0" w:firstRowLastColumn="0" w:lastRowFirstColumn="0" w:lastRowLastColumn="0"/>
             </w:pPr>
+            <w:r>
+              <w:rPr>
+                <w:color w:val="FF0000"/>
+              </w:rPr>
+              <w:fldChar w:fldCharType="begin"/>
+            </w:r>
+            <w:r>
+              <w:rPr>
+                <w:color w:val="FF0000"/>
+              </w:rPr>
+              <w:instrText xml:space="preserve"> MERGEFIELD  table03_gage01_por  \* MERGEFORMAT </w:instrText>
+            </w:r>
+            <w:r>
+              <w:rPr>
+                <w:color w:val="FF0000"/>
+              </w:rPr>
+              <w:fldChar w:fldCharType="separate"/>
+            </w:r>
+            <w:r>
+              <w:rPr>
+                <w:noProof/>
+                <w:color w:val="FF0000"/>
+              </w:rPr>
+              <w:t>«table03_gage01_por»</w:t>
+            </w:r>
+            <w:r>
+              <w:rPr>
+                <w:color w:val="FF0000"/>
+              </w:rPr>
+              <w:fldChar w:fldCharType="end"/>
+            </w:r>
           </w:p>
         </w:tc>
       </w:tr>
       <w:tr>
+        <w:trPr>
+          <w:trHeight w:val="744"/>
+        </w:trPr>
         <w:tc>
           <w:tcPr>
             <w:cnfStyle w:val="001000000000" w:firstRow="0" w:lastRow="0" w:firstColumn="1" w:lastColumn="0" w:oddVBand="0" w:evenVBand="0" w:oddHBand="0" w:evenHBand="0" w:firstRowFirstColumn="0" w:firstRowLastColumn="0" w:lastRowFirstColumn="0" w:lastRowLastColumn="0"/>
-            <w:tcW w:w="1967" w:type="dxa"/>
+            <w:tcW w:w="2222" w:type="dxa"/>
           </w:tcPr>
           <w:p>
             <w:pPr>
               <w:pStyle w:val="MMCbodytext"/>
-            </w:pPr>
-          </w:p>
-        </w:tc>
-        <w:tc>
-          <w:tcPr>
-            <w:tcW w:w="1881" w:type="dxa"/>
+              <w:rPr>
+                <w:b w:val="0"/>
+                <w:bCs w:val="0"/>
+              </w:rPr>
+            </w:pPr>
+            <w:r>
+              <w:rPr>
+                <w:b w:val="0"/>
+                <w:bCs w:val="0"/>
+                <w:color w:val="FF0000"/>
+              </w:rPr>
+              <w:fldChar w:fldCharType="begin"/>
+            </w:r>
+            <w:r>
+              <w:rPr>
+                <w:b w:val="0"/>
+                <w:bCs w:val="0"/>
+                <w:color w:val="FF0000"/>
+              </w:rPr>
+              <w:instrText xml:space="preserve"> MERGEFIELD  table03_gage02_name  \* MERGEFORMAT </w:instrText>
+            </w:r>
+            <w:r>
+              <w:rPr>
+                <w:b w:val="0"/>
+                <w:bCs w:val="0"/>
+                <w:color w:val="FF0000"/>
+              </w:rPr>
+              <w:fldChar w:fldCharType="separate"/>
+            </w:r>
+            <w:r>
+              <w:rPr>
+                <w:b w:val="0"/>
+                <w:bCs w:val="0"/>
+                <w:noProof/>
+                <w:color w:val="FF0000"/>
+              </w:rPr>
+              <w:t>«table03_gage02_name»</w:t>
+            </w:r>
+            <w:r>
+              <w:rPr>
+                <w:b w:val="0"/>
+                <w:bCs w:val="0"/>
+                <w:color w:val="FF0000"/>
+              </w:rPr>
+              <w:fldChar w:fldCharType="end"/>
+            </w:r>
+          </w:p>
+        </w:tc>
+        <w:tc>
+          <w:tcPr>
+            <w:tcW w:w="1857" w:type="dxa"/>
           </w:tcPr>
           <w:p>
             <w:pPr>
               <w:pStyle w:val="MMCbodytext"/>
               <w:cnfStyle w:val="000000000000" w:firstRow="0" w:lastRow="0" w:firstColumn="0" w:lastColumn="0" w:oddVBand="0" w:evenVBand="0" w:oddHBand="0" w:evenHBand="0" w:firstRowFirstColumn="0" w:firstRowLastColumn="0" w:lastRowFirstColumn="0" w:lastRowLastColumn="0"/>
             </w:pPr>
-          </w:p>
-        </w:tc>
-        <w:tc>
-          <w:tcPr>
-            <w:tcW w:w="1834" w:type="dxa"/>
+            <w:r>
+              <w:rPr>
+                <w:color w:val="FF0000"/>
+              </w:rPr>
+              <w:fldChar w:fldCharType="begin"/>
+            </w:r>
+            <w:r>
+              <w:rPr>
+                <w:color w:val="FF0000"/>
+              </w:rPr>
+              <w:instrText xml:space="preserve"> MERGEFIELD  table03_gage02_id  \* MERGEFORMAT </w:instrText>
+            </w:r>
+            <w:r>
+              <w:rPr>
+                <w:color w:val="FF0000"/>
+              </w:rPr>
+              <w:fldChar w:fldCharType="separate"/>
+            </w:r>
+            <w:r>
+              <w:rPr>
+                <w:noProof/>
+                <w:color w:val="FF0000"/>
+              </w:rPr>
+              <w:t>«table03_gage02_id»</w:t>
+            </w:r>
+            <w:r>
+              <w:rPr>
+                <w:color w:val="FF0000"/>
+              </w:rPr>
+              <w:fldChar w:fldCharType="end"/>
+            </w:r>
+          </w:p>
+        </w:tc>
+        <w:tc>
+          <w:tcPr>
+            <w:tcW w:w="795" w:type="dxa"/>
           </w:tcPr>
           <w:p>
             <w:pPr>
@@ -3706,56 +4101,195 @@
         </w:tc>
         <w:tc>
           <w:tcPr>
-            <w:tcW w:w="1834" w:type="dxa"/>
+            <w:tcW w:w="2068" w:type="dxa"/>
           </w:tcPr>
           <w:p>
             <w:pPr>
               <w:pStyle w:val="MMCbodytext"/>
               <w:cnfStyle w:val="000000000000" w:firstRow="0" w:lastRow="0" w:firstColumn="0" w:lastColumn="0" w:oddVBand="0" w:evenVBand="0" w:oddHBand="0" w:evenHBand="0" w:firstRowFirstColumn="0" w:firstRowLastColumn="0" w:lastRowFirstColumn="0" w:lastRowLastColumn="0"/>
             </w:pPr>
-          </w:p>
-        </w:tc>
-        <w:tc>
-          <w:tcPr>
-            <w:tcW w:w="1834" w:type="dxa"/>
+            <w:r>
+              <w:rPr>
+                <w:color w:val="FF0000"/>
+              </w:rPr>
+              <w:fldChar w:fldCharType="begin"/>
+            </w:r>
+            <w:r>
+              <w:rPr>
+                <w:color w:val="FF0000"/>
+              </w:rPr>
+              <w:instrText xml:space="preserve"> MERGEFIELD  table03_gage02_area  \* MERGEFORMAT </w:instrText>
+            </w:r>
+            <w:r>
+              <w:rPr>
+                <w:color w:val="FF0000"/>
+              </w:rPr>
+              <w:fldChar w:fldCharType="separate"/>
+            </w:r>
+            <w:r>
+              <w:rPr>
+                <w:noProof/>
+                <w:color w:val="FF0000"/>
+              </w:rPr>
+              <w:t>«table03_gage02_area»</w:t>
+            </w:r>
+            <w:r>
+              <w:rPr>
+                <w:color w:val="FF0000"/>
+              </w:rPr>
+              <w:fldChar w:fldCharType="end"/>
+            </w:r>
+          </w:p>
+        </w:tc>
+        <w:tc>
+          <w:tcPr>
+            <w:tcW w:w="1972" w:type="dxa"/>
           </w:tcPr>
           <w:p>
             <w:pPr>
               <w:pStyle w:val="MMCbodytext"/>
               <w:cnfStyle w:val="000000000000" w:firstRow="0" w:lastRow="0" w:firstColumn="0" w:lastColumn="0" w:oddVBand="0" w:evenVBand="0" w:oddHBand="0" w:evenHBand="0" w:firstRowFirstColumn="0" w:firstRowLastColumn="0" w:lastRowFirstColumn="0" w:lastRowLastColumn="0"/>
             </w:pPr>
+            <w:r>
+              <w:rPr>
+                <w:color w:val="FF0000"/>
+              </w:rPr>
+              <w:fldChar w:fldCharType="begin"/>
+            </w:r>
+            <w:r>
+              <w:rPr>
+                <w:color w:val="FF0000"/>
+              </w:rPr>
+              <w:instrText xml:space="preserve"> MERGEFIELD  table03_gage02_por  \* MERGEFORMAT </w:instrText>
+            </w:r>
+            <w:r>
+              <w:rPr>
+                <w:color w:val="FF0000"/>
+              </w:rPr>
+              <w:fldChar w:fldCharType="separate"/>
+            </w:r>
+            <w:r>
+              <w:rPr>
+                <w:noProof/>
+                <w:color w:val="FF0000"/>
+              </w:rPr>
+              <w:t>«table03_gage02_por»</w:t>
+            </w:r>
+            <w:r>
+              <w:rPr>
+                <w:color w:val="FF0000"/>
+              </w:rPr>
+              <w:fldChar w:fldCharType="end"/>
+            </w:r>
           </w:p>
         </w:tc>
       </w:tr>
       <w:tr>
         <w:trPr>
           <w:cnfStyle w:val="000000100000" w:firstRow="0" w:lastRow="0" w:firstColumn="0" w:lastColumn="0" w:oddVBand="0" w:evenVBand="0" w:oddHBand="1" w:evenHBand="0" w:firstRowFirstColumn="0" w:firstRowLastColumn="0" w:lastRowFirstColumn="0" w:lastRowLastColumn="0"/>
+          <w:trHeight w:val="744"/>
         </w:trPr>
         <w:tc>
           <w:tcPr>
             <w:cnfStyle w:val="001000000000" w:firstRow="0" w:lastRow="0" w:firstColumn="1" w:lastColumn="0" w:oddVBand="0" w:evenVBand="0" w:oddHBand="0" w:evenHBand="0" w:firstRowFirstColumn="0" w:firstRowLastColumn="0" w:lastRowFirstColumn="0" w:lastRowLastColumn="0"/>
-            <w:tcW w:w="1967" w:type="dxa"/>
+            <w:tcW w:w="2222" w:type="dxa"/>
           </w:tcPr>
           <w:p>
             <w:pPr>
               <w:pStyle w:val="MMCbodytext"/>
-            </w:pPr>
-          </w:p>
-        </w:tc>
-        <w:tc>
-          <w:tcPr>
-            <w:tcW w:w="1881" w:type="dxa"/>
+              <w:rPr>
+                <w:b w:val="0"/>
+                <w:bCs w:val="0"/>
+              </w:rPr>
+            </w:pPr>
+            <w:r>
+              <w:rPr>
+                <w:b w:val="0"/>
+                <w:bCs w:val="0"/>
+                <w:color w:val="FF0000"/>
+              </w:rPr>
+              <w:fldChar w:fldCharType="begin"/>
+            </w:r>
+            <w:r>
+              <w:rPr>
+                <w:b w:val="0"/>
+                <w:bCs w:val="0"/>
+                <w:color w:val="FF0000"/>
+              </w:rPr>
+              <w:instrText xml:space="preserve"> MERGEFIELD  table03_gage03_name  \* MERGEFORMAT </w:instrText>
+            </w:r>
+            <w:r>
+              <w:rPr>
+                <w:b w:val="0"/>
+                <w:bCs w:val="0"/>
+                <w:color w:val="FF0000"/>
+              </w:rPr>
+              <w:fldChar w:fldCharType="separate"/>
+            </w:r>
+            <w:r>
+              <w:rPr>
+                <w:b w:val="0"/>
+                <w:bCs w:val="0"/>
+                <w:noProof/>
+                <w:color w:val="FF0000"/>
+              </w:rPr>
+              <w:t>«table03_gage03_name»</w:t>
+            </w:r>
+            <w:r>
+              <w:rPr>
+                <w:b w:val="0"/>
+                <w:bCs w:val="0"/>
+                <w:color w:val="FF0000"/>
+              </w:rPr>
+              <w:fldChar w:fldCharType="end"/>
+            </w:r>
+          </w:p>
+        </w:tc>
+        <w:tc>
+          <w:tcPr>
+            <w:tcW w:w="1857" w:type="dxa"/>
           </w:tcPr>
           <w:p>
             <w:pPr>
               <w:pStyle w:val="MMCbodytext"/>
               <w:cnfStyle w:val="000000100000" w:firstRow="0" w:lastRow="0" w:firstColumn="0" w:lastColumn="0" w:oddVBand="0" w:evenVBand="0" w:oddHBand="1" w:evenHBand="0" w:firstRowFirstColumn="0" w:firstRowLastColumn="0" w:lastRowFirstColumn="0" w:lastRowLastColumn="0"/>
             </w:pPr>
-          </w:p>
-        </w:tc>
-        <w:tc>
-          <w:tcPr>
-            <w:tcW w:w="1834" w:type="dxa"/>
+            <w:r>
+              <w:rPr>
+                <w:color w:val="FF0000"/>
+              </w:rPr>
+              <w:fldChar w:fldCharType="begin"/>
+            </w:r>
+            <w:r>
+              <w:rPr>
+                <w:color w:val="FF0000"/>
+              </w:rPr>
+              <w:instrText xml:space="preserve"> MERGEFIELD  table03_gage03_id  \* MERGEFORMAT </w:instrText>
+            </w:r>
+            <w:r>
+              <w:rPr>
+                <w:color w:val="FF0000"/>
+              </w:rPr>
+              <w:fldChar w:fldCharType="separate"/>
+            </w:r>
+            <w:r>
+              <w:rPr>
+                <w:noProof/>
+                <w:color w:val="FF0000"/>
+              </w:rPr>
+              <w:t>«table03_gage03_id»</w:t>
+            </w:r>
+            <w:r>
+              <w:rPr>
+                <w:color w:val="FF0000"/>
+              </w:rPr>
+              <w:fldChar w:fldCharType="end"/>
+            </w:r>
+          </w:p>
+        </w:tc>
+        <w:tc>
+          <w:tcPr>
+            <w:tcW w:w="795" w:type="dxa"/>
           </w:tcPr>
           <w:p>
             <w:pPr>
@@ -3766,24 +4300,1488 @@
         </w:tc>
         <w:tc>
           <w:tcPr>
-            <w:tcW w:w="1834" w:type="dxa"/>
+            <w:tcW w:w="2068" w:type="dxa"/>
           </w:tcPr>
           <w:p>
             <w:pPr>
               <w:pStyle w:val="MMCbodytext"/>
               <w:cnfStyle w:val="000000100000" w:firstRow="0" w:lastRow="0" w:firstColumn="0" w:lastColumn="0" w:oddVBand="0" w:evenVBand="0" w:oddHBand="1" w:evenHBand="0" w:firstRowFirstColumn="0" w:firstRowLastColumn="0" w:lastRowFirstColumn="0" w:lastRowLastColumn="0"/>
             </w:pPr>
-          </w:p>
-        </w:tc>
-        <w:tc>
-          <w:tcPr>
-            <w:tcW w:w="1834" w:type="dxa"/>
+            <w:r>
+              <w:rPr>
+                <w:color w:val="FF0000"/>
+              </w:rPr>
+              <w:fldChar w:fldCharType="begin"/>
+            </w:r>
+            <w:r>
+              <w:rPr>
+                <w:color w:val="FF0000"/>
+              </w:rPr>
+              <w:instrText xml:space="preserve"> MERGEFIELD  table03_gage03_area  \* MERGEFORMAT </w:instrText>
+            </w:r>
+            <w:r>
+              <w:rPr>
+                <w:color w:val="FF0000"/>
+              </w:rPr>
+              <w:fldChar w:fldCharType="separate"/>
+            </w:r>
+            <w:r>
+              <w:rPr>
+                <w:noProof/>
+                <w:color w:val="FF0000"/>
+              </w:rPr>
+              <w:t>«table03_gage03_area»</w:t>
+            </w:r>
+            <w:r>
+              <w:rPr>
+                <w:color w:val="FF0000"/>
+              </w:rPr>
+              <w:fldChar w:fldCharType="end"/>
+            </w:r>
+          </w:p>
+        </w:tc>
+        <w:tc>
+          <w:tcPr>
+            <w:tcW w:w="1972" w:type="dxa"/>
           </w:tcPr>
           <w:p>
             <w:pPr>
               <w:pStyle w:val="MMCbodytext"/>
               <w:cnfStyle w:val="000000100000" w:firstRow="0" w:lastRow="0" w:firstColumn="0" w:lastColumn="0" w:oddVBand="0" w:evenVBand="0" w:oddHBand="1" w:evenHBand="0" w:firstRowFirstColumn="0" w:firstRowLastColumn="0" w:lastRowFirstColumn="0" w:lastRowLastColumn="0"/>
             </w:pPr>
+            <w:r>
+              <w:rPr>
+                <w:color w:val="FF0000"/>
+              </w:rPr>
+              <w:fldChar w:fldCharType="begin"/>
+            </w:r>
+            <w:r>
+              <w:rPr>
+                <w:color w:val="FF0000"/>
+              </w:rPr>
+              <w:instrText xml:space="preserve"> MERGEFIELD  table03_gage03_por  \* MERGEFORMAT </w:instrText>
+            </w:r>
+            <w:r>
+              <w:rPr>
+                <w:color w:val="FF0000"/>
+              </w:rPr>
+              <w:fldChar w:fldCharType="separate"/>
+            </w:r>
+            <w:r>
+              <w:rPr>
+                <w:noProof/>
+                <w:color w:val="FF0000"/>
+              </w:rPr>
+              <w:t>«table03_gage03_por»</w:t>
+            </w:r>
+            <w:r>
+              <w:rPr>
+                <w:color w:val="FF0000"/>
+              </w:rPr>
+              <w:fldChar w:fldCharType="end"/>
+            </w:r>
+          </w:p>
+        </w:tc>
+      </w:tr>
+      <w:tr>
+        <w:trPr>
+          <w:trHeight w:val="729"/>
+        </w:trPr>
+        <w:tc>
+          <w:tcPr>
+            <w:cnfStyle w:val="001000000000" w:firstRow="0" w:lastRow="0" w:firstColumn="1" w:lastColumn="0" w:oddVBand="0" w:evenVBand="0" w:oddHBand="0" w:evenHBand="0" w:firstRowFirstColumn="0" w:firstRowLastColumn="0" w:lastRowFirstColumn="0" w:lastRowLastColumn="0"/>
+            <w:tcW w:w="2222" w:type="dxa"/>
+          </w:tcPr>
+          <w:p>
+            <w:pPr>
+              <w:pStyle w:val="MMCbodytext"/>
+              <w:rPr>
+                <w:b w:val="0"/>
+                <w:bCs w:val="0"/>
+              </w:rPr>
+            </w:pPr>
+            <w:r>
+              <w:rPr>
+                <w:b w:val="0"/>
+                <w:bCs w:val="0"/>
+                <w:color w:val="FF0000"/>
+              </w:rPr>
+              <w:fldChar w:fldCharType="begin"/>
+            </w:r>
+            <w:r>
+              <w:rPr>
+                <w:b w:val="0"/>
+                <w:bCs w:val="0"/>
+                <w:color w:val="FF0000"/>
+              </w:rPr>
+              <w:instrText xml:space="preserve"> MERGEFIELD  table03_gage04_name  \* MERGEFORMAT </w:instrText>
+            </w:r>
+            <w:r>
+              <w:rPr>
+                <w:b w:val="0"/>
+                <w:bCs w:val="0"/>
+                <w:color w:val="FF0000"/>
+              </w:rPr>
+              <w:fldChar w:fldCharType="separate"/>
+            </w:r>
+            <w:r>
+              <w:rPr>
+                <w:b w:val="0"/>
+                <w:bCs w:val="0"/>
+                <w:noProof/>
+                <w:color w:val="FF0000"/>
+              </w:rPr>
+              <w:t>«table03_gage04_name»</w:t>
+            </w:r>
+            <w:r>
+              <w:rPr>
+                <w:b w:val="0"/>
+                <w:bCs w:val="0"/>
+                <w:color w:val="FF0000"/>
+              </w:rPr>
+              <w:fldChar w:fldCharType="end"/>
+            </w:r>
+          </w:p>
+        </w:tc>
+        <w:tc>
+          <w:tcPr>
+            <w:tcW w:w="1857" w:type="dxa"/>
+          </w:tcPr>
+          <w:p>
+            <w:pPr>
+              <w:pStyle w:val="MMCbodytext"/>
+              <w:cnfStyle w:val="000000000000" w:firstRow="0" w:lastRow="0" w:firstColumn="0" w:lastColumn="0" w:oddVBand="0" w:evenVBand="0" w:oddHBand="0" w:evenHBand="0" w:firstRowFirstColumn="0" w:firstRowLastColumn="0" w:lastRowFirstColumn="0" w:lastRowLastColumn="0"/>
+            </w:pPr>
+            <w:r>
+              <w:rPr>
+                <w:color w:val="FF0000"/>
+              </w:rPr>
+              <w:fldChar w:fldCharType="begin"/>
+            </w:r>
+            <w:r>
+              <w:rPr>
+                <w:color w:val="FF0000"/>
+              </w:rPr>
+              <w:instrText xml:space="preserve"> MERGEFIELD  table03_gage04_id  \* MERGEFORMAT </w:instrText>
+            </w:r>
+            <w:r>
+              <w:rPr>
+                <w:color w:val="FF0000"/>
+              </w:rPr>
+              <w:fldChar w:fldCharType="separate"/>
+            </w:r>
+            <w:r>
+              <w:rPr>
+                <w:noProof/>
+                <w:color w:val="FF0000"/>
+              </w:rPr>
+              <w:t>«table03_gage04_id»</w:t>
+            </w:r>
+            <w:r>
+              <w:rPr>
+                <w:color w:val="FF0000"/>
+              </w:rPr>
+              <w:fldChar w:fldCharType="end"/>
+            </w:r>
+          </w:p>
+        </w:tc>
+        <w:tc>
+          <w:tcPr>
+            <w:tcW w:w="795" w:type="dxa"/>
+          </w:tcPr>
+          <w:p>
+            <w:pPr>
+              <w:pStyle w:val="MMCbodytext"/>
+              <w:cnfStyle w:val="000000000000" w:firstRow="0" w:lastRow="0" w:firstColumn="0" w:lastColumn="0" w:oddVBand="0" w:evenVBand="0" w:oddHBand="0" w:evenHBand="0" w:firstRowFirstColumn="0" w:firstRowLastColumn="0" w:lastRowFirstColumn="0" w:lastRowLastColumn="0"/>
+            </w:pPr>
+          </w:p>
+        </w:tc>
+        <w:tc>
+          <w:tcPr>
+            <w:tcW w:w="2068" w:type="dxa"/>
+          </w:tcPr>
+          <w:p>
+            <w:pPr>
+              <w:pStyle w:val="MMCbodytext"/>
+              <w:cnfStyle w:val="000000000000" w:firstRow="0" w:lastRow="0" w:firstColumn="0" w:lastColumn="0" w:oddVBand="0" w:evenVBand="0" w:oddHBand="0" w:evenHBand="0" w:firstRowFirstColumn="0" w:firstRowLastColumn="0" w:lastRowFirstColumn="0" w:lastRowLastColumn="0"/>
+            </w:pPr>
+            <w:r>
+              <w:rPr>
+                <w:color w:val="FF0000"/>
+              </w:rPr>
+              <w:fldChar w:fldCharType="begin"/>
+            </w:r>
+            <w:r>
+              <w:rPr>
+                <w:color w:val="FF0000"/>
+              </w:rPr>
+              <w:instrText xml:space="preserve"> MERGEFIELD  table03_gage04_area  \* MERGEFORMAT </w:instrText>
+            </w:r>
+            <w:r>
+              <w:rPr>
+                <w:color w:val="FF0000"/>
+              </w:rPr>
+              <w:fldChar w:fldCharType="separate"/>
+            </w:r>
+            <w:r>
+              <w:rPr>
+                <w:noProof/>
+                <w:color w:val="FF0000"/>
+              </w:rPr>
+              <w:t>«table03_gage04_area»</w:t>
+            </w:r>
+            <w:r>
+              <w:rPr>
+                <w:color w:val="FF0000"/>
+              </w:rPr>
+              <w:fldChar w:fldCharType="end"/>
+            </w:r>
+          </w:p>
+        </w:tc>
+        <w:tc>
+          <w:tcPr>
+            <w:tcW w:w="1972" w:type="dxa"/>
+          </w:tcPr>
+          <w:p>
+            <w:pPr>
+              <w:pStyle w:val="MMCbodytext"/>
+              <w:cnfStyle w:val="000000000000" w:firstRow="0" w:lastRow="0" w:firstColumn="0" w:lastColumn="0" w:oddVBand="0" w:evenVBand="0" w:oddHBand="0" w:evenHBand="0" w:firstRowFirstColumn="0" w:firstRowLastColumn="0" w:lastRowFirstColumn="0" w:lastRowLastColumn="0"/>
+            </w:pPr>
+            <w:r>
+              <w:rPr>
+                <w:color w:val="FF0000"/>
+              </w:rPr>
+              <w:fldChar w:fldCharType="begin"/>
+            </w:r>
+            <w:r>
+              <w:rPr>
+                <w:color w:val="FF0000"/>
+              </w:rPr>
+              <w:instrText xml:space="preserve"> MERGEFIELD  table03_gage04_por  \* MERGEFORMAT </w:instrText>
+            </w:r>
+            <w:r>
+              <w:rPr>
+                <w:color w:val="FF0000"/>
+              </w:rPr>
+              <w:fldChar w:fldCharType="separate"/>
+            </w:r>
+            <w:r>
+              <w:rPr>
+                <w:noProof/>
+                <w:color w:val="FF0000"/>
+              </w:rPr>
+              <w:t>«table03_gage04_por»</w:t>
+            </w:r>
+            <w:r>
+              <w:rPr>
+                <w:color w:val="FF0000"/>
+              </w:rPr>
+              <w:fldChar w:fldCharType="end"/>
+            </w:r>
+          </w:p>
+        </w:tc>
+      </w:tr>
+      <w:tr>
+        <w:trPr>
+          <w:cnfStyle w:val="000000100000" w:firstRow="0" w:lastRow="0" w:firstColumn="0" w:lastColumn="0" w:oddVBand="0" w:evenVBand="0" w:oddHBand="1" w:evenHBand="0" w:firstRowFirstColumn="0" w:firstRowLastColumn="0" w:lastRowFirstColumn="0" w:lastRowLastColumn="0"/>
+          <w:trHeight w:val="744"/>
+        </w:trPr>
+        <w:tc>
+          <w:tcPr>
+            <w:cnfStyle w:val="001000000000" w:firstRow="0" w:lastRow="0" w:firstColumn="1" w:lastColumn="0" w:oddVBand="0" w:evenVBand="0" w:oddHBand="0" w:evenHBand="0" w:firstRowFirstColumn="0" w:firstRowLastColumn="0" w:lastRowFirstColumn="0" w:lastRowLastColumn="0"/>
+            <w:tcW w:w="2222" w:type="dxa"/>
+          </w:tcPr>
+          <w:p>
+            <w:pPr>
+              <w:pStyle w:val="MMCbodytext"/>
+              <w:rPr>
+                <w:b w:val="0"/>
+                <w:bCs w:val="0"/>
+              </w:rPr>
+            </w:pPr>
+            <w:r>
+              <w:rPr>
+                <w:b w:val="0"/>
+                <w:bCs w:val="0"/>
+                <w:color w:val="FF0000"/>
+              </w:rPr>
+              <w:fldChar w:fldCharType="begin"/>
+            </w:r>
+            <w:r>
+              <w:rPr>
+                <w:b w:val="0"/>
+                <w:bCs w:val="0"/>
+                <w:color w:val="FF0000"/>
+              </w:rPr>
+              <w:instrText xml:space="preserve"> MERGEFIELD  table03_gage05_name  \* MERGEFORMAT </w:instrText>
+            </w:r>
+            <w:r>
+              <w:rPr>
+                <w:b w:val="0"/>
+                <w:bCs w:val="0"/>
+                <w:color w:val="FF0000"/>
+              </w:rPr>
+              <w:fldChar w:fldCharType="separate"/>
+            </w:r>
+            <w:r>
+              <w:rPr>
+                <w:b w:val="0"/>
+                <w:bCs w:val="0"/>
+                <w:noProof/>
+                <w:color w:val="FF0000"/>
+              </w:rPr>
+              <w:t>«table03_gage05_name»</w:t>
+            </w:r>
+            <w:r>
+              <w:rPr>
+                <w:b w:val="0"/>
+                <w:bCs w:val="0"/>
+                <w:color w:val="FF0000"/>
+              </w:rPr>
+              <w:fldChar w:fldCharType="end"/>
+            </w:r>
+          </w:p>
+        </w:tc>
+        <w:tc>
+          <w:tcPr>
+            <w:tcW w:w="1857" w:type="dxa"/>
+          </w:tcPr>
+          <w:p>
+            <w:pPr>
+              <w:pStyle w:val="MMCbodytext"/>
+              <w:cnfStyle w:val="000000100000" w:firstRow="0" w:lastRow="0" w:firstColumn="0" w:lastColumn="0" w:oddVBand="0" w:evenVBand="0" w:oddHBand="1" w:evenHBand="0" w:firstRowFirstColumn="0" w:firstRowLastColumn="0" w:lastRowFirstColumn="0" w:lastRowLastColumn="0"/>
+            </w:pPr>
+            <w:r>
+              <w:rPr>
+                <w:color w:val="FF0000"/>
+              </w:rPr>
+              <w:fldChar w:fldCharType="begin"/>
+            </w:r>
+            <w:r>
+              <w:rPr>
+                <w:color w:val="FF0000"/>
+              </w:rPr>
+              <w:instrText xml:space="preserve"> MERGEFIELD  table03_gage05_id  \* MERGEFORMAT </w:instrText>
+            </w:r>
+            <w:r>
+              <w:rPr>
+                <w:color w:val="FF0000"/>
+              </w:rPr>
+              <w:fldChar w:fldCharType="separate"/>
+            </w:r>
+            <w:r>
+              <w:rPr>
+                <w:noProof/>
+                <w:color w:val="FF0000"/>
+              </w:rPr>
+              <w:t>«table03_gage05_id»</w:t>
+            </w:r>
+            <w:r>
+              <w:rPr>
+                <w:color w:val="FF0000"/>
+              </w:rPr>
+              <w:fldChar w:fldCharType="end"/>
+            </w:r>
+          </w:p>
+        </w:tc>
+        <w:tc>
+          <w:tcPr>
+            <w:tcW w:w="795" w:type="dxa"/>
+          </w:tcPr>
+          <w:p>
+            <w:pPr>
+              <w:pStyle w:val="MMCbodytext"/>
+              <w:cnfStyle w:val="000000100000" w:firstRow="0" w:lastRow="0" w:firstColumn="0" w:lastColumn="0" w:oddVBand="0" w:evenVBand="0" w:oddHBand="1" w:evenHBand="0" w:firstRowFirstColumn="0" w:firstRowLastColumn="0" w:lastRowFirstColumn="0" w:lastRowLastColumn="0"/>
+            </w:pPr>
+          </w:p>
+        </w:tc>
+        <w:tc>
+          <w:tcPr>
+            <w:tcW w:w="2068" w:type="dxa"/>
+          </w:tcPr>
+          <w:p>
+            <w:pPr>
+              <w:pStyle w:val="MMCbodytext"/>
+              <w:cnfStyle w:val="000000100000" w:firstRow="0" w:lastRow="0" w:firstColumn="0" w:lastColumn="0" w:oddVBand="0" w:evenVBand="0" w:oddHBand="1" w:evenHBand="0" w:firstRowFirstColumn="0" w:firstRowLastColumn="0" w:lastRowFirstColumn="0" w:lastRowLastColumn="0"/>
+            </w:pPr>
+            <w:r>
+              <w:rPr>
+                <w:color w:val="FF0000"/>
+              </w:rPr>
+              <w:fldChar w:fldCharType="begin"/>
+            </w:r>
+            <w:r>
+              <w:rPr>
+                <w:color w:val="FF0000"/>
+              </w:rPr>
+              <w:instrText xml:space="preserve"> MERGEFIELD  table03_gage05_area  \* MERGEFORMAT </w:instrText>
+            </w:r>
+            <w:r>
+              <w:rPr>
+                <w:color w:val="FF0000"/>
+              </w:rPr>
+              <w:fldChar w:fldCharType="separate"/>
+            </w:r>
+            <w:r>
+              <w:rPr>
+                <w:noProof/>
+                <w:color w:val="FF0000"/>
+              </w:rPr>
+              <w:t>«table03_gage05_area»</w:t>
+            </w:r>
+            <w:r>
+              <w:rPr>
+                <w:color w:val="FF0000"/>
+              </w:rPr>
+              <w:fldChar w:fldCharType="end"/>
+            </w:r>
+          </w:p>
+        </w:tc>
+        <w:tc>
+          <w:tcPr>
+            <w:tcW w:w="1972" w:type="dxa"/>
+          </w:tcPr>
+          <w:p>
+            <w:pPr>
+              <w:pStyle w:val="MMCbodytext"/>
+              <w:cnfStyle w:val="000000100000" w:firstRow="0" w:lastRow="0" w:firstColumn="0" w:lastColumn="0" w:oddVBand="0" w:evenVBand="0" w:oddHBand="1" w:evenHBand="0" w:firstRowFirstColumn="0" w:firstRowLastColumn="0" w:lastRowFirstColumn="0" w:lastRowLastColumn="0"/>
+            </w:pPr>
+            <w:r>
+              <w:rPr>
+                <w:color w:val="FF0000"/>
+              </w:rPr>
+              <w:fldChar w:fldCharType="begin"/>
+            </w:r>
+            <w:r>
+              <w:rPr>
+                <w:color w:val="FF0000"/>
+              </w:rPr>
+              <w:instrText xml:space="preserve"> MERGEFIELD  table03_gage05_por  \* MERGEFORMAT </w:instrText>
+            </w:r>
+            <w:r>
+              <w:rPr>
+                <w:color w:val="FF0000"/>
+              </w:rPr>
+              <w:fldChar w:fldCharType="separate"/>
+            </w:r>
+            <w:r>
+              <w:rPr>
+                <w:noProof/>
+                <w:color w:val="FF0000"/>
+              </w:rPr>
+              <w:t>«table03_gage05_por»</w:t>
+            </w:r>
+            <w:r>
+              <w:rPr>
+                <w:color w:val="FF0000"/>
+              </w:rPr>
+              <w:fldChar w:fldCharType="end"/>
+            </w:r>
+          </w:p>
+        </w:tc>
+      </w:tr>
+      <w:tr>
+        <w:trPr>
+          <w:trHeight w:val="744"/>
+        </w:trPr>
+        <w:tc>
+          <w:tcPr>
+            <w:cnfStyle w:val="001000000000" w:firstRow="0" w:lastRow="0" w:firstColumn="1" w:lastColumn="0" w:oddVBand="0" w:evenVBand="0" w:oddHBand="0" w:evenHBand="0" w:firstRowFirstColumn="0" w:firstRowLastColumn="0" w:lastRowFirstColumn="0" w:lastRowLastColumn="0"/>
+            <w:tcW w:w="2222" w:type="dxa"/>
+          </w:tcPr>
+          <w:p>
+            <w:pPr>
+              <w:pStyle w:val="MMCbodytext"/>
+              <w:rPr>
+                <w:b w:val="0"/>
+                <w:bCs w:val="0"/>
+                <w:color w:val="FF0000"/>
+              </w:rPr>
+            </w:pPr>
+            <w:r>
+              <w:rPr>
+                <w:b w:val="0"/>
+                <w:bCs w:val="0"/>
+                <w:color w:val="FF0000"/>
+              </w:rPr>
+              <w:fldChar w:fldCharType="begin"/>
+            </w:r>
+            <w:r>
+              <w:rPr>
+                <w:b w:val="0"/>
+                <w:bCs w:val="0"/>
+                <w:color w:val="FF0000"/>
+              </w:rPr>
+              <w:instrText xml:space="preserve"> MERGEFIELD  table03_gage06_name  \* MERGEFORMAT </w:instrText>
+            </w:r>
+            <w:r>
+              <w:rPr>
+                <w:b w:val="0"/>
+                <w:bCs w:val="0"/>
+                <w:color w:val="FF0000"/>
+              </w:rPr>
+              <w:fldChar w:fldCharType="separate"/>
+            </w:r>
+            <w:r>
+              <w:rPr>
+                <w:b w:val="0"/>
+                <w:bCs w:val="0"/>
+                <w:noProof/>
+                <w:color w:val="FF0000"/>
+              </w:rPr>
+              <w:t>«table03_gage06_name»</w:t>
+            </w:r>
+            <w:r>
+              <w:rPr>
+                <w:b w:val="0"/>
+                <w:bCs w:val="0"/>
+                <w:color w:val="FF0000"/>
+              </w:rPr>
+              <w:fldChar w:fldCharType="end"/>
+            </w:r>
+          </w:p>
+        </w:tc>
+        <w:tc>
+          <w:tcPr>
+            <w:tcW w:w="1857" w:type="dxa"/>
+          </w:tcPr>
+          <w:p>
+            <w:pPr>
+              <w:pStyle w:val="MMCbodytext"/>
+              <w:cnfStyle w:val="000000000000" w:firstRow="0" w:lastRow="0" w:firstColumn="0" w:lastColumn="0" w:oddVBand="0" w:evenVBand="0" w:oddHBand="0" w:evenHBand="0" w:firstRowFirstColumn="0" w:firstRowLastColumn="0" w:lastRowFirstColumn="0" w:lastRowLastColumn="0"/>
+              <w:rPr>
+                <w:color w:val="FF0000"/>
+              </w:rPr>
+            </w:pPr>
+            <w:r>
+              <w:rPr>
+                <w:color w:val="FF0000"/>
+              </w:rPr>
+              <w:fldChar w:fldCharType="begin"/>
+            </w:r>
+            <w:r>
+              <w:rPr>
+                <w:color w:val="FF0000"/>
+              </w:rPr>
+              <w:instrText xml:space="preserve"> MERGEFIELD  table03_gage05_id  \* MERGEFORMAT </w:instrText>
+            </w:r>
+            <w:r>
+              <w:rPr>
+                <w:color w:val="FF0000"/>
+              </w:rPr>
+              <w:fldChar w:fldCharType="separate"/>
+            </w:r>
+            <w:r>
+              <w:rPr>
+                <w:noProof/>
+                <w:color w:val="FF0000"/>
+              </w:rPr>
+              <w:t>«table03_gage05_id»</w:t>
+            </w:r>
+            <w:r>
+              <w:rPr>
+                <w:color w:val="FF0000"/>
+              </w:rPr>
+              <w:fldChar w:fldCharType="end"/>
+            </w:r>
+          </w:p>
+        </w:tc>
+        <w:tc>
+          <w:tcPr>
+            <w:tcW w:w="795" w:type="dxa"/>
+          </w:tcPr>
+          <w:p>
+            <w:pPr>
+              <w:pStyle w:val="MMCbodytext"/>
+              <w:cnfStyle w:val="000000000000" w:firstRow="0" w:lastRow="0" w:firstColumn="0" w:lastColumn="0" w:oddVBand="0" w:evenVBand="0" w:oddHBand="0" w:evenHBand="0" w:firstRowFirstColumn="0" w:firstRowLastColumn="0" w:lastRowFirstColumn="0" w:lastRowLastColumn="0"/>
+            </w:pPr>
+          </w:p>
+        </w:tc>
+        <w:tc>
+          <w:tcPr>
+            <w:tcW w:w="2068" w:type="dxa"/>
+          </w:tcPr>
+          <w:p>
+            <w:pPr>
+              <w:pStyle w:val="MMCbodytext"/>
+              <w:cnfStyle w:val="000000000000" w:firstRow="0" w:lastRow="0" w:firstColumn="0" w:lastColumn="0" w:oddVBand="0" w:evenVBand="0" w:oddHBand="0" w:evenHBand="0" w:firstRowFirstColumn="0" w:firstRowLastColumn="0" w:lastRowFirstColumn="0" w:lastRowLastColumn="0"/>
+              <w:rPr>
+                <w:color w:val="FF0000"/>
+              </w:rPr>
+            </w:pPr>
+            <w:r>
+              <w:rPr>
+                <w:color w:val="FF0000"/>
+              </w:rPr>
+              <w:fldChar w:fldCharType="begin"/>
+            </w:r>
+            <w:r>
+              <w:rPr>
+                <w:color w:val="FF0000"/>
+              </w:rPr>
+              <w:instrText xml:space="preserve"> MERGEFIELD  table03_gage05_area  \* MERGEFORMAT </w:instrText>
+            </w:r>
+            <w:r>
+              <w:rPr>
+                <w:color w:val="FF0000"/>
+              </w:rPr>
+              <w:fldChar w:fldCharType="separate"/>
+            </w:r>
+            <w:r>
+              <w:rPr>
+                <w:noProof/>
+                <w:color w:val="FF0000"/>
+              </w:rPr>
+              <w:t>«table03_gage05_area»</w:t>
+            </w:r>
+            <w:r>
+              <w:rPr>
+                <w:color w:val="FF0000"/>
+              </w:rPr>
+              <w:fldChar w:fldCharType="end"/>
+            </w:r>
+          </w:p>
+        </w:tc>
+        <w:tc>
+          <w:tcPr>
+            <w:tcW w:w="1972" w:type="dxa"/>
+          </w:tcPr>
+          <w:p>
+            <w:pPr>
+              <w:pStyle w:val="MMCbodytext"/>
+              <w:cnfStyle w:val="000000000000" w:firstRow="0" w:lastRow="0" w:firstColumn="0" w:lastColumn="0" w:oddVBand="0" w:evenVBand="0" w:oddHBand="0" w:evenHBand="0" w:firstRowFirstColumn="0" w:firstRowLastColumn="0" w:lastRowFirstColumn="0" w:lastRowLastColumn="0"/>
+              <w:rPr>
+                <w:color w:val="FF0000"/>
+              </w:rPr>
+            </w:pPr>
+            <w:r>
+              <w:rPr>
+                <w:color w:val="FF0000"/>
+              </w:rPr>
+              <w:fldChar w:fldCharType="begin"/>
+            </w:r>
+            <w:r>
+              <w:rPr>
+                <w:color w:val="FF0000"/>
+              </w:rPr>
+              <w:instrText xml:space="preserve"> MERGEFIELD  table03_gage05_por  \* MERGEFORMAT </w:instrText>
+            </w:r>
+            <w:r>
+              <w:rPr>
+                <w:color w:val="FF0000"/>
+              </w:rPr>
+              <w:fldChar w:fldCharType="separate"/>
+            </w:r>
+            <w:r>
+              <w:rPr>
+                <w:noProof/>
+                <w:color w:val="FF0000"/>
+              </w:rPr>
+              <w:t>«table03_gage05_por»</w:t>
+            </w:r>
+            <w:r>
+              <w:rPr>
+                <w:color w:val="FF0000"/>
+              </w:rPr>
+              <w:fldChar w:fldCharType="end"/>
+            </w:r>
+          </w:p>
+        </w:tc>
+      </w:tr>
+      <w:tr>
+        <w:trPr>
+          <w:cnfStyle w:val="000000100000" w:firstRow="0" w:lastRow="0" w:firstColumn="0" w:lastColumn="0" w:oddVBand="0" w:evenVBand="0" w:oddHBand="1" w:evenHBand="0" w:firstRowFirstColumn="0" w:firstRowLastColumn="0" w:lastRowFirstColumn="0" w:lastRowLastColumn="0"/>
+          <w:trHeight w:val="729"/>
+        </w:trPr>
+        <w:tc>
+          <w:tcPr>
+            <w:cnfStyle w:val="001000000000" w:firstRow="0" w:lastRow="0" w:firstColumn="1" w:lastColumn="0" w:oddVBand="0" w:evenVBand="0" w:oddHBand="0" w:evenHBand="0" w:firstRowFirstColumn="0" w:firstRowLastColumn="0" w:lastRowFirstColumn="0" w:lastRowLastColumn="0"/>
+            <w:tcW w:w="2222" w:type="dxa"/>
+          </w:tcPr>
+          <w:p>
+            <w:pPr>
+              <w:pStyle w:val="MMCbodytext"/>
+              <w:rPr>
+                <w:b w:val="0"/>
+                <w:bCs w:val="0"/>
+              </w:rPr>
+            </w:pPr>
+            <w:r>
+              <w:rPr>
+                <w:b w:val="0"/>
+                <w:bCs w:val="0"/>
+                <w:color w:val="FF0000"/>
+              </w:rPr>
+              <w:fldChar w:fldCharType="begin"/>
+            </w:r>
+            <w:r>
+              <w:rPr>
+                <w:b w:val="0"/>
+                <w:bCs w:val="0"/>
+                <w:color w:val="FF0000"/>
+              </w:rPr>
+              <w:instrText xml:space="preserve"> MERGEFIELD  table03_gage07_name  \* MERGEFORMAT </w:instrText>
+            </w:r>
+            <w:r>
+              <w:rPr>
+                <w:b w:val="0"/>
+                <w:bCs w:val="0"/>
+                <w:color w:val="FF0000"/>
+              </w:rPr>
+              <w:fldChar w:fldCharType="separate"/>
+            </w:r>
+            <w:r>
+              <w:rPr>
+                <w:b w:val="0"/>
+                <w:bCs w:val="0"/>
+                <w:noProof/>
+                <w:color w:val="FF0000"/>
+              </w:rPr>
+              <w:t>«table03_gage07_name»</w:t>
+            </w:r>
+            <w:r>
+              <w:rPr>
+                <w:b w:val="0"/>
+                <w:bCs w:val="0"/>
+                <w:color w:val="FF0000"/>
+              </w:rPr>
+              <w:fldChar w:fldCharType="end"/>
+            </w:r>
+          </w:p>
+        </w:tc>
+        <w:tc>
+          <w:tcPr>
+            <w:tcW w:w="1857" w:type="dxa"/>
+          </w:tcPr>
+          <w:p>
+            <w:pPr>
+              <w:pStyle w:val="MMCbodytext"/>
+              <w:cnfStyle w:val="000000100000" w:firstRow="0" w:lastRow="0" w:firstColumn="0" w:lastColumn="0" w:oddVBand="0" w:evenVBand="0" w:oddHBand="1" w:evenHBand="0" w:firstRowFirstColumn="0" w:firstRowLastColumn="0" w:lastRowFirstColumn="0" w:lastRowLastColumn="0"/>
+            </w:pPr>
+            <w:r>
+              <w:rPr>
+                <w:color w:val="FF0000"/>
+              </w:rPr>
+              <w:fldChar w:fldCharType="begin"/>
+            </w:r>
+            <w:r>
+              <w:rPr>
+                <w:color w:val="FF0000"/>
+              </w:rPr>
+              <w:instrText xml:space="preserve"> MERGEFIELD  table03_gage07_id  \* MERGEFORMAT </w:instrText>
+            </w:r>
+            <w:r>
+              <w:rPr>
+                <w:color w:val="FF0000"/>
+              </w:rPr>
+              <w:fldChar w:fldCharType="separate"/>
+            </w:r>
+            <w:r>
+              <w:rPr>
+                <w:noProof/>
+                <w:color w:val="FF0000"/>
+              </w:rPr>
+              <w:t>«table03_gage07_id»</w:t>
+            </w:r>
+            <w:r>
+              <w:rPr>
+                <w:color w:val="FF0000"/>
+              </w:rPr>
+              <w:fldChar w:fldCharType="end"/>
+            </w:r>
+          </w:p>
+        </w:tc>
+        <w:tc>
+          <w:tcPr>
+            <w:tcW w:w="795" w:type="dxa"/>
+          </w:tcPr>
+          <w:p>
+            <w:pPr>
+              <w:pStyle w:val="MMCbodytext"/>
+              <w:cnfStyle w:val="000000100000" w:firstRow="0" w:lastRow="0" w:firstColumn="0" w:lastColumn="0" w:oddVBand="0" w:evenVBand="0" w:oddHBand="1" w:evenHBand="0" w:firstRowFirstColumn="0" w:firstRowLastColumn="0" w:lastRowFirstColumn="0" w:lastRowLastColumn="0"/>
+            </w:pPr>
+          </w:p>
+        </w:tc>
+        <w:tc>
+          <w:tcPr>
+            <w:tcW w:w="2068" w:type="dxa"/>
+          </w:tcPr>
+          <w:p>
+            <w:pPr>
+              <w:pStyle w:val="MMCbodytext"/>
+              <w:cnfStyle w:val="000000100000" w:firstRow="0" w:lastRow="0" w:firstColumn="0" w:lastColumn="0" w:oddVBand="0" w:evenVBand="0" w:oddHBand="1" w:evenHBand="0" w:firstRowFirstColumn="0" w:firstRowLastColumn="0" w:lastRowFirstColumn="0" w:lastRowLastColumn="0"/>
+            </w:pPr>
+            <w:r>
+              <w:rPr>
+                <w:color w:val="FF0000"/>
+              </w:rPr>
+              <w:fldChar w:fldCharType="begin"/>
+            </w:r>
+            <w:r>
+              <w:rPr>
+                <w:color w:val="FF0000"/>
+              </w:rPr>
+              <w:instrText xml:space="preserve"> MERGEFIELD  table03_gage07_area  \* MERGEFORMAT </w:instrText>
+            </w:r>
+            <w:r>
+              <w:rPr>
+                <w:color w:val="FF0000"/>
+              </w:rPr>
+              <w:fldChar w:fldCharType="separate"/>
+            </w:r>
+            <w:r>
+              <w:rPr>
+                <w:noProof/>
+                <w:color w:val="FF0000"/>
+              </w:rPr>
+              <w:t>«table03_gage07_area»</w:t>
+            </w:r>
+            <w:r>
+              <w:rPr>
+                <w:color w:val="FF0000"/>
+              </w:rPr>
+              <w:fldChar w:fldCharType="end"/>
+            </w:r>
+          </w:p>
+        </w:tc>
+        <w:tc>
+          <w:tcPr>
+            <w:tcW w:w="1972" w:type="dxa"/>
+          </w:tcPr>
+          <w:p>
+            <w:pPr>
+              <w:pStyle w:val="MMCbodytext"/>
+              <w:cnfStyle w:val="000000100000" w:firstRow="0" w:lastRow="0" w:firstColumn="0" w:lastColumn="0" w:oddVBand="0" w:evenVBand="0" w:oddHBand="1" w:evenHBand="0" w:firstRowFirstColumn="0" w:firstRowLastColumn="0" w:lastRowFirstColumn="0" w:lastRowLastColumn="0"/>
+            </w:pPr>
+            <w:r>
+              <w:rPr>
+                <w:color w:val="FF0000"/>
+              </w:rPr>
+              <w:fldChar w:fldCharType="begin"/>
+            </w:r>
+            <w:r>
+              <w:rPr>
+                <w:color w:val="FF0000"/>
+              </w:rPr>
+              <w:instrText xml:space="preserve"> MERGEFIELD  table03_gage07_por  \* MERGEFORMAT </w:instrText>
+            </w:r>
+            <w:r>
+              <w:rPr>
+                <w:color w:val="FF0000"/>
+              </w:rPr>
+              <w:fldChar w:fldCharType="separate"/>
+            </w:r>
+            <w:r>
+              <w:rPr>
+                <w:noProof/>
+                <w:color w:val="FF0000"/>
+              </w:rPr>
+              <w:t>«table03_gage07_por»</w:t>
+            </w:r>
+            <w:r>
+              <w:rPr>
+                <w:color w:val="FF0000"/>
+              </w:rPr>
+              <w:fldChar w:fldCharType="end"/>
+            </w:r>
+          </w:p>
+        </w:tc>
+      </w:tr>
+      <w:tr>
+        <w:trPr>
+          <w:trHeight w:val="744"/>
+        </w:trPr>
+        <w:tc>
+          <w:tcPr>
+            <w:cnfStyle w:val="001000000000" w:firstRow="0" w:lastRow="0" w:firstColumn="1" w:lastColumn="0" w:oddVBand="0" w:evenVBand="0" w:oddHBand="0" w:evenHBand="0" w:firstRowFirstColumn="0" w:firstRowLastColumn="0" w:lastRowFirstColumn="0" w:lastRowLastColumn="0"/>
+            <w:tcW w:w="2222" w:type="dxa"/>
+          </w:tcPr>
+          <w:p>
+            <w:pPr>
+              <w:pStyle w:val="MMCbodytext"/>
+              <w:rPr>
+                <w:b w:val="0"/>
+                <w:bCs w:val="0"/>
+                <w:color w:val="FF0000"/>
+              </w:rPr>
+            </w:pPr>
+            <w:r>
+              <w:rPr>
+                <w:b w:val="0"/>
+                <w:bCs w:val="0"/>
+                <w:color w:val="FF0000"/>
+              </w:rPr>
+              <w:fldChar w:fldCharType="begin"/>
+            </w:r>
+            <w:r>
+              <w:rPr>
+                <w:b w:val="0"/>
+                <w:bCs w:val="0"/>
+                <w:color w:val="FF0000"/>
+              </w:rPr>
+              <w:instrText xml:space="preserve"> MERGEFIELD  table03_gage08_name  \* MERGEFORMAT </w:instrText>
+            </w:r>
+            <w:r>
+              <w:rPr>
+                <w:b w:val="0"/>
+                <w:bCs w:val="0"/>
+                <w:color w:val="FF0000"/>
+              </w:rPr>
+              <w:fldChar w:fldCharType="separate"/>
+            </w:r>
+            <w:r>
+              <w:rPr>
+                <w:b w:val="0"/>
+                <w:bCs w:val="0"/>
+                <w:noProof/>
+                <w:color w:val="FF0000"/>
+              </w:rPr>
+              <w:t>«table03_gage08_name»</w:t>
+            </w:r>
+            <w:r>
+              <w:rPr>
+                <w:b w:val="0"/>
+                <w:bCs w:val="0"/>
+                <w:color w:val="FF0000"/>
+              </w:rPr>
+              <w:fldChar w:fldCharType="end"/>
+            </w:r>
+          </w:p>
+        </w:tc>
+        <w:tc>
+          <w:tcPr>
+            <w:tcW w:w="1857" w:type="dxa"/>
+          </w:tcPr>
+          <w:p>
+            <w:pPr>
+              <w:pStyle w:val="MMCbodytext"/>
+              <w:cnfStyle w:val="000000000000" w:firstRow="0" w:lastRow="0" w:firstColumn="0" w:lastColumn="0" w:oddVBand="0" w:evenVBand="0" w:oddHBand="0" w:evenHBand="0" w:firstRowFirstColumn="0" w:firstRowLastColumn="0" w:lastRowFirstColumn="0" w:lastRowLastColumn="0"/>
+            </w:pPr>
+            <w:r>
+              <w:rPr>
+                <w:color w:val="FF0000"/>
+              </w:rPr>
+              <w:fldChar w:fldCharType="begin"/>
+            </w:r>
+            <w:r>
+              <w:rPr>
+                <w:color w:val="FF0000"/>
+              </w:rPr>
+              <w:instrText xml:space="preserve"> MERGEFIELD  table03_gage08_id  \* MERGEFORMAT </w:instrText>
+            </w:r>
+            <w:r>
+              <w:rPr>
+                <w:color w:val="FF0000"/>
+              </w:rPr>
+              <w:fldChar w:fldCharType="separate"/>
+            </w:r>
+            <w:r>
+              <w:rPr>
+                <w:noProof/>
+                <w:color w:val="FF0000"/>
+              </w:rPr>
+              <w:t>«table03_gage08_id»</w:t>
+            </w:r>
+            <w:r>
+              <w:rPr>
+                <w:color w:val="FF0000"/>
+              </w:rPr>
+              <w:fldChar w:fldCharType="end"/>
+            </w:r>
+          </w:p>
+        </w:tc>
+        <w:tc>
+          <w:tcPr>
+            <w:tcW w:w="795" w:type="dxa"/>
+          </w:tcPr>
+          <w:p>
+            <w:pPr>
+              <w:pStyle w:val="MMCbodytext"/>
+              <w:cnfStyle w:val="000000000000" w:firstRow="0" w:lastRow="0" w:firstColumn="0" w:lastColumn="0" w:oddVBand="0" w:evenVBand="0" w:oddHBand="0" w:evenHBand="0" w:firstRowFirstColumn="0" w:firstRowLastColumn="0" w:lastRowFirstColumn="0" w:lastRowLastColumn="0"/>
+            </w:pPr>
+          </w:p>
+        </w:tc>
+        <w:tc>
+          <w:tcPr>
+            <w:tcW w:w="2068" w:type="dxa"/>
+          </w:tcPr>
+          <w:p>
+            <w:pPr>
+              <w:pStyle w:val="MMCbodytext"/>
+              <w:cnfStyle w:val="000000000000" w:firstRow="0" w:lastRow="0" w:firstColumn="0" w:lastColumn="0" w:oddVBand="0" w:evenVBand="0" w:oddHBand="0" w:evenHBand="0" w:firstRowFirstColumn="0" w:firstRowLastColumn="0" w:lastRowFirstColumn="0" w:lastRowLastColumn="0"/>
+            </w:pPr>
+            <w:r>
+              <w:rPr>
+                <w:color w:val="FF0000"/>
+              </w:rPr>
+              <w:fldChar w:fldCharType="begin"/>
+            </w:r>
+            <w:r>
+              <w:rPr>
+                <w:color w:val="FF0000"/>
+              </w:rPr>
+              <w:instrText xml:space="preserve"> MERGEFIELD  table03_gage08_area  \* MERGEFORMAT </w:instrText>
+            </w:r>
+            <w:r>
+              <w:rPr>
+                <w:color w:val="FF0000"/>
+              </w:rPr>
+              <w:fldChar w:fldCharType="separate"/>
+            </w:r>
+            <w:r>
+              <w:rPr>
+                <w:noProof/>
+                <w:color w:val="FF0000"/>
+              </w:rPr>
+              <w:t>«table03_gage08_area»</w:t>
+            </w:r>
+            <w:r>
+              <w:rPr>
+                <w:color w:val="FF0000"/>
+              </w:rPr>
+              <w:fldChar w:fldCharType="end"/>
+            </w:r>
+          </w:p>
+        </w:tc>
+        <w:tc>
+          <w:tcPr>
+            <w:tcW w:w="1972" w:type="dxa"/>
+          </w:tcPr>
+          <w:p>
+            <w:pPr>
+              <w:pStyle w:val="MMCbodytext"/>
+              <w:cnfStyle w:val="000000000000" w:firstRow="0" w:lastRow="0" w:firstColumn="0" w:lastColumn="0" w:oddVBand="0" w:evenVBand="0" w:oddHBand="0" w:evenHBand="0" w:firstRowFirstColumn="0" w:firstRowLastColumn="0" w:lastRowFirstColumn="0" w:lastRowLastColumn="0"/>
+            </w:pPr>
+            <w:r>
+              <w:rPr>
+                <w:color w:val="FF0000"/>
+              </w:rPr>
+              <w:fldChar w:fldCharType="begin"/>
+            </w:r>
+            <w:r>
+              <w:rPr>
+                <w:color w:val="FF0000"/>
+              </w:rPr>
+              <w:instrText xml:space="preserve"> MERGEFIELD  table03_gage08_por  \* MERGEFORMAT </w:instrText>
+            </w:r>
+            <w:r>
+              <w:rPr>
+                <w:color w:val="FF0000"/>
+              </w:rPr>
+              <w:fldChar w:fldCharType="separate"/>
+            </w:r>
+            <w:r>
+              <w:rPr>
+                <w:noProof/>
+                <w:color w:val="FF0000"/>
+              </w:rPr>
+              <w:t>«table03_gage08_por»</w:t>
+            </w:r>
+            <w:r>
+              <w:rPr>
+                <w:color w:val="FF0000"/>
+              </w:rPr>
+              <w:fldChar w:fldCharType="end"/>
+            </w:r>
+          </w:p>
+        </w:tc>
+      </w:tr>
+      <w:tr>
+        <w:trPr>
+          <w:cnfStyle w:val="000000100000" w:firstRow="0" w:lastRow="0" w:firstColumn="0" w:lastColumn="0" w:oddVBand="0" w:evenVBand="0" w:oddHBand="1" w:evenHBand="0" w:firstRowFirstColumn="0" w:firstRowLastColumn="0" w:lastRowFirstColumn="0" w:lastRowLastColumn="0"/>
+          <w:trHeight w:val="744"/>
+        </w:trPr>
+        <w:tc>
+          <w:tcPr>
+            <w:cnfStyle w:val="001000000000" w:firstRow="0" w:lastRow="0" w:firstColumn="1" w:lastColumn="0" w:oddVBand="0" w:evenVBand="0" w:oddHBand="0" w:evenHBand="0" w:firstRowFirstColumn="0" w:firstRowLastColumn="0" w:lastRowFirstColumn="0" w:lastRowLastColumn="0"/>
+            <w:tcW w:w="2222" w:type="dxa"/>
+          </w:tcPr>
+          <w:p>
+            <w:pPr>
+              <w:pStyle w:val="MMCbodytext"/>
+              <w:rPr>
+                <w:b w:val="0"/>
+                <w:bCs w:val="0"/>
+                <w:color w:val="FF0000"/>
+              </w:rPr>
+            </w:pPr>
+            <w:r>
+              <w:rPr>
+                <w:b w:val="0"/>
+                <w:bCs w:val="0"/>
+                <w:color w:val="FF0000"/>
+              </w:rPr>
+              <w:fldChar w:fldCharType="begin"/>
+            </w:r>
+            <w:r>
+              <w:rPr>
+                <w:b w:val="0"/>
+                <w:bCs w:val="0"/>
+                <w:color w:val="FF0000"/>
+              </w:rPr>
+              <w:instrText xml:space="preserve"> MERGEFIELD  table03_gage09_name  \* MERGEFORMAT </w:instrText>
+            </w:r>
+            <w:r>
+              <w:rPr>
+                <w:b w:val="0"/>
+                <w:bCs w:val="0"/>
+                <w:color w:val="FF0000"/>
+              </w:rPr>
+              <w:fldChar w:fldCharType="separate"/>
+            </w:r>
+            <w:r>
+              <w:rPr>
+                <w:b w:val="0"/>
+                <w:bCs w:val="0"/>
+                <w:noProof/>
+                <w:color w:val="FF0000"/>
+              </w:rPr>
+              <w:t>«table03_gage09_name»</w:t>
+            </w:r>
+            <w:r>
+              <w:rPr>
+                <w:b w:val="0"/>
+                <w:bCs w:val="0"/>
+                <w:color w:val="FF0000"/>
+              </w:rPr>
+              <w:fldChar w:fldCharType="end"/>
+            </w:r>
+          </w:p>
+        </w:tc>
+        <w:tc>
+          <w:tcPr>
+            <w:tcW w:w="1857" w:type="dxa"/>
+          </w:tcPr>
+          <w:p>
+            <w:pPr>
+              <w:pStyle w:val="MMCbodytext"/>
+              <w:cnfStyle w:val="000000100000" w:firstRow="0" w:lastRow="0" w:firstColumn="0" w:lastColumn="0" w:oddVBand="0" w:evenVBand="0" w:oddHBand="1" w:evenHBand="0" w:firstRowFirstColumn="0" w:firstRowLastColumn="0" w:lastRowFirstColumn="0" w:lastRowLastColumn="0"/>
+            </w:pPr>
+            <w:r>
+              <w:rPr>
+                <w:color w:val="FF0000"/>
+              </w:rPr>
+              <w:fldChar w:fldCharType="begin"/>
+            </w:r>
+            <w:r>
+              <w:rPr>
+                <w:color w:val="FF0000"/>
+              </w:rPr>
+              <w:instrText xml:space="preserve"> MERGEFIELD  table03_gage09_id  \* MERGEFORMAT </w:instrText>
+            </w:r>
+            <w:r>
+              <w:rPr>
+                <w:color w:val="FF0000"/>
+              </w:rPr>
+              <w:fldChar w:fldCharType="separate"/>
+            </w:r>
+            <w:r>
+              <w:rPr>
+                <w:noProof/>
+                <w:color w:val="FF0000"/>
+              </w:rPr>
+              <w:t>«table03_gage09_id»</w:t>
+            </w:r>
+            <w:r>
+              <w:rPr>
+                <w:color w:val="FF0000"/>
+              </w:rPr>
+              <w:fldChar w:fldCharType="end"/>
+            </w:r>
+          </w:p>
+        </w:tc>
+        <w:tc>
+          <w:tcPr>
+            <w:tcW w:w="795" w:type="dxa"/>
+          </w:tcPr>
+          <w:p>
+            <w:pPr>
+              <w:pStyle w:val="MMCbodytext"/>
+              <w:cnfStyle w:val="000000100000" w:firstRow="0" w:lastRow="0" w:firstColumn="0" w:lastColumn="0" w:oddVBand="0" w:evenVBand="0" w:oddHBand="1" w:evenHBand="0" w:firstRowFirstColumn="0" w:firstRowLastColumn="0" w:lastRowFirstColumn="0" w:lastRowLastColumn="0"/>
+            </w:pPr>
+          </w:p>
+        </w:tc>
+        <w:tc>
+          <w:tcPr>
+            <w:tcW w:w="2068" w:type="dxa"/>
+          </w:tcPr>
+          <w:p>
+            <w:pPr>
+              <w:pStyle w:val="MMCbodytext"/>
+              <w:cnfStyle w:val="000000100000" w:firstRow="0" w:lastRow="0" w:firstColumn="0" w:lastColumn="0" w:oddVBand="0" w:evenVBand="0" w:oddHBand="1" w:evenHBand="0" w:firstRowFirstColumn="0" w:firstRowLastColumn="0" w:lastRowFirstColumn="0" w:lastRowLastColumn="0"/>
+            </w:pPr>
+            <w:r>
+              <w:rPr>
+                <w:color w:val="FF0000"/>
+              </w:rPr>
+              <w:fldChar w:fldCharType="begin"/>
+            </w:r>
+            <w:r>
+              <w:rPr>
+                <w:color w:val="FF0000"/>
+              </w:rPr>
+              <w:instrText xml:space="preserve"> MERGEFIELD  table03_gage09_area  \* MERGEFORMAT </w:instrText>
+            </w:r>
+            <w:r>
+              <w:rPr>
+                <w:color w:val="FF0000"/>
+              </w:rPr>
+              <w:fldChar w:fldCharType="separate"/>
+            </w:r>
+            <w:r>
+              <w:rPr>
+                <w:noProof/>
+                <w:color w:val="FF0000"/>
+              </w:rPr>
+              <w:t>«table03_gage09_area»</w:t>
+            </w:r>
+            <w:r>
+              <w:rPr>
+                <w:color w:val="FF0000"/>
+              </w:rPr>
+              <w:fldChar w:fldCharType="end"/>
+            </w:r>
+          </w:p>
+        </w:tc>
+        <w:tc>
+          <w:tcPr>
+            <w:tcW w:w="1972" w:type="dxa"/>
+          </w:tcPr>
+          <w:p>
+            <w:pPr>
+              <w:pStyle w:val="MMCbodytext"/>
+              <w:cnfStyle w:val="000000100000" w:firstRow="0" w:lastRow="0" w:firstColumn="0" w:lastColumn="0" w:oddVBand="0" w:evenVBand="0" w:oddHBand="1" w:evenHBand="0" w:firstRowFirstColumn="0" w:firstRowLastColumn="0" w:lastRowFirstColumn="0" w:lastRowLastColumn="0"/>
+            </w:pPr>
+            <w:r>
+              <w:rPr>
+                <w:color w:val="FF0000"/>
+              </w:rPr>
+              <w:fldChar w:fldCharType="begin"/>
+            </w:r>
+            <w:r>
+              <w:rPr>
+                <w:color w:val="FF0000"/>
+              </w:rPr>
+              <w:instrText xml:space="preserve"> MERGEFIELD  table03_gage09_por  \* MERGEFORMAT </w:instrText>
+            </w:r>
+            <w:r>
+              <w:rPr>
+                <w:color w:val="FF0000"/>
+              </w:rPr>
+              <w:fldChar w:fldCharType="separate"/>
+            </w:r>
+            <w:r>
+              <w:rPr>
+                <w:noProof/>
+                <w:color w:val="FF0000"/>
+              </w:rPr>
+              <w:t>«table03_gage09_por»</w:t>
+            </w:r>
+            <w:r>
+              <w:rPr>
+                <w:color w:val="FF0000"/>
+              </w:rPr>
+              <w:fldChar w:fldCharType="end"/>
+            </w:r>
+          </w:p>
+        </w:tc>
+      </w:tr>
+      <w:tr>
+        <w:trPr>
+          <w:trHeight w:val="729"/>
+        </w:trPr>
+        <w:tc>
+          <w:tcPr>
+            <w:cnfStyle w:val="001000000000" w:firstRow="0" w:lastRow="0" w:firstColumn="1" w:lastColumn="0" w:oddVBand="0" w:evenVBand="0" w:oddHBand="0" w:evenHBand="0" w:firstRowFirstColumn="0" w:firstRowLastColumn="0" w:lastRowFirstColumn="0" w:lastRowLastColumn="0"/>
+            <w:tcW w:w="2222" w:type="dxa"/>
+          </w:tcPr>
+          <w:p>
+            <w:pPr>
+              <w:pStyle w:val="MMCbodytext"/>
+              <w:rPr>
+                <w:b w:val="0"/>
+                <w:bCs w:val="0"/>
+                <w:color w:val="FF0000"/>
+              </w:rPr>
+            </w:pPr>
+            <w:r>
+              <w:rPr>
+                <w:b w:val="0"/>
+                <w:bCs w:val="0"/>
+                <w:color w:val="FF0000"/>
+              </w:rPr>
+              <w:fldChar w:fldCharType="begin"/>
+            </w:r>
+            <w:r>
+              <w:rPr>
+                <w:b w:val="0"/>
+                <w:bCs w:val="0"/>
+                <w:color w:val="FF0000"/>
+              </w:rPr>
+              <w:instrText xml:space="preserve"> MERGEFIELD  table03_gage10_name  \* MERGEFORMAT </w:instrText>
+            </w:r>
+            <w:r>
+              <w:rPr>
+                <w:b w:val="0"/>
+                <w:bCs w:val="0"/>
+                <w:color w:val="FF0000"/>
+              </w:rPr>
+              <w:fldChar w:fldCharType="separate"/>
+            </w:r>
+            <w:r>
+              <w:rPr>
+                <w:b w:val="0"/>
+                <w:bCs w:val="0"/>
+                <w:noProof/>
+                <w:color w:val="FF0000"/>
+              </w:rPr>
+              <w:t>«table03_gage10_name»</w:t>
+            </w:r>
+            <w:r>
+              <w:rPr>
+                <w:b w:val="0"/>
+                <w:bCs w:val="0"/>
+                <w:color w:val="FF0000"/>
+              </w:rPr>
+              <w:fldChar w:fldCharType="end"/>
+            </w:r>
+          </w:p>
+        </w:tc>
+        <w:tc>
+          <w:tcPr>
+            <w:tcW w:w="1857" w:type="dxa"/>
+          </w:tcPr>
+          <w:p>
+            <w:pPr>
+              <w:pStyle w:val="MMCbodytext"/>
+              <w:cnfStyle w:val="000000000000" w:firstRow="0" w:lastRow="0" w:firstColumn="0" w:lastColumn="0" w:oddVBand="0" w:evenVBand="0" w:oddHBand="0" w:evenHBand="0" w:firstRowFirstColumn="0" w:firstRowLastColumn="0" w:lastRowFirstColumn="0" w:lastRowLastColumn="0"/>
+            </w:pPr>
+            <w:r>
+              <w:rPr>
+                <w:color w:val="FF0000"/>
+              </w:rPr>
+              <w:fldChar w:fldCharType="begin"/>
+            </w:r>
+            <w:r>
+              <w:rPr>
+                <w:color w:val="FF0000"/>
+              </w:rPr>
+              <w:instrText xml:space="preserve"> MERGEFIELD  table03_gage10_id  \* MERGEFORMAT </w:instrText>
+            </w:r>
+            <w:r>
+              <w:rPr>
+                <w:color w:val="FF0000"/>
+              </w:rPr>
+              <w:fldChar w:fldCharType="separate"/>
+            </w:r>
+            <w:r>
+              <w:rPr>
+                <w:noProof/>
+                <w:color w:val="FF0000"/>
+              </w:rPr>
+              <w:t>«table03_gage10_id»</w:t>
+            </w:r>
+            <w:r>
+              <w:rPr>
+                <w:color w:val="FF0000"/>
+              </w:rPr>
+              <w:fldChar w:fldCharType="end"/>
+            </w:r>
+          </w:p>
+        </w:tc>
+        <w:tc>
+          <w:tcPr>
+            <w:tcW w:w="795" w:type="dxa"/>
+          </w:tcPr>
+          <w:p>
+            <w:pPr>
+              <w:pStyle w:val="MMCbodytext"/>
+              <w:cnfStyle w:val="000000000000" w:firstRow="0" w:lastRow="0" w:firstColumn="0" w:lastColumn="0" w:oddVBand="0" w:evenVBand="0" w:oddHBand="0" w:evenHBand="0" w:firstRowFirstColumn="0" w:firstRowLastColumn="0" w:lastRowFirstColumn="0" w:lastRowLastColumn="0"/>
+            </w:pPr>
+          </w:p>
+        </w:tc>
+        <w:tc>
+          <w:tcPr>
+            <w:tcW w:w="2068" w:type="dxa"/>
+          </w:tcPr>
+          <w:p>
+            <w:pPr>
+              <w:pStyle w:val="MMCbodytext"/>
+              <w:cnfStyle w:val="000000000000" w:firstRow="0" w:lastRow="0" w:firstColumn="0" w:lastColumn="0" w:oddVBand="0" w:evenVBand="0" w:oddHBand="0" w:evenHBand="0" w:firstRowFirstColumn="0" w:firstRowLastColumn="0" w:lastRowFirstColumn="0" w:lastRowLastColumn="0"/>
+            </w:pPr>
+            <w:r>
+              <w:rPr>
+                <w:color w:val="FF0000"/>
+              </w:rPr>
+              <w:fldChar w:fldCharType="begin"/>
+            </w:r>
+            <w:r>
+              <w:rPr>
+                <w:color w:val="FF0000"/>
+              </w:rPr>
+              <w:instrText xml:space="preserve"> MERGEFIELD  table03_gage10_area  \* MERGEFORMAT </w:instrText>
+            </w:r>
+            <w:r>
+              <w:rPr>
+                <w:color w:val="FF0000"/>
+              </w:rPr>
+              <w:fldChar w:fldCharType="separate"/>
+            </w:r>
+            <w:r>
+              <w:rPr>
+                <w:noProof/>
+                <w:color w:val="FF0000"/>
+              </w:rPr>
+              <w:t>«table03_gage10_area»</w:t>
+            </w:r>
+            <w:r>
+              <w:rPr>
+                <w:color w:val="FF0000"/>
+              </w:rPr>
+              <w:fldChar w:fldCharType="end"/>
+            </w:r>
+          </w:p>
+        </w:tc>
+        <w:tc>
+          <w:tcPr>
+            <w:tcW w:w="1972" w:type="dxa"/>
+          </w:tcPr>
+          <w:p>
+            <w:pPr>
+              <w:pStyle w:val="MMCbodytext"/>
+              <w:cnfStyle w:val="000000000000" w:firstRow="0" w:lastRow="0" w:firstColumn="0" w:lastColumn="0" w:oddVBand="0" w:evenVBand="0" w:oddHBand="0" w:evenHBand="0" w:firstRowFirstColumn="0" w:firstRowLastColumn="0" w:lastRowFirstColumn="0" w:lastRowLastColumn="0"/>
+            </w:pPr>
+            <w:r>
+              <w:rPr>
+                <w:color w:val="FF0000"/>
+              </w:rPr>
+              <w:fldChar w:fldCharType="begin"/>
+            </w:r>
+            <w:r>
+              <w:rPr>
+                <w:color w:val="FF0000"/>
+              </w:rPr>
+              <w:instrText xml:space="preserve"> MERGEFIELD  table03_gage10_por  \* MERGEFORMAT </w:instrText>
+            </w:r>
+            <w:r>
+              <w:rPr>
+                <w:color w:val="FF0000"/>
+              </w:rPr>
+              <w:fldChar w:fldCharType="separate"/>
+            </w:r>
+            <w:r>
+              <w:rPr>
+                <w:noProof/>
+                <w:color w:val="FF0000"/>
+              </w:rPr>
+              <w:t>«table03_gage10_por»</w:t>
+            </w:r>
+            <w:r>
+              <w:rPr>
+                <w:color w:val="FF0000"/>
+              </w:rPr>
+              <w:fldChar w:fldCharType="end"/>
+            </w:r>
           </w:p>
         </w:tc>
       </w:tr>
@@ -3800,13 +5798,63 @@
     </w:p>
     <w:p>
       <w:pPr>
-        <w:pStyle w:val="FEMANormal"/>
-      </w:pPr>
-    </w:p>
-    <w:p>
-      <w:pPr>
-        <w:pStyle w:val="FEMANormal"/>
-      </w:pPr>
+        <w:pStyle w:val="Caption"/>
+      </w:pPr>
+      <w:r>
+        <w:t xml:space="preserve">Figure </w:t>
+      </w:r>
+      <w:r>
+        <w:fldChar w:fldCharType="begin"/>
+      </w:r>
+      <w:r>
+        <w:instrText xml:space="preserve"> SEQ Figure \* ARABIC </w:instrText>
+      </w:r>
+      <w:r>
+        <w:fldChar w:fldCharType="separate"/>
+      </w:r>
+      <w:r>
+        <w:rPr>
+          <w:noProof/>
+        </w:rPr>
+        <w:t>4</w:t>
+      </w:r>
+      <w:r>
+        <w:fldChar w:fldCharType="end"/>
+      </w:r>
+      <w:r>
+        <w:t xml:space="preserve">. </w:t>
+      </w:r>
+      <w:r>
+        <w:rPr>
+          <w:color w:val="FF0000"/>
+        </w:rPr>
+        <w:fldChar w:fldCharType="begin"/>
+      </w:r>
+      <w:r>
+        <w:rPr>
+          <w:color w:val="FF0000"/>
+        </w:rPr>
+        <w:instrText xml:space="preserve"> MERGEFIELD  figure_stream_gage_summary  \* MERGEFORMAT </w:instrText>
+      </w:r>
+      <w:r>
+        <w:rPr>
+          <w:color w:val="FF0000"/>
+        </w:rPr>
+        <w:fldChar w:fldCharType="separate"/>
+      </w:r>
+      <w:r>
+        <w:rPr>
+          <w:noProof/>
+          <w:color w:val="FF0000"/>
+        </w:rPr>
+        <w:t>«figure_stream_gage_summary»</w:t>
+      </w:r>
+      <w:r>
+        <w:rPr>
+          <w:color w:val="FF0000"/>
+        </w:rPr>
+        <w:fldChar w:fldCharType="end"/>
+      </w:r>
     </w:p>
     <w:p>
       <w:pPr>
@@ -4042,7 +6090,17 @@
           <w:sz w:val="20"/>
           <w:szCs w:val="20"/>
         </w:rPr>
-        <w:t>can achieve the desired run-time. Large grid cell resolution was intentionally used throughout the basin to allow for a finer resolution along the key channels and population centers. The model was built using judgement without strict criteria on how to select areas for refinement, as this is an early pilot project that will help inform future standards.</w:t>
+        <w:t xml:space="preserve">can achieve the desired run-time. Large grid cell resolution was intentionally </w:t>
+      </w:r>
+      <w:r>
+        <w:rPr>
+          <w:rFonts w:eastAsia="Arial" w:cs="Arial"/>
+          <w:color w:val="70AD47" w:themeColor="accent6"/>
+          <w:sz w:val="20"/>
+          <w:szCs w:val="20"/>
+        </w:rPr>
+        <w:lastRenderedPageBreak/>
+        <w:t>used throughout the basin to allow for a finer resolution along the key channels and population centers. The model was built using judgement without strict criteria on how to select areas for refinement, as this is an early pilot project that will help inform future standards.</w:t>
       </w:r>
     </w:p>
     <w:p>
@@ -4419,106 +6477,6 @@
     </w:p>
     <w:p>
       <w:pPr>
-        <w:spacing w:line="259" w:lineRule="auto"/>
-        <w:rPr>
-          <w:rFonts w:eastAsia="Times New Roman" w:cs="Times New Roman"/>
-          <w:sz w:val="20"/>
-          <w:szCs w:val="20"/>
-        </w:rPr>
-      </w:pPr>
-    </w:p>
-    <w:p>
-      <w:pPr>
-        <w:spacing w:line="259" w:lineRule="auto"/>
-        <w:rPr>
-          <w:rFonts w:eastAsia="Times New Roman" w:cs="Times New Roman"/>
-          <w:sz w:val="20"/>
-          <w:szCs w:val="20"/>
-        </w:rPr>
-      </w:pPr>
-    </w:p>
-    <w:p>
-      <w:pPr>
-        <w:spacing w:line="259" w:lineRule="auto"/>
-        <w:rPr>
-          <w:rFonts w:eastAsia="Times New Roman" w:cs="Times New Roman"/>
-          <w:sz w:val="20"/>
-          <w:szCs w:val="20"/>
-        </w:rPr>
-      </w:pPr>
-    </w:p>
-    <w:p>
-      <w:pPr>
-        <w:spacing w:line="259" w:lineRule="auto"/>
-        <w:rPr>
-          <w:rFonts w:eastAsia="Times New Roman" w:cs="Times New Roman"/>
-          <w:sz w:val="20"/>
-          <w:szCs w:val="20"/>
-        </w:rPr>
-      </w:pPr>
-    </w:p>
-    <w:p>
-      <w:pPr>
-        <w:spacing w:line="259" w:lineRule="auto"/>
-        <w:rPr>
-          <w:rFonts w:eastAsia="Times New Roman" w:cs="Times New Roman"/>
-          <w:sz w:val="20"/>
-          <w:szCs w:val="20"/>
-        </w:rPr>
-      </w:pPr>
-    </w:p>
-    <w:p>
-      <w:pPr>
-        <w:spacing w:line="259" w:lineRule="auto"/>
-        <w:rPr>
-          <w:rFonts w:eastAsia="Times New Roman" w:cs="Times New Roman"/>
-          <w:sz w:val="20"/>
-          <w:szCs w:val="20"/>
-        </w:rPr>
-      </w:pPr>
-    </w:p>
-    <w:p>
-      <w:pPr>
-        <w:spacing w:line="259" w:lineRule="auto"/>
-        <w:rPr>
-          <w:rFonts w:eastAsia="Times New Roman" w:cs="Times New Roman"/>
-          <w:sz w:val="20"/>
-          <w:szCs w:val="20"/>
-        </w:rPr>
-      </w:pPr>
-    </w:p>
-    <w:p>
-      <w:pPr>
-        <w:spacing w:line="259" w:lineRule="auto"/>
-        <w:rPr>
-          <w:rFonts w:eastAsia="Times New Roman" w:cs="Times New Roman"/>
-          <w:sz w:val="20"/>
-          <w:szCs w:val="20"/>
-        </w:rPr>
-      </w:pPr>
-    </w:p>
-    <w:p>
-      <w:pPr>
-        <w:spacing w:line="259" w:lineRule="auto"/>
-        <w:rPr>
-          <w:rFonts w:eastAsia="Times New Roman" w:cs="Times New Roman"/>
-          <w:sz w:val="20"/>
-          <w:szCs w:val="20"/>
-        </w:rPr>
-      </w:pPr>
-    </w:p>
-    <w:p>
-      <w:pPr>
-        <w:spacing w:line="259" w:lineRule="auto"/>
-        <w:rPr>
-          <w:rFonts w:eastAsia="Times New Roman" w:cs="Times New Roman"/>
-          <w:sz w:val="20"/>
-          <w:szCs w:val="20"/>
-        </w:rPr>
-      </w:pPr>
-    </w:p>
-    <w:p>
-      <w:pPr>
         <w:pStyle w:val="FEMAHeading2"/>
       </w:pPr>
       <w:bookmarkStart w:id="19" w:name="_Toc168554432"/>
@@ -4539,78 +6497,9 @@
     <w:bookmarkEnd w:id="20"/>
     <w:p>
       <w:pPr>
-        <w:pStyle w:val="MMCbodytext"/>
-        <w:keepNext/>
-        <w:jc w:val="center"/>
-      </w:pPr>
-    </w:p>
-    <w:p>
-      <w:pPr>
-        <w:pStyle w:val="Caption"/>
-      </w:pPr>
-      <w:r>
-        <w:t xml:space="preserve">Figure </w:t>
-      </w:r>
-      <w:r>
-        <w:fldChar w:fldCharType="begin"/>
-      </w:r>
-      <w:r>
-        <w:instrText xml:space="preserve"> SEQ Figure \* ARABIC </w:instrText>
-      </w:r>
-      <w:r>
-        <w:fldChar w:fldCharType="separate"/>
-      </w:r>
-      <w:r>
-        <w:rPr>
-          <w:noProof/>
-        </w:rPr>
-        <w:t>3</w:t>
-      </w:r>
-      <w:r>
-        <w:rPr>
-          <w:noProof/>
-        </w:rPr>
-        <w:fldChar w:fldCharType="end"/>
-      </w:r>
-      <w:r>
-        <w:t xml:space="preserve">. </w:t>
-      </w:r>
-      <w:r>
-        <w:rPr>
-          <w:color w:val="FF0000"/>
-        </w:rPr>
-        <w:fldChar w:fldCharType="begin"/>
-      </w:r>
-      <w:r>
-        <w:rPr>
-          <w:color w:val="FF0000"/>
-        </w:rPr>
-        <w:instrText xml:space="preserve"> MERGEFIELD  Section04_Figure03  \* MERGEFORMAT </w:instrText>
-      </w:r>
-      <w:r>
-        <w:rPr>
-          <w:color w:val="FF0000"/>
-        </w:rPr>
-        <w:fldChar w:fldCharType="separate"/>
-      </w:r>
-      <w:r>
-        <w:rPr>
-          <w:noProof/>
-          <w:color w:val="FF0000"/>
-        </w:rPr>
-        <w:t>«Section04_Figure03»</w:t>
-      </w:r>
-      <w:r>
-        <w:rPr>
-          <w:color w:val="FF0000"/>
-        </w:rPr>
-        <w:fldChar w:fldCharType="end"/>
-      </w:r>
-    </w:p>
-    <w:p>
-      <w:pPr>
         <w:pStyle w:val="Caption"/>
         <w:keepNext/>
+        <w:jc w:val="left"/>
       </w:pPr>
     </w:p>
     <w:p>
@@ -4937,18 +6826,42 @@
     </w:tbl>
     <w:p>
       <w:pPr>
-        <w:pStyle w:val="MMCbodytext"/>
-      </w:pPr>
+        <w:pStyle w:val="FEMAHeading2"/>
+      </w:pPr>
+      <w:bookmarkStart w:id="21" w:name="_Toc168554433"/>
+      <w:r>
+        <w:lastRenderedPageBreak/>
+        <w:t>Developed Areas</w:t>
+      </w:r>
+      <w:bookmarkEnd w:id="21"/>
     </w:p>
     <w:p>
       <w:pPr>
         <w:pStyle w:val="MMCbodytext"/>
-        <w:keepNext/>
-      </w:pPr>
+      </w:pPr>
+      <w:r>
+        <w:t>[describe any other areas that were refined: how and why – add map of “developed areas” when appropriate]</w:t>
+      </w:r>
+      <w:r>
+        <w:rPr>
+          <w:noProof/>
+        </w:rPr>
+        <w:t xml:space="preserve"> </w:t>
+      </w:r>
     </w:p>
     <w:p>
       <w:pPr>
+        <w:pStyle w:val="MMCbodytext"/>
+        <w:keepNext/>
+        <w:jc w:val="center"/>
+      </w:pPr>
+    </w:p>
+    <w:p>
+      <w:pPr>
         <w:pStyle w:val="Caption"/>
+        <w:rPr>
+          <w:color w:val="FF0000"/>
+        </w:rPr>
       </w:pPr>
       <w:r>
         <w:t xml:space="preserve">Figure </w:t>
@@ -4963,9 +6876,15 @@
         <w:fldChar w:fldCharType="separate"/>
       </w:r>
       <w:r>
-        <w:t>4</w:t>
-      </w:r>
-      <w:r>
+        <w:rPr>
+          <w:noProof/>
+        </w:rPr>
+        <w:t>5</w:t>
+      </w:r>
+      <w:r>
+        <w:rPr>
+          <w:noProof/>
+        </w:rPr>
         <w:fldChar w:fldCharType="end"/>
       </w:r>
       <w:r>
@@ -4981,7 +6900,7 @@
         <w:rPr>
           <w:color w:val="FF0000"/>
         </w:rPr>
-        <w:instrText xml:space="preserve"> MERGEFIELD  Section04_Figure04  \* MERGEFORMAT </w:instrText>
+        <w:instrText xml:space="preserve"> MERGEFIELD  figure_nlcd  \* MERGEFORMAT </w:instrText>
       </w:r>
       <w:r>
         <w:rPr>
@@ -4994,7 +6913,7 @@
           <w:noProof/>
           <w:color w:val="FF0000"/>
         </w:rPr>
-        <w:t>«Section04_Figure04»</w:t>
+        <w:t>«figure_nlcd»</w:t>
       </w:r>
       <w:r>
         <w:rPr>
@@ -5005,59 +6924,53 @@
     </w:p>
     <w:p>
       <w:pPr>
-        <w:pStyle w:val="FEMAHeading2"/>
-      </w:pPr>
-      <w:bookmarkStart w:id="21" w:name="_Toc168554433"/>
-      <w:r>
-        <w:t>Developed Areas</w:t>
-      </w:r>
-      <w:bookmarkEnd w:id="21"/>
+        <w:keepNext/>
+      </w:pPr>
     </w:p>
     <w:p>
       <w:pPr>
+        <w:pStyle w:val="FEMAHeading2"/>
+      </w:pPr>
+      <w:bookmarkStart w:id="22" w:name="_Toc168554434"/>
+      <w:r>
+        <w:t>Dams</w:t>
+      </w:r>
+      <w:bookmarkEnd w:id="22"/>
+    </w:p>
+    <w:p>
+      <w:pPr>
         <w:pStyle w:val="MMCbodytext"/>
       </w:pPr>
       <w:r>
-        <w:t>[describe any other areas that were refined: how and why – add map of “developed areas” when appropriate]</w:t>
+        <w:t>[Dams: Describe approach and List Dams that were accounted for in the model]</w:t>
+      </w:r>
+    </w:p>
+    <w:p>
+      <w:pPr>
+        <w:pStyle w:val="Caption"/>
+        <w:keepNext/>
+        <w:rPr>
+          <w:b w:val="0"/>
+          <w:bCs w:val="0"/>
+        </w:rPr>
+      </w:pPr>
+      <w:r>
+        <w:t xml:space="preserve">Table </w:t>
+      </w:r>
+      <w:r>
+        <w:fldChar w:fldCharType="begin"/>
+      </w:r>
+      <w:r>
+        <w:instrText xml:space="preserve"> SEQ Table \* ARABIC </w:instrText>
+      </w:r>
+      <w:r>
+        <w:fldChar w:fldCharType="separate"/>
       </w:r>
       <w:r>
         <w:rPr>
           <w:noProof/>
         </w:rPr>
-        <w:t xml:space="preserve"> </w:t>
-      </w:r>
-    </w:p>
-    <w:p>
-      <w:pPr>
-        <w:pStyle w:val="MMCbodytext"/>
-        <w:keepNext/>
-        <w:jc w:val="center"/>
-      </w:pPr>
-    </w:p>
-    <w:p>
-      <w:pPr>
-        <w:pStyle w:val="Caption"/>
-        <w:rPr>
-          <w:color w:val="FF0000"/>
-        </w:rPr>
-      </w:pPr>
-      <w:r>
-        <w:t xml:space="preserve">Figure </w:t>
-      </w:r>
-      <w:r>
-        <w:fldChar w:fldCharType="begin"/>
-      </w:r>
-      <w:r>
-        <w:instrText xml:space="preserve"> SEQ Figure \* ARABIC </w:instrText>
-      </w:r>
-      <w:r>
-        <w:fldChar w:fldCharType="separate"/>
-      </w:r>
-      <w:r>
-        <w:rPr>
-          <w:noProof/>
-        </w:rPr>
-        <w:t>5</w:t>
+        <w:t>6</w:t>
       </w:r>
       <w:r>
         <w:rPr>
@@ -5070,188 +6983,10 @@
       </w:r>
       <w:r>
         <w:rPr>
-          <w:color w:val="FF0000"/>
+          <w:b w:val="0"/>
+          <w:bCs w:val="0"/>
         </w:rPr>
-        <w:fldChar w:fldCharType="begin"/>
-      </w:r>
-      <w:r>
-        <w:rPr>
-          <w:color w:val="FF0000"/>
-        </w:rPr>
-        <w:instrText xml:space="preserve"> MERGEFIELD  Section04_Figure05  \* MERGEFORMAT </w:instrText>
-      </w:r>
-      <w:r>
-        <w:rPr>
-          <w:color w:val="FF0000"/>
-        </w:rPr>
-        <w:fldChar w:fldCharType="separate"/>
-      </w:r>
-      <w:r>
-        <w:rPr>
-          <w:noProof/>
-          <w:color w:val="FF0000"/>
-        </w:rPr>
-        <w:t>«Section04_Figure05»</w:t>
-      </w:r>
-      <w:r>
-        <w:rPr>
-          <w:color w:val="FF0000"/>
-        </w:rPr>
-        <w:fldChar w:fldCharType="end"/>
-      </w:r>
-    </w:p>
-    <w:p>
-      <w:pPr>
-        <w:keepNext/>
-      </w:pPr>
-    </w:p>
-    <w:p>
-      <w:pPr>
-        <w:pStyle w:val="Caption"/>
-      </w:pPr>
-      <w:r>
-        <w:t xml:space="preserve">Figure </w:t>
-      </w:r>
-      <w:r>
-        <w:fldChar w:fldCharType="begin"/>
-      </w:r>
-      <w:r>
-        <w:instrText xml:space="preserve"> SEQ Figure \* ARABIC </w:instrText>
-      </w:r>
-      <w:r>
-        <w:fldChar w:fldCharType="separate"/>
-      </w:r>
-      <w:r>
-        <w:rPr>
-          <w:noProof/>
-        </w:rPr>
-        <w:t>6</w:t>
-      </w:r>
-      <w:r>
-        <w:fldChar w:fldCharType="end"/>
-      </w:r>
-      <w:r>
-        <w:t xml:space="preserve">. </w:t>
-      </w:r>
-      <w:r>
-        <w:rPr>
-          <w:color w:val="FF0000"/>
-        </w:rPr>
-        <w:fldChar w:fldCharType="begin"/>
-      </w:r>
-      <w:r>
-        <w:rPr>
-          <w:color w:val="FF0000"/>
-        </w:rPr>
-        <w:instrText xml:space="preserve"> MERGEFIELD  Section04_Figure06  \* MERGEFORMAT </w:instrText>
-      </w:r>
-      <w:r>
-        <w:rPr>
-          <w:color w:val="FF0000"/>
-        </w:rPr>
-        <w:fldChar w:fldCharType="separate"/>
-      </w:r>
-      <w:r>
-        <w:rPr>
-          <w:noProof/>
-          <w:color w:val="FF0000"/>
-        </w:rPr>
-        <w:t>«Section04_Figure06»</w:t>
-      </w:r>
-      <w:r>
-        <w:rPr>
-          <w:color w:val="FF0000"/>
-        </w:rPr>
-        <w:fldChar w:fldCharType="end"/>
-      </w:r>
-    </w:p>
-    <w:p>
-      <w:pPr>
-        <w:pStyle w:val="FEMAHeading2"/>
-      </w:pPr>
-      <w:bookmarkStart w:id="22" w:name="_Toc168554434"/>
-      <w:r>
-        <w:lastRenderedPageBreak/>
-        <w:t>Dams</w:t>
-      </w:r>
-      <w:bookmarkEnd w:id="22"/>
-    </w:p>
-    <w:p>
-      <w:pPr>
-        <w:pStyle w:val="MMCbodytext"/>
-      </w:pPr>
-      <w:r>
-        <w:t>[Dams: Describe approach and List Dams that were accounted for in the model]</w:t>
-      </w:r>
-    </w:p>
-    <w:p>
-      <w:pPr>
-        <w:pStyle w:val="Caption"/>
-        <w:keepNext/>
-      </w:pPr>
-    </w:p>
-    <w:p>
-      <w:pPr>
-        <w:pStyle w:val="Caption"/>
-        <w:keepNext/>
-      </w:pPr>
-      <w:r>
-        <w:t xml:space="preserve">Table </w:t>
-      </w:r>
-      <w:r>
-        <w:fldChar w:fldCharType="begin"/>
-      </w:r>
-      <w:r>
-        <w:instrText xml:space="preserve"> SEQ Table \* ARABIC </w:instrText>
-      </w:r>
-      <w:r>
-        <w:fldChar w:fldCharType="separate"/>
-      </w:r>
-      <w:r>
-        <w:rPr>
-          <w:noProof/>
-        </w:rPr>
-        <w:t>6</w:t>
-      </w:r>
-      <w:r>
-        <w:rPr>
-          <w:noProof/>
-        </w:rPr>
-        <w:fldChar w:fldCharType="end"/>
-      </w:r>
-      <w:r>
-        <w:t xml:space="preserve">. </w:t>
-      </w:r>
-      <w:r>
-        <w:rPr>
-          <w:color w:val="FF0000"/>
-        </w:rPr>
-        <w:fldChar w:fldCharType="begin"/>
-      </w:r>
-      <w:r>
-        <w:rPr>
-          <w:color w:val="FF0000"/>
-        </w:rPr>
-        <w:instrText xml:space="preserve"> MERGEFIELD  Section04_Table06  \* MERGEFORMAT </w:instrText>
-      </w:r>
-      <w:r>
-        <w:rPr>
-          <w:color w:val="FF0000"/>
-        </w:rPr>
-        <w:fldChar w:fldCharType="separate"/>
-      </w:r>
-      <w:r>
-        <w:rPr>
-          <w:noProof/>
-          <w:color w:val="FF0000"/>
-        </w:rPr>
-        <w:t>«Section04_Table06»</w:t>
-      </w:r>
-      <w:r>
-        <w:rPr>
-          <w:color w:val="FF0000"/>
-        </w:rPr>
-        <w:fldChar w:fldCharType="end"/>
+        <w:t>Dams within Modeling Unit</w:t>
       </w:r>
     </w:p>
     <w:tbl>
@@ -5596,19 +7331,9 @@
     </w:p>
     <w:p>
       <w:pPr>
-        <w:spacing w:line="259" w:lineRule="auto"/>
-        <w:rPr>
-          <w:rFonts w:eastAsia="Times New Roman" w:cs="Times New Roman"/>
-          <w:sz w:val="20"/>
-          <w:szCs w:val="20"/>
-        </w:rPr>
-      </w:pPr>
-      <w:r>
-        <w:rPr>
-          <w:rFonts w:eastAsia="Times New Roman" w:cs="Times New Roman"/>
-          <w:sz w:val="20"/>
-          <w:szCs w:val="20"/>
-        </w:rPr>
+        <w:pStyle w:val="MMCbodytext"/>
+      </w:pPr>
+      <w:r>
         <w:t>[Levees: Describe approach &amp; table of levees in basin.]</w:t>
       </w:r>
     </w:p>
@@ -5644,36 +7369,18 @@
       <w:r>
         <w:t xml:space="preserve">. </w:t>
       </w:r>
-      <w:r>
-        <w:rPr>
-          <w:color w:val="FF0000"/>
-        </w:rPr>
-        <w:fldChar w:fldCharType="begin"/>
-      </w:r>
-      <w:r>
-        <w:rPr>
-          <w:color w:val="FF0000"/>
-        </w:rPr>
-        <w:instrText xml:space="preserve"> MERGEFIELD  Section04_Table07  \* MERGEFORMAT </w:instrText>
-      </w:r>
-      <w:r>
-        <w:rPr>
-          <w:color w:val="FF0000"/>
-        </w:rPr>
-        <w:fldChar w:fldCharType="separate"/>
-      </w:r>
-      <w:r>
-        <w:rPr>
-          <w:noProof/>
-          <w:color w:val="FF0000"/>
-        </w:rPr>
-        <w:t>«Section04_Table07»</w:t>
-      </w:r>
-      <w:r>
-        <w:rPr>
-          <w:color w:val="FF0000"/>
-        </w:rPr>
-        <w:fldChar w:fldCharType="end"/>
+      <w:fldSimple w:instr=" MERGEFIELD  Section04_Table07  \* MERGEFORMAT ">
+        <w:r>
+          <w:rPr>
+            <w:b w:val="0"/>
+            <w:bCs w:val="0"/>
+            <w:noProof/>
+          </w:rPr>
+          <w:t>Levees within Modeling Unit</w:t>
+        </w:r>
+      </w:fldSimple>
+      <w:r>
+        <w:t xml:space="preserve"> </w:t>
       </w:r>
     </w:p>
     <w:tbl>
@@ -5781,13 +7488,6 @@
                 <w:sz w:val="20"/>
               </w:rPr>
             </w:pPr>
-            <w:r>
-              <w:rPr>
-                <w:rFonts w:eastAsia="Times New Roman" w:cs="Times New Roman"/>
-                <w:sz w:val="20"/>
-              </w:rPr>
-              <w:t>[add as much detail as needed]</w:t>
-            </w:r>
           </w:p>
         </w:tc>
       </w:tr>
@@ -5809,7 +7509,38 @@
                 <w:szCs w:val="20"/>
               </w:rPr>
             </w:pPr>
-            <w:r>
+          </w:p>
+        </w:tc>
+        <w:tc>
+          <w:tcPr>
+            <w:tcW w:w="5485" w:type="dxa"/>
+          </w:tcPr>
+          <w:p>
+            <w:pPr>
+              <w:spacing w:line="259" w:lineRule="auto"/>
+              <w:cnfStyle w:val="000000000000" w:firstRow="0" w:lastRow="0" w:firstColumn="0" w:lastColumn="0" w:oddVBand="0" w:evenVBand="0" w:oddHBand="0" w:evenHBand="0" w:firstRowFirstColumn="0" w:firstRowLastColumn="0" w:lastRowFirstColumn="0" w:lastRowLastColumn="0"/>
+              <w:rPr>
+                <w:rFonts w:eastAsia="Times New Roman" w:cs="Times New Roman"/>
+                <w:color w:val="70AD47" w:themeColor="accent6"/>
+                <w:sz w:val="20"/>
+                <w:szCs w:val="20"/>
+              </w:rPr>
+            </w:pPr>
+          </w:p>
+        </w:tc>
+      </w:tr>
+      <w:tr>
+        <w:trPr>
+          <w:cnfStyle w:val="000000100000" w:firstRow="0" w:lastRow="0" w:firstColumn="0" w:lastColumn="0" w:oddVBand="0" w:evenVBand="0" w:oddHBand="1" w:evenHBand="0" w:firstRowFirstColumn="0" w:firstRowLastColumn="0" w:lastRowFirstColumn="0" w:lastRowLastColumn="0"/>
+        </w:trPr>
+        <w:tc>
+          <w:tcPr>
+            <w:cnfStyle w:val="001000000000" w:firstRow="0" w:lastRow="0" w:firstColumn="1" w:lastColumn="0" w:oddVBand="0" w:evenVBand="0" w:oddHBand="0" w:evenHBand="0" w:firstRowFirstColumn="0" w:firstRowLastColumn="0" w:lastRowFirstColumn="0" w:lastRowLastColumn="0"/>
+            <w:tcW w:w="3865" w:type="dxa"/>
+          </w:tcPr>
+          <w:p>
+            <w:pPr>
+              <w:spacing w:line="259" w:lineRule="auto"/>
               <w:rPr>
                 <w:rFonts w:eastAsia="Times New Roman" w:cs="Times New Roman"/>
                 <w:b w:val="0"/>
@@ -5818,8 +7549,7 @@
                 <w:sz w:val="20"/>
                 <w:szCs w:val="20"/>
               </w:rPr>
-              <w:t>Everytown Levee - #150500061</w:t>
-            </w:r>
+            </w:pPr>
           </w:p>
         </w:tc>
         <w:tc>
@@ -5829,7 +7559,7 @@
           <w:p>
             <w:pPr>
               <w:spacing w:line="259" w:lineRule="auto"/>
-              <w:cnfStyle w:val="000000000000" w:firstRow="0" w:lastRow="0" w:firstColumn="0" w:lastColumn="0" w:oddVBand="0" w:evenVBand="0" w:oddHBand="0" w:evenHBand="0" w:firstRowFirstColumn="0" w:firstRowLastColumn="0" w:lastRowFirstColumn="0" w:lastRowLastColumn="0"/>
+              <w:cnfStyle w:val="000000100000" w:firstRow="0" w:lastRow="0" w:firstColumn="0" w:lastColumn="0" w:oddVBand="0" w:evenVBand="0" w:oddHBand="1" w:evenHBand="0" w:firstRowFirstColumn="0" w:firstRowLastColumn="0" w:lastRowFirstColumn="0" w:lastRowLastColumn="0"/>
               <w:rPr>
                 <w:rFonts w:eastAsia="Times New Roman" w:cs="Times New Roman"/>
                 <w:color w:val="70AD47" w:themeColor="accent6"/>
@@ -5837,15 +7567,36 @@
                 <w:szCs w:val="20"/>
               </w:rPr>
             </w:pPr>
-            <w:r>
-              <w:rPr>
-                <w:rFonts w:eastAsia="Times New Roman" w:cs="Times New Roman"/>
-                <w:color w:val="70AD47" w:themeColor="accent6"/>
-                <w:sz w:val="20"/>
-                <w:szCs w:val="20"/>
-              </w:rPr>
-              <w:t>NLD Alignment and Profile used directly in model as 2D Area Connection</w:t>
-            </w:r>
+          </w:p>
+        </w:tc>
+      </w:tr>
+      <w:tr>
+        <w:tc>
+          <w:tcPr>
+            <w:cnfStyle w:val="001000000000" w:firstRow="0" w:lastRow="0" w:firstColumn="1" w:lastColumn="0" w:oddVBand="0" w:evenVBand="0" w:oddHBand="0" w:evenHBand="0" w:firstRowFirstColumn="0" w:firstRowLastColumn="0" w:lastRowFirstColumn="0" w:lastRowLastColumn="0"/>
+            <w:tcW w:w="3865" w:type="dxa"/>
+          </w:tcPr>
+          <w:p>
+            <w:pPr>
+              <w:spacing w:line="259" w:lineRule="auto"/>
+              <w:rPr>
+                <w:noProof/>
+              </w:rPr>
+            </w:pPr>
+          </w:p>
+        </w:tc>
+        <w:tc>
+          <w:tcPr>
+            <w:tcW w:w="5485" w:type="dxa"/>
+          </w:tcPr>
+          <w:p>
+            <w:pPr>
+              <w:spacing w:line="259" w:lineRule="auto"/>
+              <w:cnfStyle w:val="000000000000" w:firstRow="0" w:lastRow="0" w:firstColumn="0" w:lastColumn="0" w:oddVBand="0" w:evenVBand="0" w:oddHBand="0" w:evenHBand="0" w:firstRowFirstColumn="0" w:firstRowLastColumn="0" w:lastRowFirstColumn="0" w:lastRowLastColumn="0"/>
+              <w:rPr>
+                <w:noProof/>
+              </w:rPr>
+            </w:pPr>
           </w:p>
         </w:tc>
       </w:tr>
@@ -5862,38 +7613,9 @@
             <w:pPr>
               <w:spacing w:line="259" w:lineRule="auto"/>
               <w:rPr>
-                <w:rFonts w:eastAsia="Times New Roman" w:cs="Times New Roman"/>
-                <w:b w:val="0"/>
-                <w:bCs w:val="0"/>
-                <w:color w:val="70AD47" w:themeColor="accent6"/>
-                <w:sz w:val="20"/>
-                <w:szCs w:val="20"/>
-              </w:rPr>
-            </w:pPr>
-            <w:proofErr w:type="spellStart"/>
-            <w:r>
-              <w:rPr>
-                <w:rFonts w:eastAsia="Times New Roman" w:cs="Times New Roman"/>
-                <w:b w:val="0"/>
-                <w:bCs w:val="0"/>
-                <w:color w:val="70AD47" w:themeColor="accent6"/>
-                <w:sz w:val="20"/>
-                <w:szCs w:val="20"/>
-              </w:rPr>
-              <w:t>Normalville</w:t>
-            </w:r>
-            <w:proofErr w:type="spellEnd"/>
-            <w:r>
-              <w:rPr>
-                <w:rFonts w:eastAsia="Times New Roman" w:cs="Times New Roman"/>
-                <w:b w:val="0"/>
-                <w:bCs w:val="0"/>
-                <w:color w:val="70AD47" w:themeColor="accent6"/>
-                <w:sz w:val="20"/>
-                <w:szCs w:val="20"/>
-              </w:rPr>
-              <w:t xml:space="preserve"> Levee - #200040221</w:t>
-            </w:r>
+                <w:noProof/>
+              </w:rPr>
+            </w:pPr>
           </w:p>
         </w:tc>
         <w:tc>
@@ -5905,21 +7627,9 @@
               <w:spacing w:line="259" w:lineRule="auto"/>
               <w:cnfStyle w:val="000000100000" w:firstRow="0" w:lastRow="0" w:firstColumn="0" w:lastColumn="0" w:oddVBand="0" w:evenVBand="0" w:oddHBand="1" w:evenHBand="0" w:firstRowFirstColumn="0" w:firstRowLastColumn="0" w:lastRowFirstColumn="0" w:lastRowLastColumn="0"/>
               <w:rPr>
-                <w:rFonts w:eastAsia="Times New Roman" w:cs="Times New Roman"/>
-                <w:color w:val="70AD47" w:themeColor="accent6"/>
-                <w:sz w:val="20"/>
-                <w:szCs w:val="20"/>
-              </w:rPr>
-            </w:pPr>
-            <w:r>
-              <w:rPr>
-                <w:rFonts w:eastAsia="Times New Roman" w:cs="Times New Roman"/>
-                <w:color w:val="70AD47" w:themeColor="accent6"/>
-                <w:sz w:val="20"/>
-                <w:szCs w:val="20"/>
-              </w:rPr>
-              <w:t xml:space="preserve">NLD Alignment and Profile used as basis for 2D Area connection, however crest elevations near X Street closure structure was raised to 15.3-feet based on an estimate of top of levee with closure installed. </w:t>
-            </w:r>
+                <w:noProof/>
+              </w:rPr>
+            </w:pPr>
           </w:p>
         </w:tc>
       </w:tr>
@@ -5986,69 +7696,6 @@
           </w:p>
         </w:tc>
       </w:tr>
-      <w:tr>
-        <w:tc>
-          <w:tcPr>
-            <w:cnfStyle w:val="001000000000" w:firstRow="0" w:lastRow="0" w:firstColumn="1" w:lastColumn="0" w:oddVBand="0" w:evenVBand="0" w:oddHBand="0" w:evenHBand="0" w:firstRowFirstColumn="0" w:firstRowLastColumn="0" w:lastRowFirstColumn="0" w:lastRowLastColumn="0"/>
-            <w:tcW w:w="3865" w:type="dxa"/>
-          </w:tcPr>
-          <w:p>
-            <w:pPr>
-              <w:spacing w:line="259" w:lineRule="auto"/>
-              <w:rPr>
-                <w:noProof/>
-              </w:rPr>
-            </w:pPr>
-          </w:p>
-        </w:tc>
-        <w:tc>
-          <w:tcPr>
-            <w:tcW w:w="5485" w:type="dxa"/>
-          </w:tcPr>
-          <w:p>
-            <w:pPr>
-              <w:spacing w:line="259" w:lineRule="auto"/>
-              <w:cnfStyle w:val="000000000000" w:firstRow="0" w:lastRow="0" w:firstColumn="0" w:lastColumn="0" w:oddVBand="0" w:evenVBand="0" w:oddHBand="0" w:evenHBand="0" w:firstRowFirstColumn="0" w:firstRowLastColumn="0" w:lastRowFirstColumn="0" w:lastRowLastColumn="0"/>
-              <w:rPr>
-                <w:noProof/>
-              </w:rPr>
-            </w:pPr>
-          </w:p>
-        </w:tc>
-      </w:tr>
-      <w:tr>
-        <w:trPr>
-          <w:cnfStyle w:val="000000100000" w:firstRow="0" w:lastRow="0" w:firstColumn="0" w:lastColumn="0" w:oddVBand="0" w:evenVBand="0" w:oddHBand="1" w:evenHBand="0" w:firstRowFirstColumn="0" w:firstRowLastColumn="0" w:lastRowFirstColumn="0" w:lastRowLastColumn="0"/>
-        </w:trPr>
-        <w:tc>
-          <w:tcPr>
-            <w:cnfStyle w:val="001000000000" w:firstRow="0" w:lastRow="0" w:firstColumn="1" w:lastColumn="0" w:oddVBand="0" w:evenVBand="0" w:oddHBand="0" w:evenHBand="0" w:firstRowFirstColumn="0" w:firstRowLastColumn="0" w:lastRowFirstColumn="0" w:lastRowLastColumn="0"/>
-            <w:tcW w:w="3865" w:type="dxa"/>
-          </w:tcPr>
-          <w:p>
-            <w:pPr>
-              <w:spacing w:line="259" w:lineRule="auto"/>
-              <w:rPr>
-                <w:noProof/>
-              </w:rPr>
-            </w:pPr>
-          </w:p>
-        </w:tc>
-        <w:tc>
-          <w:tcPr>
-            <w:tcW w:w="5485" w:type="dxa"/>
-          </w:tcPr>
-          <w:p>
-            <w:pPr>
-              <w:spacing w:line="259" w:lineRule="auto"/>
-              <w:cnfStyle w:val="000000100000" w:firstRow="0" w:lastRow="0" w:firstColumn="0" w:lastColumn="0" w:oddVBand="0" w:evenVBand="0" w:oddHBand="1" w:evenHBand="0" w:firstRowFirstColumn="0" w:firstRowLastColumn="0" w:lastRowFirstColumn="0" w:lastRowLastColumn="0"/>
-              <w:rPr>
-                <w:noProof/>
-              </w:rPr>
-            </w:pPr>
-          </w:p>
-        </w:tc>
-      </w:tr>
     </w:tbl>
     <w:p>
       <w:pPr>
@@ -6061,7 +7708,6 @@
       </w:pPr>
       <w:bookmarkStart w:id="24" w:name="_Toc168554436"/>
       <w:r>
-        <w:lastRenderedPageBreak/>
         <w:t>Final Geometry</w:t>
       </w:r>
       <w:bookmarkEnd w:id="24"/>
@@ -6101,7 +7747,7 @@
         <w:rPr>
           <w:noProof/>
         </w:rPr>
-        <w:t>7</w:t>
+        <w:t>6</w:t>
       </w:r>
       <w:r>
         <w:rPr>
@@ -6122,7 +7768,7 @@
         <w:rPr>
           <w:color w:val="FF0000"/>
         </w:rPr>
-        <w:instrText xml:space="preserve"> MERGEFIELD  Section04_Figure07  \* MERGEFORMAT </w:instrText>
+        <w:instrText xml:space="preserve"> MERGEFIELD  figure_model_mesh  \* MERGEFORMAT </w:instrText>
       </w:r>
       <w:r>
         <w:rPr>
@@ -6135,7 +7781,7 @@
           <w:noProof/>
           <w:color w:val="FF0000"/>
         </w:rPr>
-        <w:t>«Section04_Figure07»</w:t>
+        <w:t>«figure_model_mesh»</w:t>
       </w:r>
       <w:r>
         <w:rPr>
@@ -6207,34 +7853,10 @@
       </w:r>
       <w:r>
         <w:rPr>
-          <w:color w:val="FF0000"/>
+          <w:b w:val="0"/>
+          <w:bCs w:val="0"/>
         </w:rPr>
-        <w:fldChar w:fldCharType="begin"/>
-      </w:r>
-      <w:r>
-        <w:rPr>
-          <w:color w:val="FF0000"/>
-        </w:rPr>
-        <w:instrText xml:space="preserve"> MERGEFIELD  Section05_Table08  \* MERGEFORMAT </w:instrText>
-      </w:r>
-      <w:r>
-        <w:rPr>
-          <w:color w:val="FF0000"/>
-        </w:rPr>
-        <w:fldChar w:fldCharType="separate"/>
-      </w:r>
-      <w:r>
-        <w:rPr>
-          <w:noProof/>
-          <w:color w:val="FF0000"/>
-        </w:rPr>
-        <w:t>«Section05_Table08»</w:t>
-      </w:r>
-      <w:r>
-        <w:rPr>
-          <w:color w:val="FF0000"/>
-        </w:rPr>
-        <w:fldChar w:fldCharType="end"/>
+        <w:t>Boundary Conditions within Modeling Unit</w:t>
       </w:r>
     </w:p>
     <w:tbl>
@@ -6552,7 +8174,7 @@
         <w:rPr>
           <w:noProof/>
         </w:rPr>
-        <w:t>8</w:t>
+        <w:t>7</w:t>
       </w:r>
       <w:r>
         <w:rPr>
@@ -6574,7 +8196,7 @@
         <w:rPr>
           <w:color w:val="FF0000"/>
         </w:rPr>
-        <w:instrText xml:space="preserve"> MERGEFIELD  Section05_Figure08  \* MERGEFORMAT </w:instrText>
+        <w:instrText xml:space="preserve"> MERGEFIELD  figure_hms_subbasins  \* MERGEFORMAT </w:instrText>
       </w:r>
       <w:r>
         <w:rPr>
@@ -6587,7 +8209,7 @@
           <w:noProof/>
           <w:color w:val="FF0000"/>
         </w:rPr>
-        <w:t>«Section05_Figure08»</w:t>
+        <w:t>«figure_hms_subbasins»</w:t>
       </w:r>
       <w:r>
         <w:rPr>
@@ -6603,6 +8225,7 @@
         <w:pStyle w:val="FEMAHeading1"/>
       </w:pPr>
       <w:r>
+        <w:lastRenderedPageBreak/>
         <w:t>Computational Options</w:t>
       </w:r>
       <w:bookmarkEnd w:id="26"/>
@@ -6711,53 +8334,11 @@
       <w:r>
         <w:rPr>
           <w:rFonts w:eastAsia="Arial" w:cs="Arial"/>
-          <w:bCs w:val="0"/>
+          <w:b w:val="0"/>
           <w:iCs/>
-          <w:color w:val="FF0000"/>
           <w:szCs w:val="20"/>
         </w:rPr>
-        <w:fldChar w:fldCharType="begin"/>
-      </w:r>
-      <w:r>
-        <w:rPr>
-          <w:rFonts w:eastAsia="Arial" w:cs="Arial"/>
-          <w:bCs w:val="0"/>
-          <w:iCs/>
-          <w:color w:val="FF0000"/>
-          <w:szCs w:val="20"/>
-        </w:rPr>
-        <w:instrText xml:space="preserve"> MERGEFIELD  Section06_Table09  \* MERGEFORMAT </w:instrText>
-      </w:r>
-      <w:r>
-        <w:rPr>
-          <w:rFonts w:eastAsia="Arial" w:cs="Arial"/>
-          <w:bCs w:val="0"/>
-          <w:iCs/>
-          <w:color w:val="FF0000"/>
-          <w:szCs w:val="20"/>
-        </w:rPr>
-        <w:fldChar w:fldCharType="separate"/>
-      </w:r>
-      <w:r>
-        <w:rPr>
-          <w:rFonts w:eastAsia="Arial" w:cs="Arial"/>
-          <w:bCs w:val="0"/>
-          <w:iCs/>
-          <w:noProof/>
-          <w:color w:val="FF0000"/>
-          <w:szCs w:val="20"/>
-        </w:rPr>
-        <w:t>«Section06_Table09»</w:t>
-      </w:r>
-      <w:r>
-        <w:rPr>
-          <w:rFonts w:eastAsia="Arial" w:cs="Arial"/>
-          <w:bCs w:val="0"/>
-          <w:iCs/>
-          <w:color w:val="FF0000"/>
-          <w:szCs w:val="20"/>
-        </w:rPr>
-        <w:fldChar w:fldCharType="end"/>
+        <w:t>Two-Dimensional Computational Solver Tolerances and Settings</w:t>
       </w:r>
     </w:p>
     <w:tbl>
@@ -6862,10 +8443,38 @@
             <w:r>
               <w:rPr>
                 <w:rFonts w:eastAsia="Arial" w:cs="Arial"/>
-                <w:bCs w:val="0"/>
-                <w:color w:val="FF0000"/>
-              </w:rPr>
-              <w:t>1.0</w:t>
+                <w:color w:val="FF0000"/>
+              </w:rPr>
+              <w:fldChar w:fldCharType="begin"/>
+            </w:r>
+            <w:r>
+              <w:rPr>
+                <w:rFonts w:eastAsia="Arial" w:cs="Arial"/>
+                <w:color w:val="FF0000"/>
+              </w:rPr>
+              <w:instrText xml:space="preserve"> MERGEFIELD  table09_iwf  \* MERGEFORMAT </w:instrText>
+            </w:r>
+            <w:r>
+              <w:rPr>
+                <w:rFonts w:eastAsia="Arial" w:cs="Arial"/>
+                <w:color w:val="FF0000"/>
+              </w:rPr>
+              <w:fldChar w:fldCharType="separate"/>
+            </w:r>
+            <w:r>
+              <w:rPr>
+                <w:rFonts w:eastAsia="Arial" w:cs="Arial"/>
+                <w:noProof/>
+                <w:color w:val="FF0000"/>
+              </w:rPr>
+              <w:t>«table09_iwf»</w:t>
+            </w:r>
+            <w:r>
+              <w:rPr>
+                <w:rFonts w:eastAsia="Arial" w:cs="Arial"/>
+                <w:color w:val="FF0000"/>
+              </w:rPr>
+              <w:fldChar w:fldCharType="end"/>
             </w:r>
           </w:p>
         </w:tc>
@@ -6892,7 +8501,6 @@
               <w:rPr>
                 <w:rFonts w:eastAsia="Arial" w:cs="Arial"/>
               </w:rPr>
-              <w:lastRenderedPageBreak/>
               <w:t>Water Surface Tolerance (ft)</w:t>
             </w:r>
           </w:p>
@@ -6915,10 +8523,38 @@
             <w:r>
               <w:rPr>
                 <w:rFonts w:eastAsia="Arial" w:cs="Arial"/>
-                <w:bCs w:val="0"/>
-                <w:color w:val="FF0000"/>
-              </w:rPr>
-              <w:t>0.001</w:t>
+                <w:color w:val="FF0000"/>
+              </w:rPr>
+              <w:fldChar w:fldCharType="begin"/>
+            </w:r>
+            <w:r>
+              <w:rPr>
+                <w:rFonts w:eastAsia="Arial" w:cs="Arial"/>
+                <w:color w:val="FF0000"/>
+              </w:rPr>
+              <w:instrText xml:space="preserve"> MERGEFIELD  table09_wst  \* MERGEFORMAT </w:instrText>
+            </w:r>
+            <w:r>
+              <w:rPr>
+                <w:rFonts w:eastAsia="Arial" w:cs="Arial"/>
+                <w:color w:val="FF0000"/>
+              </w:rPr>
+              <w:fldChar w:fldCharType="separate"/>
+            </w:r>
+            <w:r>
+              <w:rPr>
+                <w:rFonts w:eastAsia="Arial" w:cs="Arial"/>
+                <w:noProof/>
+                <w:color w:val="FF0000"/>
+              </w:rPr>
+              <w:t>«table09_wst»</w:t>
+            </w:r>
+            <w:r>
+              <w:rPr>
+                <w:rFonts w:eastAsia="Arial" w:cs="Arial"/>
+                <w:color w:val="FF0000"/>
+              </w:rPr>
+              <w:fldChar w:fldCharType="end"/>
             </w:r>
           </w:p>
         </w:tc>
@@ -6974,10 +8610,38 @@
             <w:r>
               <w:rPr>
                 <w:rFonts w:eastAsia="Arial" w:cs="Arial"/>
-                <w:bCs w:val="0"/>
-                <w:color w:val="FF0000"/>
-              </w:rPr>
-              <w:t>0.001</w:t>
+                <w:color w:val="FF0000"/>
+              </w:rPr>
+              <w:fldChar w:fldCharType="begin"/>
+            </w:r>
+            <w:r>
+              <w:rPr>
+                <w:rFonts w:eastAsia="Arial" w:cs="Arial"/>
+                <w:color w:val="FF0000"/>
+              </w:rPr>
+              <w:instrText xml:space="preserve"> MERGEFIELD  table09_volt  \* MERGEFORMAT </w:instrText>
+            </w:r>
+            <w:r>
+              <w:rPr>
+                <w:rFonts w:eastAsia="Arial" w:cs="Arial"/>
+                <w:color w:val="FF0000"/>
+              </w:rPr>
+              <w:fldChar w:fldCharType="separate"/>
+            </w:r>
+            <w:r>
+              <w:rPr>
+                <w:rFonts w:eastAsia="Arial" w:cs="Arial"/>
+                <w:noProof/>
+                <w:color w:val="FF0000"/>
+              </w:rPr>
+              <w:t>«table09_volt»</w:t>
+            </w:r>
+            <w:r>
+              <w:rPr>
+                <w:rFonts w:eastAsia="Arial" w:cs="Arial"/>
+                <w:color w:val="FF0000"/>
+              </w:rPr>
+              <w:fldChar w:fldCharType="end"/>
             </w:r>
           </w:p>
         </w:tc>
@@ -7026,10 +8690,38 @@
             <w:r>
               <w:rPr>
                 <w:rFonts w:eastAsia="Arial" w:cs="Arial"/>
-                <w:bCs w:val="0"/>
-                <w:color w:val="FF0000"/>
-              </w:rPr>
-              <w:t>20</w:t>
+                <w:color w:val="FF0000"/>
+              </w:rPr>
+              <w:fldChar w:fldCharType="begin"/>
+            </w:r>
+            <w:r>
+              <w:rPr>
+                <w:rFonts w:eastAsia="Arial" w:cs="Arial"/>
+                <w:color w:val="FF0000"/>
+              </w:rPr>
+              <w:instrText xml:space="preserve"> MERGEFIELD  table09_max_iter  \* MERGEFORMAT </w:instrText>
+            </w:r>
+            <w:r>
+              <w:rPr>
+                <w:rFonts w:eastAsia="Arial" w:cs="Arial"/>
+                <w:color w:val="FF0000"/>
+              </w:rPr>
+              <w:fldChar w:fldCharType="separate"/>
+            </w:r>
+            <w:r>
+              <w:rPr>
+                <w:rFonts w:eastAsia="Arial" w:cs="Arial"/>
+                <w:noProof/>
+                <w:color w:val="FF0000"/>
+              </w:rPr>
+              <w:t>«table09_max_iter»</w:t>
+            </w:r>
+            <w:r>
+              <w:rPr>
+                <w:rFonts w:eastAsia="Arial" w:cs="Arial"/>
+                <w:color w:val="FF0000"/>
+              </w:rPr>
+              <w:fldChar w:fldCharType="end"/>
             </w:r>
           </w:p>
         </w:tc>
@@ -7077,16 +8769,38 @@
             <w:r>
               <w:rPr>
                 <w:rFonts w:eastAsia="Arial" w:cs="Arial"/>
-                <w:bCs w:val="0"/>
-                <w:color w:val="FF0000"/>
-              </w:rPr>
-              <w:t>60</w:t>
-            </w:r>
-            <w:r>
-              <w:rPr>
-                <w:color w:val="FF0000"/>
-              </w:rPr>
-              <w:t xml:space="preserve"> </w:t>
+                <w:color w:val="FF0000"/>
+              </w:rPr>
+              <w:fldChar w:fldCharType="begin"/>
+            </w:r>
+            <w:r>
+              <w:rPr>
+                <w:rFonts w:eastAsia="Arial" w:cs="Arial"/>
+                <w:color w:val="FF0000"/>
+              </w:rPr>
+              <w:instrText xml:space="preserve"> MERGEFIELD  table09_fts  \* MERGEFORMAT </w:instrText>
+            </w:r>
+            <w:r>
+              <w:rPr>
+                <w:rFonts w:eastAsia="Arial" w:cs="Arial"/>
+                <w:color w:val="FF0000"/>
+              </w:rPr>
+              <w:fldChar w:fldCharType="separate"/>
+            </w:r>
+            <w:r>
+              <w:rPr>
+                <w:rFonts w:eastAsia="Arial" w:cs="Arial"/>
+                <w:noProof/>
+                <w:color w:val="FF0000"/>
+              </w:rPr>
+              <w:t>«table09_fts»</w:t>
+            </w:r>
+            <w:r>
+              <w:rPr>
+                <w:rFonts w:eastAsia="Arial" w:cs="Arial"/>
+                <w:color w:val="FF0000"/>
+              </w:rPr>
+              <w:fldChar w:fldCharType="end"/>
             </w:r>
           </w:p>
         </w:tc>
@@ -7173,6 +8887,7 @@
       </w:pPr>
       <w:bookmarkStart w:id="28" w:name="_Toc168554439"/>
       <w:r>
+        <w:lastRenderedPageBreak/>
         <w:t>Model Calibration &amp; Validation</w:t>
       </w:r>
       <w:bookmarkEnd w:id="28"/>
@@ -7268,7 +8983,6 @@
           <w:color w:val="000000" w:themeColor="text1"/>
           <w:szCs w:val="20"/>
         </w:rPr>
-        <w:lastRenderedPageBreak/>
         <w:t>Tertiary Locations: Statistical comparisons of computed and observed flow/stage at all tertiary locations must be in the acceptable or higher range.</w:t>
       </w:r>
     </w:p>
@@ -7306,7 +9020,8 @@
       </w:r>
       <w:r>
         <w:rPr>
-          <w:color w:val="70AD47" w:themeColor="accent6"/>
+          <w:b w:val="0"/>
+          <w:bCs w:val="0"/>
         </w:rPr>
         <w:t>Performance Ratings for Summary Statistics</w:t>
       </w:r>
@@ -8594,16 +10309,20 @@
       </w:r>
       <w:r>
         <w:rPr>
+          <w:b w:val="0"/>
+          <w:bCs w:val="0"/>
           <w:noProof/>
-          <w:color w:val="FF0000"/>
         </w:rPr>
-        <w:t>«Section07_Table11»</w:t>
+        <w:t>Gage Calibration Metrics</w:t>
       </w:r>
       <w:r>
         <w:rPr>
           <w:color w:val="FF0000"/>
         </w:rPr>
         <w:fldChar w:fldCharType="end"/>
+      </w:r>
+      <w:r>
+        <w:t xml:space="preserve"> </w:t>
       </w:r>
     </w:p>
     <w:tbl>
@@ -10133,6 +11852,7 @@
                 <w:sz w:val="20"/>
                 <w:szCs w:val="20"/>
               </w:rPr>
+              <w:lastRenderedPageBreak/>
               <w:t>Elk River at Frametown</w:t>
             </w:r>
           </w:p>
@@ -10944,7 +12664,6 @@
                 <w:sz w:val="20"/>
                 <w:szCs w:val="20"/>
               </w:rPr>
-              <w:lastRenderedPageBreak/>
               <w:t>Birch River at Harold</w:t>
             </w:r>
           </w:p>
@@ -11381,6 +13100,10 @@
       <w:pPr>
         <w:pStyle w:val="Caption"/>
         <w:keepNext/>
+        <w:rPr>
+          <w:b w:val="0"/>
+          <w:bCs w:val="0"/>
+        </w:rPr>
       </w:pPr>
       <w:r>
         <w:t xml:space="preserve">Table </w:t>
@@ -11411,34 +13134,10 @@
       </w:r>
       <w:r>
         <w:rPr>
-          <w:color w:val="FF0000"/>
+          <w:b w:val="0"/>
+          <w:bCs w:val="0"/>
         </w:rPr>
-        <w:fldChar w:fldCharType="begin"/>
-      </w:r>
-      <w:r>
-        <w:rPr>
-          <w:color w:val="FF0000"/>
-        </w:rPr>
-        <w:instrText xml:space="preserve"> MERGEFIELD  Section07_Table12  \* MERGEFORMAT </w:instrText>
-      </w:r>
-      <w:r>
-        <w:rPr>
-          <w:color w:val="FF0000"/>
-        </w:rPr>
-        <w:fldChar w:fldCharType="separate"/>
-      </w:r>
-      <w:r>
-        <w:rPr>
-          <w:noProof/>
-          <w:color w:val="FF0000"/>
-        </w:rPr>
-        <w:t>«Section07_Table12»</w:t>
-      </w:r>
-      <w:r>
-        <w:rPr>
-          <w:color w:val="FF0000"/>
-        </w:rPr>
-        <w:fldChar w:fldCharType="end"/>
+        <w:t>Assigned Roughness within Modeling Unit</w:t>
       </w:r>
     </w:p>
     <w:tbl>
@@ -11784,6 +13483,7 @@
       </w:pPr>
       <w:bookmarkStart w:id="29" w:name="_Toc168554440"/>
       <w:r>
+        <w:lastRenderedPageBreak/>
         <w:t>Discussion</w:t>
       </w:r>
       <w:bookmarkEnd w:id="29"/>
@@ -11940,6 +13640,7 @@
       <w:bookmarkEnd w:id="17"/>
       <w:bookmarkEnd w:id="18"/>
       <w:r>
+        <w:lastRenderedPageBreak/>
         <w:t>Appendix A – Results</w:t>
       </w:r>
       <w:bookmarkEnd w:id="31"/>
@@ -11979,34 +13680,10 @@
       </w:r>
       <w:r>
         <w:rPr>
-          <w:color w:val="FF0000"/>
+          <w:b w:val="0"/>
+          <w:bCs w:val="0"/>
         </w:rPr>
-        <w:fldChar w:fldCharType="begin"/>
-      </w:r>
-      <w:r>
-        <w:rPr>
-          <w:color w:val="FF0000"/>
-        </w:rPr>
-        <w:instrText xml:space="preserve"> MERGEFIELD  AppendixA_Table13  \* MERGEFORMAT </w:instrText>
-      </w:r>
-      <w:r>
-        <w:rPr>
-          <w:color w:val="FF0000"/>
-        </w:rPr>
-        <w:fldChar w:fldCharType="separate"/>
-      </w:r>
-      <w:r>
-        <w:rPr>
-          <w:noProof/>
-          <w:color w:val="FF0000"/>
-        </w:rPr>
-        <w:t>«AppendixA_Table13»</w:t>
-      </w:r>
-      <w:r>
-        <w:rPr>
-          <w:color w:val="FF0000"/>
-        </w:rPr>
-        <w:fldChar w:fldCharType="end"/>
+        <w:t>Calibration Results – Statistical Metrics</w:t>
       </w:r>
     </w:p>
     <w:tbl>
@@ -13854,7 +15531,7 @@
         <w:rPr>
           <w:noProof/>
         </w:rPr>
-        <w:t>9</w:t>
+        <w:t>8</w:t>
       </w:r>
       <w:r>
         <w:rPr>
@@ -13875,7 +15552,7 @@
         <w:rPr>
           <w:color w:val="FF0000"/>
         </w:rPr>
-        <w:instrText xml:space="preserve"> MERGEFIELD  AppendixA_Figure09  \* MERGEFORMAT </w:instrText>
+        <w:instrText xml:space="preserve"> MERGEFIELD  figure_gage_cal  \* MERGEFORMAT </w:instrText>
       </w:r>
       <w:r>
         <w:rPr>
@@ -13888,7 +15565,7 @@
           <w:noProof/>
           <w:color w:val="FF0000"/>
         </w:rPr>
-        <w:t>«AppendixA_Figure09»</w:t>
+        <w:t>«figure_gage_cal»</w:t>
       </w:r>
       <w:r>
         <w:rPr>
@@ -13899,51 +15576,10 @@
     </w:p>
     <w:p>
       <w:pPr>
-        <w:pStyle w:val="MMCfigurecaption"/>
-        <w:rPr>
-          <w:color w:val="FF0000"/>
-        </w:rPr>
+        <w:pStyle w:val="Caption"/>
       </w:pPr>
     </w:p>
-    <w:p>
-      <w:pPr>
-        <w:pStyle w:val="MMCfigurecaption"/>
-        <w:rPr>
-          <w:color w:val="FF0000"/>
-        </w:rPr>
-      </w:pPr>
-    </w:p>
-    <w:p>
-      <w:pPr>
-        <w:pStyle w:val="MMCfigurecaption"/>
-        <w:rPr>
-          <w:color w:val="FF0000"/>
-        </w:rPr>
-      </w:pPr>
-    </w:p>
-    <w:p>
-      <w:pPr>
-        <w:pStyle w:val="MMCfigurecaption"/>
-        <w:rPr>
-          <w:color w:val="FF0000"/>
-        </w:rPr>
-      </w:pPr>
-    </w:p>
-    <w:p>
-      <w:pPr>
-        <w:pStyle w:val="MMCfigurecaption"/>
-        <w:rPr>
-          <w:color w:val="FF0000"/>
-        </w:rPr>
-      </w:pPr>
-    </w:p>
-    <w:p>
-      <w:pPr>
-        <w:pStyle w:val="MMCfigurecaption"/>
-        <w:keepNext/>
-        <w:spacing w:after="0"/>
-      </w:pPr>
-    </w:p>
+    <w:p/>
     <w:p>
       <w:pPr>
         <w:pStyle w:val="Caption"/>
@@ -13967,7 +15603,7 @@
         <w:rPr>
           <w:noProof/>
         </w:rPr>
-        <w:t>10</w:t>
+        <w:t>9</w:t>
       </w:r>
       <w:r>
         <w:rPr>
@@ -13988,7 +15624,7 @@
         <w:rPr>
           <w:color w:val="FF0000"/>
         </w:rPr>
-        <w:instrText xml:space="preserve"> MERGEFIELD  AppendixA_Figure10  \* MERGEFORMAT </w:instrText>
+        <w:instrText xml:space="preserve"> MERGEFIELD  figure_wse_errors  \* MERGEFORMAT </w:instrText>
       </w:r>
       <w:r>
         <w:rPr>
@@ -14001,7 +15637,7 @@
           <w:noProof/>
           <w:color w:val="FF0000"/>
         </w:rPr>
-        <w:t>«AppendixA_Figure10»</w:t>
+        <w:t>«figure_wse_errors»</w:t>
       </w:r>
       <w:r>
         <w:rPr>
@@ -14013,35 +15649,15 @@
     <w:p>
       <w:pPr>
         <w:pStyle w:val="MMCfigurecaption"/>
-        <w:spacing w:before="0"/>
-        <w:rPr>
-          <w:color w:val="FF0000"/>
-        </w:rPr>
+        <w:keepNext/>
+        <w:spacing w:after="0"/>
       </w:pPr>
     </w:p>
     <w:p>
       <w:pPr>
         <w:pStyle w:val="MMCfigurecaption"/>
-        <w:spacing w:before="0"/>
-        <w:rPr>
-          <w:color w:val="FF0000"/>
-        </w:rPr>
-      </w:pPr>
-    </w:p>
-    <w:p>
-      <w:pPr>
-        <w:pStyle w:val="MMCfigurecaption"/>
-        <w:spacing w:before="0"/>
-        <w:rPr>
-          <w:color w:val="FF0000"/>
-        </w:rPr>
-      </w:pPr>
-    </w:p>
-    <w:p>
-      <w:pPr>
-        <w:pStyle w:val="MMCfigurecaption"/>
         <w:keepNext/>
-        <w:spacing w:before="0" w:after="0"/>
+        <w:spacing w:after="0"/>
       </w:pPr>
     </w:p>
     <w:p>
@@ -14067,7 +15683,7 @@
         <w:rPr>
           <w:noProof/>
         </w:rPr>
-        <w:t>11</w:t>
+        <w:t>10</w:t>
       </w:r>
       <w:r>
         <w:rPr>
@@ -14088,7 +15704,7 @@
         <w:rPr>
           <w:color w:val="FF0000"/>
         </w:rPr>
-        <w:instrText xml:space="preserve"> MERGEFIELD  AppendixA_Figure11  \* MERGEFORMAT </w:instrText>
+        <w:instrText xml:space="preserve"> MERGEFIELD  figure_wse_ttp  \* MERGEFORMAT </w:instrText>
       </w:r>
       <w:r>
         <w:rPr>
@@ -14101,7 +15717,7 @@
           <w:noProof/>
           <w:color w:val="FF0000"/>
         </w:rPr>
-        <w:t>«AppendixA_Figure11»</w:t>
+        <w:t>«figure_wse_ttp»</w:t>
       </w:r>
       <w:r>
         <w:rPr>
@@ -14109,6 +15725,33 @@
         </w:rPr>
         <w:fldChar w:fldCharType="end"/>
       </w:r>
+    </w:p>
+    <w:p>
+      <w:pPr>
+        <w:pStyle w:val="MMCfigurecaption"/>
+        <w:keepNext/>
+        <w:spacing w:before="0" w:after="0"/>
+        <w:rPr>
+          <w:color w:val="FF0000"/>
+        </w:rPr>
+      </w:pPr>
+    </w:p>
+    <w:p>
+      <w:pPr>
+        <w:pStyle w:val="MMCfigurecaption"/>
+        <w:keepNext/>
+        <w:spacing w:before="0" w:after="0"/>
+        <w:rPr>
+          <w:color w:val="FF0000"/>
+        </w:rPr>
+      </w:pPr>
+    </w:p>
+    <w:p>
+      <w:pPr>
+        <w:pStyle w:val="MMCfigurecaption"/>
+        <w:keepNext/>
+        <w:spacing w:before="0" w:after="0"/>
+      </w:pPr>
     </w:p>
     <w:p>
       <w:pPr>

</xml_diff>

<commit_message>
updated the report with new table fields to populate
</commit_message>
<xml_diff>
--- a/src/assets/FFRD-RAS-Report-Automated-Template.docx
+++ b/src/assets/FFRD-RAS-Report-Automated-Template.docx
@@ -3807,24 +3807,20 @@
             </w:pPr>
             <w:r>
               <w:rPr>
+                <w:color w:val="FF0000"/>
+              </w:rPr>
+              <w:fldChar w:fldCharType="begin"/>
+            </w:r>
+            <w:r>
+              <w:rPr>
                 <w:b w:val="0"/>
                 <w:bCs w:val="0"/>
                 <w:color w:val="FF0000"/>
               </w:rPr>
-              <w:fldChar w:fldCharType="begin"/>
-            </w:r>
-            <w:r>
-              <w:rPr>
-                <w:b w:val="0"/>
-                <w:bCs w:val="0"/>
-                <w:color w:val="FF0000"/>
-              </w:rPr>
               <w:instrText xml:space="preserve"> MERGEFIELD  table03_gage01_name  \* MERGEFORMAT </w:instrText>
             </w:r>
             <w:r>
               <w:rPr>
-                <w:b w:val="0"/>
-                <w:bCs w:val="0"/>
                 <w:color w:val="FF0000"/>
               </w:rPr>
               <w:fldChar w:fldCharType="separate"/>
@@ -3840,8 +3836,6 @@
             </w:r>
             <w:r>
               <w:rPr>
-                <w:b w:val="0"/>
-                <w:bCs w:val="0"/>
                 <w:color w:val="FF0000"/>
               </w:rPr>
               <w:fldChar w:fldCharType="end"/>
@@ -4005,24 +3999,20 @@
             </w:pPr>
             <w:r>
               <w:rPr>
+                <w:color w:val="FF0000"/>
+              </w:rPr>
+              <w:fldChar w:fldCharType="begin"/>
+            </w:r>
+            <w:r>
+              <w:rPr>
                 <w:b w:val="0"/>
                 <w:bCs w:val="0"/>
                 <w:color w:val="FF0000"/>
               </w:rPr>
-              <w:fldChar w:fldCharType="begin"/>
-            </w:r>
-            <w:r>
-              <w:rPr>
-                <w:b w:val="0"/>
-                <w:bCs w:val="0"/>
-                <w:color w:val="FF0000"/>
-              </w:rPr>
               <w:instrText xml:space="preserve"> MERGEFIELD  table03_gage02_name  \* MERGEFORMAT </w:instrText>
             </w:r>
             <w:r>
               <w:rPr>
-                <w:b w:val="0"/>
-                <w:bCs w:val="0"/>
                 <w:color w:val="FF0000"/>
               </w:rPr>
               <w:fldChar w:fldCharType="separate"/>
@@ -4038,8 +4028,6 @@
             </w:r>
             <w:r>
               <w:rPr>
-                <w:b w:val="0"/>
-                <w:bCs w:val="0"/>
                 <w:color w:val="FF0000"/>
               </w:rPr>
               <w:fldChar w:fldCharType="end"/>
@@ -4204,24 +4192,20 @@
             </w:pPr>
             <w:r>
               <w:rPr>
+                <w:color w:val="FF0000"/>
+              </w:rPr>
+              <w:fldChar w:fldCharType="begin"/>
+            </w:r>
+            <w:r>
+              <w:rPr>
                 <w:b w:val="0"/>
                 <w:bCs w:val="0"/>
                 <w:color w:val="FF0000"/>
               </w:rPr>
-              <w:fldChar w:fldCharType="begin"/>
-            </w:r>
-            <w:r>
-              <w:rPr>
-                <w:b w:val="0"/>
-                <w:bCs w:val="0"/>
-                <w:color w:val="FF0000"/>
-              </w:rPr>
               <w:instrText xml:space="preserve"> MERGEFIELD  table03_gage03_name  \* MERGEFORMAT </w:instrText>
             </w:r>
             <w:r>
               <w:rPr>
-                <w:b w:val="0"/>
-                <w:bCs w:val="0"/>
                 <w:color w:val="FF0000"/>
               </w:rPr>
               <w:fldChar w:fldCharType="separate"/>
@@ -4237,8 +4221,6 @@
             </w:r>
             <w:r>
               <w:rPr>
-                <w:b w:val="0"/>
-                <w:bCs w:val="0"/>
                 <w:color w:val="FF0000"/>
               </w:rPr>
               <w:fldChar w:fldCharType="end"/>
@@ -4402,24 +4384,20 @@
             </w:pPr>
             <w:r>
               <w:rPr>
+                <w:color w:val="FF0000"/>
+              </w:rPr>
+              <w:fldChar w:fldCharType="begin"/>
+            </w:r>
+            <w:r>
+              <w:rPr>
                 <w:b w:val="0"/>
                 <w:bCs w:val="0"/>
                 <w:color w:val="FF0000"/>
               </w:rPr>
-              <w:fldChar w:fldCharType="begin"/>
-            </w:r>
-            <w:r>
-              <w:rPr>
-                <w:b w:val="0"/>
-                <w:bCs w:val="0"/>
-                <w:color w:val="FF0000"/>
-              </w:rPr>
               <w:instrText xml:space="preserve"> MERGEFIELD  table03_gage04_name  \* MERGEFORMAT </w:instrText>
             </w:r>
             <w:r>
               <w:rPr>
-                <w:b w:val="0"/>
-                <w:bCs w:val="0"/>
                 <w:color w:val="FF0000"/>
               </w:rPr>
               <w:fldChar w:fldCharType="separate"/>
@@ -4435,8 +4413,6 @@
             </w:r>
             <w:r>
               <w:rPr>
-                <w:b w:val="0"/>
-                <w:bCs w:val="0"/>
                 <w:color w:val="FF0000"/>
               </w:rPr>
               <w:fldChar w:fldCharType="end"/>
@@ -4601,24 +4577,20 @@
             </w:pPr>
             <w:r>
               <w:rPr>
+                <w:color w:val="FF0000"/>
+              </w:rPr>
+              <w:fldChar w:fldCharType="begin"/>
+            </w:r>
+            <w:r>
+              <w:rPr>
                 <w:b w:val="0"/>
                 <w:bCs w:val="0"/>
                 <w:color w:val="FF0000"/>
               </w:rPr>
-              <w:fldChar w:fldCharType="begin"/>
-            </w:r>
-            <w:r>
-              <w:rPr>
-                <w:b w:val="0"/>
-                <w:bCs w:val="0"/>
-                <w:color w:val="FF0000"/>
-              </w:rPr>
               <w:instrText xml:space="preserve"> MERGEFIELD  table03_gage05_name  \* MERGEFORMAT </w:instrText>
             </w:r>
             <w:r>
               <w:rPr>
-                <w:b w:val="0"/>
-                <w:bCs w:val="0"/>
                 <w:color w:val="FF0000"/>
               </w:rPr>
               <w:fldChar w:fldCharType="separate"/>
@@ -4634,8 +4606,6 @@
             </w:r>
             <w:r>
               <w:rPr>
-                <w:b w:val="0"/>
-                <w:bCs w:val="0"/>
                 <w:color w:val="FF0000"/>
               </w:rPr>
               <w:fldChar w:fldCharType="end"/>
@@ -4800,24 +4770,20 @@
             </w:pPr>
             <w:r>
               <w:rPr>
+                <w:color w:val="FF0000"/>
+              </w:rPr>
+              <w:fldChar w:fldCharType="begin"/>
+            </w:r>
+            <w:r>
+              <w:rPr>
                 <w:b w:val="0"/>
                 <w:bCs w:val="0"/>
                 <w:color w:val="FF0000"/>
               </w:rPr>
-              <w:fldChar w:fldCharType="begin"/>
-            </w:r>
-            <w:r>
-              <w:rPr>
-                <w:b w:val="0"/>
-                <w:bCs w:val="0"/>
-                <w:color w:val="FF0000"/>
-              </w:rPr>
               <w:instrText xml:space="preserve"> MERGEFIELD  table03_gage06_name  \* MERGEFORMAT </w:instrText>
             </w:r>
             <w:r>
               <w:rPr>
-                <w:b w:val="0"/>
-                <w:bCs w:val="0"/>
                 <w:color w:val="FF0000"/>
               </w:rPr>
               <w:fldChar w:fldCharType="separate"/>
@@ -4833,8 +4799,6 @@
             </w:r>
             <w:r>
               <w:rPr>
-                <w:b w:val="0"/>
-                <w:bCs w:val="0"/>
                 <w:color w:val="FF0000"/>
               </w:rPr>
               <w:fldChar w:fldCharType="end"/>
@@ -5008,24 +4972,20 @@
             </w:pPr>
             <w:r>
               <w:rPr>
+                <w:color w:val="FF0000"/>
+              </w:rPr>
+              <w:fldChar w:fldCharType="begin"/>
+            </w:r>
+            <w:r>
+              <w:rPr>
                 <w:b w:val="0"/>
                 <w:bCs w:val="0"/>
                 <w:color w:val="FF0000"/>
               </w:rPr>
-              <w:fldChar w:fldCharType="begin"/>
-            </w:r>
-            <w:r>
-              <w:rPr>
-                <w:b w:val="0"/>
-                <w:bCs w:val="0"/>
-                <w:color w:val="FF0000"/>
-              </w:rPr>
               <w:instrText xml:space="preserve"> MERGEFIELD  table03_gage07_name  \* MERGEFORMAT </w:instrText>
             </w:r>
             <w:r>
               <w:rPr>
-                <w:b w:val="0"/>
-                <w:bCs w:val="0"/>
                 <w:color w:val="FF0000"/>
               </w:rPr>
               <w:fldChar w:fldCharType="separate"/>
@@ -5041,8 +5001,6 @@
             </w:r>
             <w:r>
               <w:rPr>
-                <w:b w:val="0"/>
-                <w:bCs w:val="0"/>
                 <w:color w:val="FF0000"/>
               </w:rPr>
               <w:fldChar w:fldCharType="end"/>
@@ -5207,24 +5165,20 @@
             </w:pPr>
             <w:r>
               <w:rPr>
+                <w:color w:val="FF0000"/>
+              </w:rPr>
+              <w:fldChar w:fldCharType="begin"/>
+            </w:r>
+            <w:r>
+              <w:rPr>
                 <w:b w:val="0"/>
                 <w:bCs w:val="0"/>
                 <w:color w:val="FF0000"/>
               </w:rPr>
-              <w:fldChar w:fldCharType="begin"/>
-            </w:r>
-            <w:r>
-              <w:rPr>
-                <w:b w:val="0"/>
-                <w:bCs w:val="0"/>
-                <w:color w:val="FF0000"/>
-              </w:rPr>
               <w:instrText xml:space="preserve"> MERGEFIELD  table03_gage08_name  \* MERGEFORMAT </w:instrText>
             </w:r>
             <w:r>
               <w:rPr>
-                <w:b w:val="0"/>
-                <w:bCs w:val="0"/>
                 <w:color w:val="FF0000"/>
               </w:rPr>
               <w:fldChar w:fldCharType="separate"/>
@@ -5240,8 +5194,6 @@
             </w:r>
             <w:r>
               <w:rPr>
-                <w:b w:val="0"/>
-                <w:bCs w:val="0"/>
                 <w:color w:val="FF0000"/>
               </w:rPr>
               <w:fldChar w:fldCharType="end"/>
@@ -5407,24 +5359,20 @@
             </w:pPr>
             <w:r>
               <w:rPr>
+                <w:color w:val="FF0000"/>
+              </w:rPr>
+              <w:fldChar w:fldCharType="begin"/>
+            </w:r>
+            <w:r>
+              <w:rPr>
                 <w:b w:val="0"/>
                 <w:bCs w:val="0"/>
                 <w:color w:val="FF0000"/>
               </w:rPr>
-              <w:fldChar w:fldCharType="begin"/>
-            </w:r>
-            <w:r>
-              <w:rPr>
-                <w:b w:val="0"/>
-                <w:bCs w:val="0"/>
-                <w:color w:val="FF0000"/>
-              </w:rPr>
               <w:instrText xml:space="preserve"> MERGEFIELD  table03_gage09_name  \* MERGEFORMAT </w:instrText>
             </w:r>
             <w:r>
               <w:rPr>
-                <w:b w:val="0"/>
-                <w:bCs w:val="0"/>
                 <w:color w:val="FF0000"/>
               </w:rPr>
               <w:fldChar w:fldCharType="separate"/>
@@ -5440,8 +5388,6 @@
             </w:r>
             <w:r>
               <w:rPr>
-                <w:b w:val="0"/>
-                <w:bCs w:val="0"/>
                 <w:color w:val="FF0000"/>
               </w:rPr>
               <w:fldChar w:fldCharType="end"/>
@@ -5606,24 +5552,20 @@
             </w:pPr>
             <w:r>
               <w:rPr>
+                <w:color w:val="FF0000"/>
+              </w:rPr>
+              <w:fldChar w:fldCharType="begin"/>
+            </w:r>
+            <w:r>
+              <w:rPr>
                 <w:b w:val="0"/>
                 <w:bCs w:val="0"/>
                 <w:color w:val="FF0000"/>
               </w:rPr>
-              <w:fldChar w:fldCharType="begin"/>
-            </w:r>
-            <w:r>
-              <w:rPr>
-                <w:b w:val="0"/>
-                <w:bCs w:val="0"/>
-                <w:color w:val="FF0000"/>
-              </w:rPr>
               <w:instrText xml:space="preserve"> MERGEFIELD  table03_gage10_name  \* MERGEFORMAT </w:instrText>
             </w:r>
             <w:r>
               <w:rPr>
-                <w:b w:val="0"/>
-                <w:bCs w:val="0"/>
                 <w:color w:val="FF0000"/>
               </w:rPr>
               <w:fldChar w:fldCharType="separate"/>
@@ -5639,8 +5581,6 @@
             </w:r>
             <w:r>
               <w:rPr>
-                <w:b w:val="0"/>
-                <w:bCs w:val="0"/>
                 <w:color w:val="FF0000"/>
               </w:rPr>
               <w:fldChar w:fldCharType="end"/>
@@ -8794,6 +8734,163 @@
                 <w:color w:val="FF0000"/>
               </w:rPr>
               <w:t>«table09_fts»</w:t>
+            </w:r>
+            <w:r>
+              <w:rPr>
+                <w:rFonts w:eastAsia="Arial" w:cs="Arial"/>
+                <w:color w:val="FF0000"/>
+              </w:rPr>
+              <w:fldChar w:fldCharType="end"/>
+            </w:r>
+          </w:p>
+        </w:tc>
+      </w:tr>
+      <w:tr>
+        <w:trPr>
+          <w:trHeight w:val="300"/>
+        </w:trPr>
+        <w:tc>
+          <w:tcPr>
+            <w:cnfStyle w:val="001000000000" w:firstRow="0" w:lastRow="0" w:firstColumn="1" w:lastColumn="0" w:oddVBand="0" w:evenVBand="0" w:oddHBand="0" w:evenHBand="0" w:firstRowFirstColumn="0" w:firstRowLastColumn="0" w:lastRowFirstColumn="0" w:lastRowLastColumn="0"/>
+            <w:tcW w:w="7170" w:type="dxa"/>
+          </w:tcPr>
+          <w:p>
+            <w:pPr>
+              <w:pStyle w:val="MMCtabletext"/>
+              <w:jc w:val="center"/>
+              <w:rPr>
+                <w:rFonts w:eastAsia="Arial" w:cs="Arial"/>
+              </w:rPr>
+            </w:pPr>
+            <w:r>
+              <w:rPr>
+                <w:rFonts w:eastAsia="Arial" w:cs="Arial"/>
+              </w:rPr>
+              <w:t>2D Equation Set</w:t>
+            </w:r>
+          </w:p>
+        </w:tc>
+        <w:tc>
+          <w:tcPr>
+            <w:tcW w:w="2175" w:type="dxa"/>
+          </w:tcPr>
+          <w:p>
+            <w:pPr>
+              <w:pStyle w:val="MMCtabletext"/>
+              <w:jc w:val="center"/>
+              <w:cnfStyle w:val="000000000000" w:firstRow="0" w:lastRow="0" w:firstColumn="0" w:lastColumn="0" w:oddVBand="0" w:evenVBand="0" w:oddHBand="0" w:evenHBand="0" w:firstRowFirstColumn="0" w:firstRowLastColumn="0" w:lastRowFirstColumn="0" w:lastRowLastColumn="0"/>
+              <w:rPr>
+                <w:rFonts w:eastAsia="Arial" w:cs="Arial"/>
+                <w:color w:val="FF0000"/>
+              </w:rPr>
+            </w:pPr>
+            <w:r>
+              <w:rPr>
+                <w:rFonts w:eastAsia="Arial" w:cs="Arial"/>
+                <w:color w:val="FF0000"/>
+              </w:rPr>
+              <w:fldChar w:fldCharType="begin"/>
+            </w:r>
+            <w:r>
+              <w:rPr>
+                <w:rFonts w:eastAsia="Arial" w:cs="Arial"/>
+                <w:color w:val="FF0000"/>
+              </w:rPr>
+              <w:instrText xml:space="preserve"> MERGEFIELD  table09_eqn  \* MERGEFORMAT </w:instrText>
+            </w:r>
+            <w:r>
+              <w:rPr>
+                <w:rFonts w:eastAsia="Arial" w:cs="Arial"/>
+                <w:color w:val="FF0000"/>
+              </w:rPr>
+              <w:fldChar w:fldCharType="separate"/>
+            </w:r>
+            <w:r>
+              <w:rPr>
+                <w:rFonts w:eastAsia="Arial" w:cs="Arial"/>
+                <w:noProof/>
+                <w:color w:val="FF0000"/>
+              </w:rPr>
+              <w:t>«table09_eqn»</w:t>
+            </w:r>
+            <w:r>
+              <w:rPr>
+                <w:rFonts w:eastAsia="Arial" w:cs="Arial"/>
+                <w:color w:val="FF0000"/>
+              </w:rPr>
+              <w:fldChar w:fldCharType="end"/>
+            </w:r>
+          </w:p>
+        </w:tc>
+      </w:tr>
+      <w:tr>
+        <w:trPr>
+          <w:cnfStyle w:val="000000100000" w:firstRow="0" w:lastRow="0" w:firstColumn="0" w:lastColumn="0" w:oddVBand="0" w:evenVBand="0" w:oddHBand="1" w:evenHBand="0" w:firstRowFirstColumn="0" w:firstRowLastColumn="0" w:lastRowFirstColumn="0" w:lastRowLastColumn="0"/>
+          <w:trHeight w:val="300"/>
+        </w:trPr>
+        <w:tc>
+          <w:tcPr>
+            <w:cnfStyle w:val="001000000000" w:firstRow="0" w:lastRow="0" w:firstColumn="1" w:lastColumn="0" w:oddVBand="0" w:evenVBand="0" w:oddHBand="0" w:evenHBand="0" w:firstRowFirstColumn="0" w:firstRowLastColumn="0" w:lastRowFirstColumn="0" w:lastRowLastColumn="0"/>
+            <w:tcW w:w="7170" w:type="dxa"/>
+          </w:tcPr>
+          <w:p>
+            <w:pPr>
+              <w:pStyle w:val="MMCtabletext"/>
+              <w:jc w:val="center"/>
+              <w:rPr>
+                <w:rFonts w:eastAsia="Arial" w:cs="Arial"/>
+              </w:rPr>
+            </w:pPr>
+            <w:r>
+              <w:rPr>
+                <w:rFonts w:eastAsia="Arial" w:cs="Arial"/>
+              </w:rPr>
+              <w:t>Hydrograph Output Interval (Base)</w:t>
+            </w:r>
+          </w:p>
+        </w:tc>
+        <w:tc>
+          <w:tcPr>
+            <w:tcW w:w="2175" w:type="dxa"/>
+          </w:tcPr>
+          <w:p>
+            <w:pPr>
+              <w:pStyle w:val="MMCtabletext"/>
+              <w:jc w:val="center"/>
+              <w:cnfStyle w:val="000000100000" w:firstRow="0" w:lastRow="0" w:firstColumn="0" w:lastColumn="0" w:oddVBand="0" w:evenVBand="0" w:oddHBand="1" w:evenHBand="0" w:firstRowFirstColumn="0" w:firstRowLastColumn="0" w:lastRowFirstColumn="0" w:lastRowLastColumn="0"/>
+              <w:rPr>
+                <w:rFonts w:eastAsia="Arial" w:cs="Arial"/>
+                <w:color w:val="FF0000"/>
+              </w:rPr>
+            </w:pPr>
+            <w:r>
+              <w:rPr>
+                <w:rFonts w:eastAsia="Arial" w:cs="Arial"/>
+                <w:color w:val="FF0000"/>
+              </w:rPr>
+              <w:fldChar w:fldCharType="begin"/>
+            </w:r>
+            <w:r>
+              <w:rPr>
+                <w:rFonts w:eastAsia="Arial" w:cs="Arial"/>
+                <w:color w:val="FF0000"/>
+              </w:rPr>
+              <w:instrText xml:space="preserve"> MERGEFIELD  table09_output_interval  \* MERGEFORMAT </w:instrText>
+            </w:r>
+            <w:r>
+              <w:rPr>
+                <w:rFonts w:eastAsia="Arial" w:cs="Arial"/>
+                <w:color w:val="FF0000"/>
+              </w:rPr>
+              <w:fldChar w:fldCharType="separate"/>
+            </w:r>
+            <w:r>
+              <w:rPr>
+                <w:rFonts w:eastAsia="Arial" w:cs="Arial"/>
+                <w:noProof/>
+                <w:color w:val="FF0000"/>
+              </w:rPr>
+              <w:t>«table09_output_interval»</w:t>
             </w:r>
             <w:r>
               <w:rPr>
@@ -35366,19 +35463,6 @@
 </file>
 
 <file path=customXml/item2.xml><?xml version="1.0" encoding="utf-8"?>
-<b:Sources xmlns:b="http://schemas.openxmlformats.org/officeDocument/2006/bibliography" xmlns="http://schemas.openxmlformats.org/officeDocument/2006/bibliography" SelectedStyle="\APASixthEditionOfficeOnline.xsl" StyleName="APA" Version="6"/>
-</file>
-
-<file path=customXml/item3.xml><?xml version="1.0" encoding="utf-8"?>
-<?mso-contentType ?>
-<FormTemplates xmlns="http://schemas.microsoft.com/sharepoint/v3/contenttype/forms">
-  <Display>DocumentLibraryForm</Display>
-  <Edit>DocumentLibraryForm</Edit>
-  <New>DocumentLibraryForm</New>
-</FormTemplates>
-</file>
-
-<file path=customXml/item4.xml><?xml version="1.0" encoding="utf-8"?>
 <ct:contentTypeSchema xmlns:ct="http://schemas.microsoft.com/office/2006/metadata/contentType" xmlns:ma="http://schemas.microsoft.com/office/2006/metadata/properties/metaAttributes" ct:_="" ma:_="" ma:contentTypeName="Document" ma:contentTypeID="0x010100F353C88D1F80974CAE802345EEA1A901" ma:contentTypeVersion="15" ma:contentTypeDescription="Create a new document." ma:contentTypeScope="" ma:versionID="4b726cad1b4d5e4570f358191e37e2f1">
   <xsd:schema xmlns:xsd="http://www.w3.org/2001/XMLSchema" xmlns:xs="http://www.w3.org/2001/XMLSchema" xmlns:p="http://schemas.microsoft.com/office/2006/metadata/properties" xmlns:ns2="deab340e-a48a-4e65-b331-ba4a51edd283" xmlns:ns3="6db89c74-1ba0-4c21-8bc1-1b608b23b2ea" targetNamespace="http://schemas.microsoft.com/office/2006/metadata/properties" ma:root="true" ma:fieldsID="e0aef038230b17107f31f081a26eca20" ns2:_="" ns3:_="">
     <xsd:import namespace="deab340e-a48a-4e65-b331-ba4a51edd283"/>
@@ -35613,6 +35697,19 @@
 </ct:contentTypeSchema>
 </file>
 
+<file path=customXml/item3.xml><?xml version="1.0" encoding="utf-8"?>
+<?mso-contentType ?>
+<FormTemplates xmlns="http://schemas.microsoft.com/sharepoint/v3/contenttype/forms">
+  <Display>DocumentLibraryForm</Display>
+  <Edit>DocumentLibraryForm</Edit>
+  <New>DocumentLibraryForm</New>
+</FormTemplates>
+</file>
+
+<file path=customXml/item4.xml><?xml version="1.0" encoding="utf-8"?>
+<b:Sources xmlns:b="http://schemas.openxmlformats.org/officeDocument/2006/bibliography" xmlns="http://schemas.openxmlformats.org/officeDocument/2006/bibliography" SelectedStyle="\APASixthEditionOfficeOnline.xsl" StyleName="APA" Version="6"/>
+</file>
+
 <file path=customXml/itemProps1.xml><?xml version="1.0" encoding="utf-8"?>
 <ds:datastoreItem xmlns:ds="http://schemas.openxmlformats.org/officeDocument/2006/customXml" ds:itemID="{12166E0C-0E8D-4817-A3C2-104A85B3C44C}">
   <ds:schemaRefs>
@@ -35625,22 +35722,6 @@
 </file>
 
 <file path=customXml/itemProps2.xml><?xml version="1.0" encoding="utf-8"?>
-<ds:datastoreItem xmlns:ds="http://schemas.openxmlformats.org/officeDocument/2006/customXml" ds:itemID="{A9C05F3A-5B7C-4BA3-AEC9-26102941A74A}">
-  <ds:schemaRefs>
-    <ds:schemaRef ds:uri="http://schemas.openxmlformats.org/officeDocument/2006/bibliography"/>
-  </ds:schemaRefs>
-</ds:datastoreItem>
-</file>
-
-<file path=customXml/itemProps3.xml><?xml version="1.0" encoding="utf-8"?>
-<ds:datastoreItem xmlns:ds="http://schemas.openxmlformats.org/officeDocument/2006/customXml" ds:itemID="{0651473F-84A4-4E13-BFAB-0750A7C40440}">
-  <ds:schemaRefs>
-    <ds:schemaRef ds:uri="http://schemas.microsoft.com/sharepoint/v3/contenttype/forms"/>
-  </ds:schemaRefs>
-</ds:datastoreItem>
-</file>
-
-<file path=customXml/itemProps4.xml><?xml version="1.0" encoding="utf-8"?>
 <ds:datastoreItem xmlns:ds="http://schemas.openxmlformats.org/officeDocument/2006/customXml" ds:itemID="{3BCDB2A6-ED04-423E-912A-49F991545004}">
   <ds:schemaRefs>
     <ds:schemaRef ds:uri="http://schemas.microsoft.com/office/2006/metadata/contentType"/>
@@ -35657,4 +35738,20 @@
     <ds:schemaRef ds:uri="http://schemas.microsoft.com/internal/obd"/>
   </ds:schemaRefs>
 </ds:datastoreItem>
+</file>
+
+<file path=customXml/itemProps3.xml><?xml version="1.0" encoding="utf-8"?>
+<ds:datastoreItem xmlns:ds="http://schemas.openxmlformats.org/officeDocument/2006/customXml" ds:itemID="{0651473F-84A4-4E13-BFAB-0750A7C40440}">
+  <ds:schemaRefs>
+    <ds:schemaRef ds:uri="http://schemas.microsoft.com/sharepoint/v3/contenttype/forms"/>
+  </ds:schemaRefs>
+</ds:datastoreItem>
+</file>
+
+<file path=customXml/itemProps4.xml><?xml version="1.0" encoding="utf-8"?>
+<ds:datastoreItem xmlns:ds="http://schemas.openxmlformats.org/officeDocument/2006/customXml" ds:itemID="{A9C05F3A-5B7C-4BA3-AEC9-26102941A74A}">
+  <ds:schemaRefs>
+    <ds:schemaRef ds:uri="http://schemas.openxmlformats.org/officeDocument/2006/bibliography"/>
+  </ds:schemaRefs>
+</ds:datastoreItem>
 </file>
</xml_diff>

<commit_message>
added new fields for more table entries
</commit_message>
<xml_diff>
--- a/src/assets/FFRD-RAS-Report-Automated-Template.docx
+++ b/src/assets/FFRD-RAS-Report-Automated-Template.docx
@@ -3701,11 +3701,11 @@
         <w:tblLook w:val="04A0" w:firstRow="1" w:lastRow="0" w:firstColumn="1" w:lastColumn="0" w:noHBand="0" w:noVBand="1"/>
       </w:tblPr>
       <w:tblGrid>
-        <w:gridCol w:w="2273"/>
-        <w:gridCol w:w="1961"/>
-        <w:gridCol w:w="852"/>
-        <w:gridCol w:w="2182"/>
-        <w:gridCol w:w="2082"/>
+        <w:gridCol w:w="2324"/>
+        <w:gridCol w:w="1962"/>
+        <w:gridCol w:w="817"/>
+        <w:gridCol w:w="2171"/>
+        <w:gridCol w:w="2076"/>
       </w:tblGrid>
       <w:tr>
         <w:trPr>
@@ -5558,11 +5558,9 @@
             </w:r>
             <w:r>
               <w:rPr>
-                <w:b w:val="0"/>
-                <w:bCs w:val="0"/>
-                <w:color w:val="FF0000"/>
-              </w:rPr>
-              <w:instrText xml:space="preserve"> MERGEFIELD  table03_gage10_name  \* MERGEFORMAT </w:instrText>
+                <w:color w:val="FF0000"/>
+              </w:rPr>
+              <w:instrText xml:space="preserve"> MERGEFIELD  table03_gage010_name  \* MERGEFORMAT </w:instrText>
             </w:r>
             <w:r>
               <w:rPr>
@@ -5572,12 +5570,10 @@
             </w:r>
             <w:r>
               <w:rPr>
-                <w:b w:val="0"/>
-                <w:bCs w:val="0"/>
                 <w:noProof/>
                 <w:color w:val="FF0000"/>
               </w:rPr>
-              <w:t>«table03_gage10_name»</w:t>
+              <w:t>«table03_gage010_name»</w:t>
             </w:r>
             <w:r>
               <w:rPr>
@@ -5606,7 +5602,7 @@
               <w:rPr>
                 <w:color w:val="FF0000"/>
               </w:rPr>
-              <w:instrText xml:space="preserve"> MERGEFIELD  table03_gage10_id  \* MERGEFORMAT </w:instrText>
+              <w:instrText xml:space="preserve"> MERGEFIELD  table03_gage010_id  \* MERGEFORMAT </w:instrText>
             </w:r>
             <w:r>
               <w:rPr>
@@ -5619,7 +5615,7 @@
                 <w:noProof/>
                 <w:color w:val="FF0000"/>
               </w:rPr>
-              <w:t>«table03_gage10_id»</w:t>
+              <w:t>«table03_gage010_id»</w:t>
             </w:r>
             <w:r>
               <w:rPr>
@@ -5659,7 +5655,7 @@
               <w:rPr>
                 <w:color w:val="FF0000"/>
               </w:rPr>
-              <w:instrText xml:space="preserve"> MERGEFIELD  table03_gage10_area  \* MERGEFORMAT </w:instrText>
+              <w:instrText xml:space="preserve"> MERGEFIELD  table03_gage010_area  \* MERGEFORMAT </w:instrText>
             </w:r>
             <w:r>
               <w:rPr>
@@ -5672,7 +5668,7 @@
                 <w:noProof/>
                 <w:color w:val="FF0000"/>
               </w:rPr>
-              <w:t>«table03_gage10_area»</w:t>
+              <w:t>«table03_gage010_area»</w:t>
             </w:r>
             <w:r>
               <w:rPr>
@@ -5701,7 +5697,7 @@
               <w:rPr>
                 <w:color w:val="FF0000"/>
               </w:rPr>
-              <w:instrText xml:space="preserve"> MERGEFIELD  table03_gage10_por  \* MERGEFORMAT </w:instrText>
+              <w:instrText xml:space="preserve"> MERGEFIELD  table03_gage010_por  \* MERGEFORMAT </w:instrText>
             </w:r>
             <w:r>
               <w:rPr>
@@ -5714,7 +5710,7 @@
                 <w:noProof/>
                 <w:color w:val="FF0000"/>
               </w:rPr>
-              <w:t>«table03_gage10_por»</w:t>
+              <w:t>«table03_gage010_por»</w:t>
             </w:r>
             <w:r>
               <w:rPr>
@@ -6926,7 +6922,14 @@
           <w:b w:val="0"/>
           <w:bCs w:val="0"/>
         </w:rPr>
-        <w:t>Dams within Modeling Unit</w:t>
+        <w:t>Top 10 D</w:t>
+      </w:r>
+      <w:r>
+        <w:rPr>
+          <w:b w:val="0"/>
+          <w:bCs w:val="0"/>
+        </w:rPr>
+        <w:t>ams within Modeling Unit</w:t>
       </w:r>
     </w:p>
     <w:tbl>
@@ -6936,8 +6939,10 @@
         <w:tblLook w:val="04A0" w:firstRow="1" w:lastRow="0" w:firstColumn="1" w:lastColumn="0" w:noHBand="0" w:noVBand="1"/>
       </w:tblPr>
       <w:tblGrid>
-        <w:gridCol w:w="3865"/>
-        <w:gridCol w:w="5485"/>
+        <w:gridCol w:w="2283"/>
+        <w:gridCol w:w="2643"/>
+        <w:gridCol w:w="2692"/>
+        <w:gridCol w:w="1732"/>
       </w:tblGrid>
       <w:tr>
         <w:trPr>
@@ -6947,7 +6952,7 @@
         <w:tc>
           <w:tcPr>
             <w:cnfStyle w:val="001000000000" w:firstRow="0" w:lastRow="0" w:firstColumn="1" w:lastColumn="0" w:oddVBand="0" w:evenVBand="0" w:oddHBand="0" w:evenHBand="0" w:firstRowFirstColumn="0" w:firstRowLastColumn="0" w:lastRowFirstColumn="0" w:lastRowLastColumn="0"/>
-            <w:tcW w:w="3865" w:type="dxa"/>
+            <w:tcW w:w="2283" w:type="dxa"/>
           </w:tcPr>
           <w:p>
             <w:pPr>
@@ -6969,13 +6974,13 @@
                 <w:sz w:val="20"/>
                 <w:szCs w:val="20"/>
               </w:rPr>
-              <w:t>Dam System Name &amp; NID System ID#</w:t>
-            </w:r>
-          </w:p>
-        </w:tc>
-        <w:tc>
-          <w:tcPr>
-            <w:tcW w:w="5485" w:type="dxa"/>
+              <w:t>NID</w:t>
+            </w:r>
+          </w:p>
+        </w:tc>
+        <w:tc>
+          <w:tcPr>
+            <w:tcW w:w="2643" w:type="dxa"/>
           </w:tcPr>
           <w:p>
             <w:pPr>
@@ -6996,7 +7001,72 @@
                 <w:sz w:val="20"/>
                 <w:szCs w:val="20"/>
               </w:rPr>
-              <w:t xml:space="preserve">Description of Dam Model Technique and Collected Data </w:t>
+              <w:t>Name</w:t>
+            </w:r>
+            <w:r>
+              <w:rPr>
+                <w:rFonts w:eastAsia="Times New Roman" w:cs="Times New Roman"/>
+                <w:b w:val="0"/>
+                <w:bCs w:val="0"/>
+                <w:color w:val="auto"/>
+                <w:sz w:val="20"/>
+                <w:szCs w:val="20"/>
+              </w:rPr>
+              <w:t xml:space="preserve"> </w:t>
+            </w:r>
+          </w:p>
+        </w:tc>
+        <w:tc>
+          <w:tcPr>
+            <w:tcW w:w="2563" w:type="dxa"/>
+          </w:tcPr>
+          <w:p>
+            <w:pPr>
+              <w:spacing w:line="259" w:lineRule="auto"/>
+              <w:cnfStyle w:val="100000000000" w:firstRow="1" w:lastRow="0" w:firstColumn="0" w:lastColumn="0" w:oddVBand="0" w:evenVBand="0" w:oddHBand="0" w:evenHBand="0" w:firstRowFirstColumn="0" w:firstRowLastColumn="0" w:lastRowFirstColumn="0" w:lastRowLastColumn="0"/>
+              <w:rPr>
+                <w:rFonts w:eastAsia="Times New Roman" w:cs="Times New Roman"/>
+                <w:sz w:val="20"/>
+                <w:szCs w:val="20"/>
+              </w:rPr>
+            </w:pPr>
+            <w:r>
+              <w:rPr>
+                <w:rFonts w:eastAsia="Times New Roman" w:cs="Times New Roman"/>
+                <w:b w:val="0"/>
+                <w:bCs w:val="0"/>
+                <w:color w:val="auto"/>
+                <w:sz w:val="20"/>
+                <w:szCs w:val="20"/>
+              </w:rPr>
+              <w:t>Vertical Height (ft)</w:t>
+            </w:r>
+          </w:p>
+        </w:tc>
+        <w:tc>
+          <w:tcPr>
+            <w:tcW w:w="1861" w:type="dxa"/>
+          </w:tcPr>
+          <w:p>
+            <w:pPr>
+              <w:spacing w:line="259" w:lineRule="auto"/>
+              <w:cnfStyle w:val="100000000000" w:firstRow="1" w:lastRow="0" w:firstColumn="0" w:lastColumn="0" w:oddVBand="0" w:evenVBand="0" w:oddHBand="0" w:evenHBand="0" w:firstRowFirstColumn="0" w:firstRowLastColumn="0" w:lastRowFirstColumn="0" w:lastRowLastColumn="0"/>
+              <w:rPr>
+                <w:rFonts w:eastAsia="Times New Roman" w:cs="Times New Roman"/>
+                <w:sz w:val="20"/>
+                <w:szCs w:val="20"/>
+              </w:rPr>
+            </w:pPr>
+            <w:r>
+              <w:rPr>
+                <w:rFonts w:eastAsia="Times New Roman" w:cs="Times New Roman"/>
+                <w:b w:val="0"/>
+                <w:bCs w:val="0"/>
+                <w:color w:val="auto"/>
+                <w:sz w:val="20"/>
+                <w:szCs w:val="20"/>
+              </w:rPr>
+              <w:t>Description of Dam Model Technique and Collected Data</w:t>
             </w:r>
           </w:p>
         </w:tc>
@@ -7009,7 +7079,7 @@
         <w:tc>
           <w:tcPr>
             <w:cnfStyle w:val="001000000000" w:firstRow="0" w:lastRow="0" w:firstColumn="1" w:lastColumn="0" w:oddVBand="0" w:evenVBand="0" w:oddHBand="0" w:evenHBand="0" w:firstRowFirstColumn="0" w:firstRowLastColumn="0" w:lastRowFirstColumn="0" w:lastRowLastColumn="0"/>
-            <w:tcW w:w="3865" w:type="dxa"/>
+            <w:tcW w:w="2283" w:type="dxa"/>
           </w:tcPr>
           <w:p>
             <w:pPr>
@@ -7022,11 +7092,146 @@
                 <w:szCs w:val="20"/>
               </w:rPr>
             </w:pPr>
-          </w:p>
-        </w:tc>
-        <w:tc>
-          <w:tcPr>
-            <w:tcW w:w="5485" w:type="dxa"/>
+            <w:r>
+              <w:rPr>
+                <w:b w:val="0"/>
+                <w:bCs w:val="0"/>
+                <w:color w:val="FF0000"/>
+              </w:rPr>
+              <w:fldChar w:fldCharType="begin"/>
+            </w:r>
+            <w:r>
+              <w:rPr>
+                <w:b w:val="0"/>
+                <w:bCs w:val="0"/>
+                <w:color w:val="FF0000"/>
+              </w:rPr>
+              <w:instrText xml:space="preserve"> MERGEFIELD  table06_dam01_id  \* MERGEFORMAT </w:instrText>
+            </w:r>
+            <w:r>
+              <w:rPr>
+                <w:b w:val="0"/>
+                <w:bCs w:val="0"/>
+                <w:color w:val="FF0000"/>
+              </w:rPr>
+              <w:fldChar w:fldCharType="separate"/>
+            </w:r>
+            <w:r>
+              <w:rPr>
+                <w:b w:val="0"/>
+                <w:bCs w:val="0"/>
+                <w:noProof/>
+                <w:color w:val="FF0000"/>
+              </w:rPr>
+              <w:t>«table06_dam01_id»</w:t>
+            </w:r>
+            <w:r>
+              <w:rPr>
+                <w:b w:val="0"/>
+                <w:bCs w:val="0"/>
+                <w:color w:val="FF0000"/>
+              </w:rPr>
+              <w:fldChar w:fldCharType="end"/>
+            </w:r>
+          </w:p>
+        </w:tc>
+        <w:tc>
+          <w:tcPr>
+            <w:tcW w:w="2643" w:type="dxa"/>
+          </w:tcPr>
+          <w:p>
+            <w:pPr>
+              <w:spacing w:line="259" w:lineRule="auto"/>
+              <w:cnfStyle w:val="000000100000" w:firstRow="0" w:lastRow="0" w:firstColumn="0" w:lastColumn="0" w:oddVBand="0" w:evenVBand="0" w:oddHBand="1" w:evenHBand="0" w:firstRowFirstColumn="0" w:firstRowLastColumn="0" w:lastRowFirstColumn="0" w:lastRowLastColumn="0"/>
+              <w:rPr>
+                <w:rFonts w:eastAsia="Times New Roman" w:cs="Times New Roman"/>
+                <w:sz w:val="20"/>
+                <w:szCs w:val="20"/>
+              </w:rPr>
+            </w:pPr>
+            <w:r>
+              <w:rPr>
+                <w:color w:val="FF0000"/>
+              </w:rPr>
+              <w:fldChar w:fldCharType="begin"/>
+            </w:r>
+            <w:r>
+              <w:rPr>
+                <w:color w:val="FF0000"/>
+              </w:rPr>
+              <w:instrText xml:space="preserve"> MERGEFIELD  table06_dam01_name  \* MERGEFORMAT </w:instrText>
+            </w:r>
+            <w:r>
+              <w:rPr>
+                <w:color w:val="FF0000"/>
+              </w:rPr>
+              <w:fldChar w:fldCharType="separate"/>
+            </w:r>
+            <w:r>
+              <w:rPr>
+                <w:noProof/>
+                <w:color w:val="FF0000"/>
+              </w:rPr>
+              <w:t>«table06_dam01_name»</w:t>
+            </w:r>
+            <w:r>
+              <w:rPr>
+                <w:color w:val="FF0000"/>
+              </w:rPr>
+              <w:fldChar w:fldCharType="end"/>
+            </w:r>
+          </w:p>
+        </w:tc>
+        <w:tc>
+          <w:tcPr>
+            <w:tcW w:w="2563" w:type="dxa"/>
+          </w:tcPr>
+          <w:p>
+            <w:pPr>
+              <w:spacing w:line="259" w:lineRule="auto"/>
+              <w:cnfStyle w:val="000000100000" w:firstRow="0" w:lastRow="0" w:firstColumn="0" w:lastColumn="0" w:oddVBand="0" w:evenVBand="0" w:oddHBand="1" w:evenHBand="0" w:firstRowFirstColumn="0" w:firstRowLastColumn="0" w:lastRowFirstColumn="0" w:lastRowLastColumn="0"/>
+              <w:rPr>
+                <w:rFonts w:eastAsia="Times New Roman" w:cs="Times New Roman"/>
+                <w:sz w:val="20"/>
+                <w:szCs w:val="20"/>
+              </w:rPr>
+            </w:pPr>
+            <w:r>
+              <w:rPr>
+                <w:color w:val="FF0000"/>
+              </w:rPr>
+              <w:fldChar w:fldCharType="begin"/>
+            </w:r>
+            <w:r>
+              <w:rPr>
+                <w:color w:val="FF0000"/>
+              </w:rPr>
+              <w:instrText xml:space="preserve"> MERGEFIELD  table06_dam01_height  \* MERGEFORMAT </w:instrText>
+            </w:r>
+            <w:r>
+              <w:rPr>
+                <w:color w:val="FF0000"/>
+              </w:rPr>
+              <w:fldChar w:fldCharType="separate"/>
+            </w:r>
+            <w:r>
+              <w:rPr>
+                <w:noProof/>
+                <w:color w:val="FF0000"/>
+              </w:rPr>
+              <w:t>«table06_dam01_height»</w:t>
+            </w:r>
+            <w:r>
+              <w:rPr>
+                <w:color w:val="FF0000"/>
+              </w:rPr>
+              <w:fldChar w:fldCharType="end"/>
+            </w:r>
+          </w:p>
+        </w:tc>
+        <w:tc>
+          <w:tcPr>
+            <w:tcW w:w="1861" w:type="dxa"/>
           </w:tcPr>
           <w:p>
             <w:pPr>
@@ -7048,7 +7253,7 @@
         <w:tc>
           <w:tcPr>
             <w:cnfStyle w:val="001000000000" w:firstRow="0" w:lastRow="0" w:firstColumn="1" w:lastColumn="0" w:oddVBand="0" w:evenVBand="0" w:oddHBand="0" w:evenHBand="0" w:firstRowFirstColumn="0" w:firstRowLastColumn="0" w:lastRowFirstColumn="0" w:lastRowLastColumn="0"/>
-            <w:tcW w:w="3865" w:type="dxa"/>
+            <w:tcW w:w="2283" w:type="dxa"/>
           </w:tcPr>
           <w:p>
             <w:pPr>
@@ -7062,11 +7267,148 @@
                 <w:szCs w:val="20"/>
               </w:rPr>
             </w:pPr>
-          </w:p>
-        </w:tc>
-        <w:tc>
-          <w:tcPr>
-            <w:tcW w:w="5485" w:type="dxa"/>
+            <w:r>
+              <w:rPr>
+                <w:b w:val="0"/>
+                <w:bCs w:val="0"/>
+                <w:color w:val="FF0000"/>
+              </w:rPr>
+              <w:fldChar w:fldCharType="begin"/>
+            </w:r>
+            <w:r>
+              <w:rPr>
+                <w:b w:val="0"/>
+                <w:bCs w:val="0"/>
+                <w:color w:val="FF0000"/>
+              </w:rPr>
+              <w:instrText xml:space="preserve"> MERGEFIELD  table06_dam02_id  \* MERGEFORMAT </w:instrText>
+            </w:r>
+            <w:r>
+              <w:rPr>
+                <w:b w:val="0"/>
+                <w:bCs w:val="0"/>
+                <w:color w:val="FF0000"/>
+              </w:rPr>
+              <w:fldChar w:fldCharType="separate"/>
+            </w:r>
+            <w:r>
+              <w:rPr>
+                <w:b w:val="0"/>
+                <w:bCs w:val="0"/>
+                <w:noProof/>
+                <w:color w:val="FF0000"/>
+              </w:rPr>
+              <w:t>«table06_dam02_id»</w:t>
+            </w:r>
+            <w:r>
+              <w:rPr>
+                <w:b w:val="0"/>
+                <w:bCs w:val="0"/>
+                <w:color w:val="FF0000"/>
+              </w:rPr>
+              <w:fldChar w:fldCharType="end"/>
+            </w:r>
+          </w:p>
+        </w:tc>
+        <w:tc>
+          <w:tcPr>
+            <w:tcW w:w="2643" w:type="dxa"/>
+          </w:tcPr>
+          <w:p>
+            <w:pPr>
+              <w:spacing w:line="259" w:lineRule="auto"/>
+              <w:cnfStyle w:val="000000000000" w:firstRow="0" w:lastRow="0" w:firstColumn="0" w:lastColumn="0" w:oddVBand="0" w:evenVBand="0" w:oddHBand="0" w:evenHBand="0" w:firstRowFirstColumn="0" w:firstRowLastColumn="0" w:lastRowFirstColumn="0" w:lastRowLastColumn="0"/>
+              <w:rPr>
+                <w:rFonts w:eastAsia="Times New Roman" w:cs="Times New Roman"/>
+                <w:color w:val="70AD47" w:themeColor="accent6"/>
+                <w:sz w:val="20"/>
+                <w:szCs w:val="20"/>
+              </w:rPr>
+            </w:pPr>
+            <w:r>
+              <w:rPr>
+                <w:color w:val="FF0000"/>
+              </w:rPr>
+              <w:fldChar w:fldCharType="begin"/>
+            </w:r>
+            <w:r>
+              <w:rPr>
+                <w:color w:val="FF0000"/>
+              </w:rPr>
+              <w:instrText xml:space="preserve"> MERGEFIELD  table06_dam02_name  \* MERGEFORMAT </w:instrText>
+            </w:r>
+            <w:r>
+              <w:rPr>
+                <w:color w:val="FF0000"/>
+              </w:rPr>
+              <w:fldChar w:fldCharType="separate"/>
+            </w:r>
+            <w:r>
+              <w:rPr>
+                <w:noProof/>
+                <w:color w:val="FF0000"/>
+              </w:rPr>
+              <w:t>«table06_dam02_name»</w:t>
+            </w:r>
+            <w:r>
+              <w:rPr>
+                <w:color w:val="FF0000"/>
+              </w:rPr>
+              <w:fldChar w:fldCharType="end"/>
+            </w:r>
+          </w:p>
+        </w:tc>
+        <w:tc>
+          <w:tcPr>
+            <w:tcW w:w="2563" w:type="dxa"/>
+          </w:tcPr>
+          <w:p>
+            <w:pPr>
+              <w:spacing w:line="259" w:lineRule="auto"/>
+              <w:cnfStyle w:val="000000000000" w:firstRow="0" w:lastRow="0" w:firstColumn="0" w:lastColumn="0" w:oddVBand="0" w:evenVBand="0" w:oddHBand="0" w:evenHBand="0" w:firstRowFirstColumn="0" w:firstRowLastColumn="0" w:lastRowFirstColumn="0" w:lastRowLastColumn="0"/>
+              <w:rPr>
+                <w:rFonts w:eastAsia="Times New Roman" w:cs="Times New Roman"/>
+                <w:color w:val="70AD47" w:themeColor="accent6"/>
+                <w:sz w:val="20"/>
+                <w:szCs w:val="20"/>
+              </w:rPr>
+            </w:pPr>
+            <w:r>
+              <w:rPr>
+                <w:color w:val="FF0000"/>
+              </w:rPr>
+              <w:fldChar w:fldCharType="begin"/>
+            </w:r>
+            <w:r>
+              <w:rPr>
+                <w:color w:val="FF0000"/>
+              </w:rPr>
+              <w:instrText xml:space="preserve"> MERGEFIELD  table06_dam02_height  \* MERGEFORMAT </w:instrText>
+            </w:r>
+            <w:r>
+              <w:rPr>
+                <w:color w:val="FF0000"/>
+              </w:rPr>
+              <w:fldChar w:fldCharType="separate"/>
+            </w:r>
+            <w:r>
+              <w:rPr>
+                <w:noProof/>
+                <w:color w:val="FF0000"/>
+              </w:rPr>
+              <w:t>«table06_dam02_height»</w:t>
+            </w:r>
+            <w:r>
+              <w:rPr>
+                <w:color w:val="FF0000"/>
+              </w:rPr>
+              <w:fldChar w:fldCharType="end"/>
+            </w:r>
+          </w:p>
+        </w:tc>
+        <w:tc>
+          <w:tcPr>
+            <w:tcW w:w="1861" w:type="dxa"/>
           </w:tcPr>
           <w:p>
             <w:pPr>
@@ -7090,7 +7432,7 @@
         <w:tc>
           <w:tcPr>
             <w:cnfStyle w:val="001000000000" w:firstRow="0" w:lastRow="0" w:firstColumn="1" w:lastColumn="0" w:oddVBand="0" w:evenVBand="0" w:oddHBand="0" w:evenHBand="0" w:firstRowFirstColumn="0" w:firstRowLastColumn="0" w:lastRowFirstColumn="0" w:lastRowLastColumn="0"/>
-            <w:tcW w:w="3865" w:type="dxa"/>
+            <w:tcW w:w="2283" w:type="dxa"/>
           </w:tcPr>
           <w:p>
             <w:pPr>
@@ -7104,11 +7446,148 @@
                 <w:szCs w:val="20"/>
               </w:rPr>
             </w:pPr>
-          </w:p>
-        </w:tc>
-        <w:tc>
-          <w:tcPr>
-            <w:tcW w:w="5485" w:type="dxa"/>
+            <w:r>
+              <w:rPr>
+                <w:b w:val="0"/>
+                <w:bCs w:val="0"/>
+                <w:color w:val="FF0000"/>
+              </w:rPr>
+              <w:fldChar w:fldCharType="begin"/>
+            </w:r>
+            <w:r>
+              <w:rPr>
+                <w:b w:val="0"/>
+                <w:bCs w:val="0"/>
+                <w:color w:val="FF0000"/>
+              </w:rPr>
+              <w:instrText xml:space="preserve"> MERGEFIELD  table06_dam03_id  \* MERGEFORMAT </w:instrText>
+            </w:r>
+            <w:r>
+              <w:rPr>
+                <w:b w:val="0"/>
+                <w:bCs w:val="0"/>
+                <w:color w:val="FF0000"/>
+              </w:rPr>
+              <w:fldChar w:fldCharType="separate"/>
+            </w:r>
+            <w:r>
+              <w:rPr>
+                <w:b w:val="0"/>
+                <w:bCs w:val="0"/>
+                <w:noProof/>
+                <w:color w:val="FF0000"/>
+              </w:rPr>
+              <w:t>«table06_dam03_id»</w:t>
+            </w:r>
+            <w:r>
+              <w:rPr>
+                <w:b w:val="0"/>
+                <w:bCs w:val="0"/>
+                <w:color w:val="FF0000"/>
+              </w:rPr>
+              <w:fldChar w:fldCharType="end"/>
+            </w:r>
+          </w:p>
+        </w:tc>
+        <w:tc>
+          <w:tcPr>
+            <w:tcW w:w="2643" w:type="dxa"/>
+          </w:tcPr>
+          <w:p>
+            <w:pPr>
+              <w:spacing w:line="259" w:lineRule="auto"/>
+              <w:cnfStyle w:val="000000100000" w:firstRow="0" w:lastRow="0" w:firstColumn="0" w:lastColumn="0" w:oddVBand="0" w:evenVBand="0" w:oddHBand="1" w:evenHBand="0" w:firstRowFirstColumn="0" w:firstRowLastColumn="0" w:lastRowFirstColumn="0" w:lastRowLastColumn="0"/>
+              <w:rPr>
+                <w:rFonts w:eastAsia="Times New Roman" w:cs="Times New Roman"/>
+                <w:color w:val="70AD47" w:themeColor="accent6"/>
+                <w:sz w:val="20"/>
+                <w:szCs w:val="20"/>
+              </w:rPr>
+            </w:pPr>
+            <w:r>
+              <w:rPr>
+                <w:color w:val="FF0000"/>
+              </w:rPr>
+              <w:fldChar w:fldCharType="begin"/>
+            </w:r>
+            <w:r>
+              <w:rPr>
+                <w:color w:val="FF0000"/>
+              </w:rPr>
+              <w:instrText xml:space="preserve"> MERGEFIELD  table06_dam03_name  \* MERGEFORMAT </w:instrText>
+            </w:r>
+            <w:r>
+              <w:rPr>
+                <w:color w:val="FF0000"/>
+              </w:rPr>
+              <w:fldChar w:fldCharType="separate"/>
+            </w:r>
+            <w:r>
+              <w:rPr>
+                <w:noProof/>
+                <w:color w:val="FF0000"/>
+              </w:rPr>
+              <w:t>«table06_dam03_name»</w:t>
+            </w:r>
+            <w:r>
+              <w:rPr>
+                <w:color w:val="FF0000"/>
+              </w:rPr>
+              <w:fldChar w:fldCharType="end"/>
+            </w:r>
+          </w:p>
+        </w:tc>
+        <w:tc>
+          <w:tcPr>
+            <w:tcW w:w="2563" w:type="dxa"/>
+          </w:tcPr>
+          <w:p>
+            <w:pPr>
+              <w:spacing w:line="259" w:lineRule="auto"/>
+              <w:cnfStyle w:val="000000100000" w:firstRow="0" w:lastRow="0" w:firstColumn="0" w:lastColumn="0" w:oddVBand="0" w:evenVBand="0" w:oddHBand="1" w:evenHBand="0" w:firstRowFirstColumn="0" w:firstRowLastColumn="0" w:lastRowFirstColumn="0" w:lastRowLastColumn="0"/>
+              <w:rPr>
+                <w:rFonts w:eastAsia="Times New Roman" w:cs="Times New Roman"/>
+                <w:color w:val="70AD47" w:themeColor="accent6"/>
+                <w:sz w:val="20"/>
+                <w:szCs w:val="20"/>
+              </w:rPr>
+            </w:pPr>
+            <w:r>
+              <w:rPr>
+                <w:color w:val="FF0000"/>
+              </w:rPr>
+              <w:fldChar w:fldCharType="begin"/>
+            </w:r>
+            <w:r>
+              <w:rPr>
+                <w:color w:val="FF0000"/>
+              </w:rPr>
+              <w:instrText xml:space="preserve"> MERGEFIELD  table06_dam03_height  \* MERGEFORMAT </w:instrText>
+            </w:r>
+            <w:r>
+              <w:rPr>
+                <w:color w:val="FF0000"/>
+              </w:rPr>
+              <w:fldChar w:fldCharType="separate"/>
+            </w:r>
+            <w:r>
+              <w:rPr>
+                <w:noProof/>
+                <w:color w:val="FF0000"/>
+              </w:rPr>
+              <w:t>«table06_dam03_height»</w:t>
+            </w:r>
+            <w:r>
+              <w:rPr>
+                <w:color w:val="FF0000"/>
+              </w:rPr>
+              <w:fldChar w:fldCharType="end"/>
+            </w:r>
+          </w:p>
+        </w:tc>
+        <w:tc>
+          <w:tcPr>
+            <w:tcW w:w="1861" w:type="dxa"/>
           </w:tcPr>
           <w:p>
             <w:pPr>
@@ -7131,7 +7610,7 @@
         <w:tc>
           <w:tcPr>
             <w:cnfStyle w:val="001000000000" w:firstRow="0" w:lastRow="0" w:firstColumn="1" w:lastColumn="0" w:oddVBand="0" w:evenVBand="0" w:oddHBand="0" w:evenHBand="0" w:firstRowFirstColumn="0" w:firstRowLastColumn="0" w:lastRowFirstColumn="0" w:lastRowLastColumn="0"/>
-            <w:tcW w:w="3865" w:type="dxa"/>
+            <w:tcW w:w="2283" w:type="dxa"/>
           </w:tcPr>
           <w:p>
             <w:pPr>
@@ -7140,11 +7619,142 @@
                 <w:noProof/>
               </w:rPr>
             </w:pPr>
-          </w:p>
-        </w:tc>
-        <w:tc>
-          <w:tcPr>
-            <w:tcW w:w="5485" w:type="dxa"/>
+            <w:r>
+              <w:rPr>
+                <w:b w:val="0"/>
+                <w:bCs w:val="0"/>
+                <w:color w:val="FF0000"/>
+              </w:rPr>
+              <w:fldChar w:fldCharType="begin"/>
+            </w:r>
+            <w:r>
+              <w:rPr>
+                <w:b w:val="0"/>
+                <w:bCs w:val="0"/>
+                <w:color w:val="FF0000"/>
+              </w:rPr>
+              <w:instrText xml:space="preserve"> MERGEFIELD  table06_dam04_id  \* MERGEFORMAT </w:instrText>
+            </w:r>
+            <w:r>
+              <w:rPr>
+                <w:b w:val="0"/>
+                <w:bCs w:val="0"/>
+                <w:color w:val="FF0000"/>
+              </w:rPr>
+              <w:fldChar w:fldCharType="separate"/>
+            </w:r>
+            <w:r>
+              <w:rPr>
+                <w:b w:val="0"/>
+                <w:bCs w:val="0"/>
+                <w:noProof/>
+                <w:color w:val="FF0000"/>
+              </w:rPr>
+              <w:t>«table06_dam04_id»</w:t>
+            </w:r>
+            <w:r>
+              <w:rPr>
+                <w:b w:val="0"/>
+                <w:bCs w:val="0"/>
+                <w:color w:val="FF0000"/>
+              </w:rPr>
+              <w:fldChar w:fldCharType="end"/>
+            </w:r>
+          </w:p>
+        </w:tc>
+        <w:tc>
+          <w:tcPr>
+            <w:tcW w:w="2643" w:type="dxa"/>
+          </w:tcPr>
+          <w:p>
+            <w:pPr>
+              <w:spacing w:line="259" w:lineRule="auto"/>
+              <w:cnfStyle w:val="000000000000" w:firstRow="0" w:lastRow="0" w:firstColumn="0" w:lastColumn="0" w:oddVBand="0" w:evenVBand="0" w:oddHBand="0" w:evenHBand="0" w:firstRowFirstColumn="0" w:firstRowLastColumn="0" w:lastRowFirstColumn="0" w:lastRowLastColumn="0"/>
+              <w:rPr>
+                <w:noProof/>
+              </w:rPr>
+            </w:pPr>
+            <w:r>
+              <w:rPr>
+                <w:color w:val="FF0000"/>
+              </w:rPr>
+              <w:fldChar w:fldCharType="begin"/>
+            </w:r>
+            <w:r>
+              <w:rPr>
+                <w:color w:val="FF0000"/>
+              </w:rPr>
+              <w:instrText xml:space="preserve"> MERGEFIELD  table06_dam04_name  \* MERGEFORMAT </w:instrText>
+            </w:r>
+            <w:r>
+              <w:rPr>
+                <w:color w:val="FF0000"/>
+              </w:rPr>
+              <w:fldChar w:fldCharType="separate"/>
+            </w:r>
+            <w:r>
+              <w:rPr>
+                <w:noProof/>
+                <w:color w:val="FF0000"/>
+              </w:rPr>
+              <w:t>«table06_dam04_name»</w:t>
+            </w:r>
+            <w:r>
+              <w:rPr>
+                <w:color w:val="FF0000"/>
+              </w:rPr>
+              <w:fldChar w:fldCharType="end"/>
+            </w:r>
+          </w:p>
+        </w:tc>
+        <w:tc>
+          <w:tcPr>
+            <w:tcW w:w="2563" w:type="dxa"/>
+          </w:tcPr>
+          <w:p>
+            <w:pPr>
+              <w:spacing w:line="259" w:lineRule="auto"/>
+              <w:cnfStyle w:val="000000000000" w:firstRow="0" w:lastRow="0" w:firstColumn="0" w:lastColumn="0" w:oddVBand="0" w:evenVBand="0" w:oddHBand="0" w:evenHBand="0" w:firstRowFirstColumn="0" w:firstRowLastColumn="0" w:lastRowFirstColumn="0" w:lastRowLastColumn="0"/>
+              <w:rPr>
+                <w:noProof/>
+              </w:rPr>
+            </w:pPr>
+            <w:r>
+              <w:rPr>
+                <w:color w:val="FF0000"/>
+              </w:rPr>
+              <w:fldChar w:fldCharType="begin"/>
+            </w:r>
+            <w:r>
+              <w:rPr>
+                <w:color w:val="FF0000"/>
+              </w:rPr>
+              <w:instrText xml:space="preserve"> MERGEFIELD  table06_dam04_height  \* MERGEFORMAT </w:instrText>
+            </w:r>
+            <w:r>
+              <w:rPr>
+                <w:color w:val="FF0000"/>
+              </w:rPr>
+              <w:fldChar w:fldCharType="separate"/>
+            </w:r>
+            <w:r>
+              <w:rPr>
+                <w:noProof/>
+                <w:color w:val="FF0000"/>
+              </w:rPr>
+              <w:t>«table06_dam04_height»</w:t>
+            </w:r>
+            <w:r>
+              <w:rPr>
+                <w:color w:val="FF0000"/>
+              </w:rPr>
+              <w:fldChar w:fldCharType="end"/>
+            </w:r>
+          </w:p>
+        </w:tc>
+        <w:tc>
+          <w:tcPr>
+            <w:tcW w:w="1861" w:type="dxa"/>
           </w:tcPr>
           <w:p>
             <w:pPr>
@@ -7165,7 +7775,7 @@
         <w:tc>
           <w:tcPr>
             <w:cnfStyle w:val="001000000000" w:firstRow="0" w:lastRow="0" w:firstColumn="1" w:lastColumn="0" w:oddVBand="0" w:evenVBand="0" w:oddHBand="0" w:evenHBand="0" w:firstRowFirstColumn="0" w:firstRowLastColumn="0" w:lastRowFirstColumn="0" w:lastRowLastColumn="0"/>
-            <w:tcW w:w="3865" w:type="dxa"/>
+            <w:tcW w:w="2283" w:type="dxa"/>
           </w:tcPr>
           <w:p>
             <w:pPr>
@@ -7174,11 +7784,142 @@
                 <w:noProof/>
               </w:rPr>
             </w:pPr>
-          </w:p>
-        </w:tc>
-        <w:tc>
-          <w:tcPr>
-            <w:tcW w:w="5485" w:type="dxa"/>
+            <w:r>
+              <w:rPr>
+                <w:b w:val="0"/>
+                <w:bCs w:val="0"/>
+                <w:color w:val="FF0000"/>
+              </w:rPr>
+              <w:fldChar w:fldCharType="begin"/>
+            </w:r>
+            <w:r>
+              <w:rPr>
+                <w:b w:val="0"/>
+                <w:bCs w:val="0"/>
+                <w:color w:val="FF0000"/>
+              </w:rPr>
+              <w:instrText xml:space="preserve"> MERGEFIELD  table06_dam05_id  \* MERGEFORMAT </w:instrText>
+            </w:r>
+            <w:r>
+              <w:rPr>
+                <w:b w:val="0"/>
+                <w:bCs w:val="0"/>
+                <w:color w:val="FF0000"/>
+              </w:rPr>
+              <w:fldChar w:fldCharType="separate"/>
+            </w:r>
+            <w:r>
+              <w:rPr>
+                <w:b w:val="0"/>
+                <w:bCs w:val="0"/>
+                <w:noProof/>
+                <w:color w:val="FF0000"/>
+              </w:rPr>
+              <w:t>«table06_dam05_id»</w:t>
+            </w:r>
+            <w:r>
+              <w:rPr>
+                <w:b w:val="0"/>
+                <w:bCs w:val="0"/>
+                <w:color w:val="FF0000"/>
+              </w:rPr>
+              <w:fldChar w:fldCharType="end"/>
+            </w:r>
+          </w:p>
+        </w:tc>
+        <w:tc>
+          <w:tcPr>
+            <w:tcW w:w="2643" w:type="dxa"/>
+          </w:tcPr>
+          <w:p>
+            <w:pPr>
+              <w:spacing w:line="259" w:lineRule="auto"/>
+              <w:cnfStyle w:val="000000100000" w:firstRow="0" w:lastRow="0" w:firstColumn="0" w:lastColumn="0" w:oddVBand="0" w:evenVBand="0" w:oddHBand="1" w:evenHBand="0" w:firstRowFirstColumn="0" w:firstRowLastColumn="0" w:lastRowFirstColumn="0" w:lastRowLastColumn="0"/>
+              <w:rPr>
+                <w:noProof/>
+              </w:rPr>
+            </w:pPr>
+            <w:r>
+              <w:rPr>
+                <w:color w:val="FF0000"/>
+              </w:rPr>
+              <w:fldChar w:fldCharType="begin"/>
+            </w:r>
+            <w:r>
+              <w:rPr>
+                <w:color w:val="FF0000"/>
+              </w:rPr>
+              <w:instrText xml:space="preserve"> MERGEFIELD  table06_dam05_name  \* MERGEFORMAT </w:instrText>
+            </w:r>
+            <w:r>
+              <w:rPr>
+                <w:color w:val="FF0000"/>
+              </w:rPr>
+              <w:fldChar w:fldCharType="separate"/>
+            </w:r>
+            <w:r>
+              <w:rPr>
+                <w:noProof/>
+                <w:color w:val="FF0000"/>
+              </w:rPr>
+              <w:t>«table06_dam05_name»</w:t>
+            </w:r>
+            <w:r>
+              <w:rPr>
+                <w:color w:val="FF0000"/>
+              </w:rPr>
+              <w:fldChar w:fldCharType="end"/>
+            </w:r>
+          </w:p>
+        </w:tc>
+        <w:tc>
+          <w:tcPr>
+            <w:tcW w:w="2563" w:type="dxa"/>
+          </w:tcPr>
+          <w:p>
+            <w:pPr>
+              <w:spacing w:line="259" w:lineRule="auto"/>
+              <w:cnfStyle w:val="000000100000" w:firstRow="0" w:lastRow="0" w:firstColumn="0" w:lastColumn="0" w:oddVBand="0" w:evenVBand="0" w:oddHBand="1" w:evenHBand="0" w:firstRowFirstColumn="0" w:firstRowLastColumn="0" w:lastRowFirstColumn="0" w:lastRowLastColumn="0"/>
+              <w:rPr>
+                <w:noProof/>
+              </w:rPr>
+            </w:pPr>
+            <w:r>
+              <w:rPr>
+                <w:color w:val="FF0000"/>
+              </w:rPr>
+              <w:fldChar w:fldCharType="begin"/>
+            </w:r>
+            <w:r>
+              <w:rPr>
+                <w:color w:val="FF0000"/>
+              </w:rPr>
+              <w:instrText xml:space="preserve"> MERGEFIELD  table06_dam05_height  \* MERGEFORMAT </w:instrText>
+            </w:r>
+            <w:r>
+              <w:rPr>
+                <w:color w:val="FF0000"/>
+              </w:rPr>
+              <w:fldChar w:fldCharType="separate"/>
+            </w:r>
+            <w:r>
+              <w:rPr>
+                <w:noProof/>
+                <w:color w:val="FF0000"/>
+              </w:rPr>
+              <w:t>«table06_dam05_height»</w:t>
+            </w:r>
+            <w:r>
+              <w:rPr>
+                <w:color w:val="FF0000"/>
+              </w:rPr>
+              <w:fldChar w:fldCharType="end"/>
+            </w:r>
+          </w:p>
+        </w:tc>
+        <w:tc>
+          <w:tcPr>
+            <w:tcW w:w="1861" w:type="dxa"/>
           </w:tcPr>
           <w:p>
             <w:pPr>
@@ -7198,7 +7939,7 @@
         <w:tc>
           <w:tcPr>
             <w:cnfStyle w:val="001000000000" w:firstRow="0" w:lastRow="0" w:firstColumn="1" w:lastColumn="0" w:oddVBand="0" w:evenVBand="0" w:oddHBand="0" w:evenHBand="0" w:firstRowFirstColumn="0" w:firstRowLastColumn="0" w:lastRowFirstColumn="0" w:lastRowLastColumn="0"/>
-            <w:tcW w:w="3865" w:type="dxa"/>
+            <w:tcW w:w="2283" w:type="dxa"/>
           </w:tcPr>
           <w:p>
             <w:pPr>
@@ -7207,11 +7948,142 @@
                 <w:noProof/>
               </w:rPr>
             </w:pPr>
-          </w:p>
-        </w:tc>
-        <w:tc>
-          <w:tcPr>
-            <w:tcW w:w="5485" w:type="dxa"/>
+            <w:r>
+              <w:rPr>
+                <w:b w:val="0"/>
+                <w:bCs w:val="0"/>
+                <w:color w:val="FF0000"/>
+              </w:rPr>
+              <w:fldChar w:fldCharType="begin"/>
+            </w:r>
+            <w:r>
+              <w:rPr>
+                <w:b w:val="0"/>
+                <w:bCs w:val="0"/>
+                <w:color w:val="FF0000"/>
+              </w:rPr>
+              <w:instrText xml:space="preserve"> MERGEFIELD  table06_dam06_id  \* MERGEFORMAT </w:instrText>
+            </w:r>
+            <w:r>
+              <w:rPr>
+                <w:b w:val="0"/>
+                <w:bCs w:val="0"/>
+                <w:color w:val="FF0000"/>
+              </w:rPr>
+              <w:fldChar w:fldCharType="separate"/>
+            </w:r>
+            <w:r>
+              <w:rPr>
+                <w:b w:val="0"/>
+                <w:bCs w:val="0"/>
+                <w:noProof/>
+                <w:color w:val="FF0000"/>
+              </w:rPr>
+              <w:t>«table06_dam06_id»</w:t>
+            </w:r>
+            <w:r>
+              <w:rPr>
+                <w:b w:val="0"/>
+                <w:bCs w:val="0"/>
+                <w:color w:val="FF0000"/>
+              </w:rPr>
+              <w:fldChar w:fldCharType="end"/>
+            </w:r>
+          </w:p>
+        </w:tc>
+        <w:tc>
+          <w:tcPr>
+            <w:tcW w:w="2643" w:type="dxa"/>
+          </w:tcPr>
+          <w:p>
+            <w:pPr>
+              <w:spacing w:line="259" w:lineRule="auto"/>
+              <w:cnfStyle w:val="000000000000" w:firstRow="0" w:lastRow="0" w:firstColumn="0" w:lastColumn="0" w:oddVBand="0" w:evenVBand="0" w:oddHBand="0" w:evenHBand="0" w:firstRowFirstColumn="0" w:firstRowLastColumn="0" w:lastRowFirstColumn="0" w:lastRowLastColumn="0"/>
+              <w:rPr>
+                <w:noProof/>
+              </w:rPr>
+            </w:pPr>
+            <w:r>
+              <w:rPr>
+                <w:color w:val="FF0000"/>
+              </w:rPr>
+              <w:fldChar w:fldCharType="begin"/>
+            </w:r>
+            <w:r>
+              <w:rPr>
+                <w:color w:val="FF0000"/>
+              </w:rPr>
+              <w:instrText xml:space="preserve"> MERGEFIELD  table06_dam06_name  \* MERGEFORMAT </w:instrText>
+            </w:r>
+            <w:r>
+              <w:rPr>
+                <w:color w:val="FF0000"/>
+              </w:rPr>
+              <w:fldChar w:fldCharType="separate"/>
+            </w:r>
+            <w:r>
+              <w:rPr>
+                <w:noProof/>
+                <w:color w:val="FF0000"/>
+              </w:rPr>
+              <w:t>«table06_dam06_name»</w:t>
+            </w:r>
+            <w:r>
+              <w:rPr>
+                <w:color w:val="FF0000"/>
+              </w:rPr>
+              <w:fldChar w:fldCharType="end"/>
+            </w:r>
+          </w:p>
+        </w:tc>
+        <w:tc>
+          <w:tcPr>
+            <w:tcW w:w="2563" w:type="dxa"/>
+          </w:tcPr>
+          <w:p>
+            <w:pPr>
+              <w:spacing w:line="259" w:lineRule="auto"/>
+              <w:cnfStyle w:val="000000000000" w:firstRow="0" w:lastRow="0" w:firstColumn="0" w:lastColumn="0" w:oddVBand="0" w:evenVBand="0" w:oddHBand="0" w:evenHBand="0" w:firstRowFirstColumn="0" w:firstRowLastColumn="0" w:lastRowFirstColumn="0" w:lastRowLastColumn="0"/>
+              <w:rPr>
+                <w:noProof/>
+              </w:rPr>
+            </w:pPr>
+            <w:r>
+              <w:rPr>
+                <w:color w:val="FF0000"/>
+              </w:rPr>
+              <w:fldChar w:fldCharType="begin"/>
+            </w:r>
+            <w:r>
+              <w:rPr>
+                <w:color w:val="FF0000"/>
+              </w:rPr>
+              <w:instrText xml:space="preserve"> MERGEFIELD  table06_dam06_height  \* MERGEFORMAT </w:instrText>
+            </w:r>
+            <w:r>
+              <w:rPr>
+                <w:color w:val="FF0000"/>
+              </w:rPr>
+              <w:fldChar w:fldCharType="separate"/>
+            </w:r>
+            <w:r>
+              <w:rPr>
+                <w:noProof/>
+                <w:color w:val="FF0000"/>
+              </w:rPr>
+              <w:t>«table06_dam06_height»</w:t>
+            </w:r>
+            <w:r>
+              <w:rPr>
+                <w:color w:val="FF0000"/>
+              </w:rPr>
+              <w:fldChar w:fldCharType="end"/>
+            </w:r>
+          </w:p>
+        </w:tc>
+        <w:tc>
+          <w:tcPr>
+            <w:tcW w:w="1861" w:type="dxa"/>
           </w:tcPr>
           <w:p>
             <w:pPr>
@@ -7232,7 +8104,7 @@
         <w:tc>
           <w:tcPr>
             <w:cnfStyle w:val="001000000000" w:firstRow="0" w:lastRow="0" w:firstColumn="1" w:lastColumn="0" w:oddVBand="0" w:evenVBand="0" w:oddHBand="0" w:evenHBand="0" w:firstRowFirstColumn="0" w:firstRowLastColumn="0" w:lastRowFirstColumn="0" w:lastRowLastColumn="0"/>
-            <w:tcW w:w="3865" w:type="dxa"/>
+            <w:tcW w:w="2283" w:type="dxa"/>
           </w:tcPr>
           <w:p>
             <w:pPr>
@@ -7241,16 +8113,640 @@
                 <w:noProof/>
               </w:rPr>
             </w:pPr>
-          </w:p>
-        </w:tc>
-        <w:tc>
-          <w:tcPr>
-            <w:tcW w:w="5485" w:type="dxa"/>
+            <w:r>
+              <w:rPr>
+                <w:b w:val="0"/>
+                <w:bCs w:val="0"/>
+                <w:color w:val="FF0000"/>
+              </w:rPr>
+              <w:fldChar w:fldCharType="begin"/>
+            </w:r>
+            <w:r>
+              <w:rPr>
+                <w:b w:val="0"/>
+                <w:bCs w:val="0"/>
+                <w:color w:val="FF0000"/>
+              </w:rPr>
+              <w:instrText xml:space="preserve"> MERGEFIELD  table06_dam07_id  \* MERGEFORMAT </w:instrText>
+            </w:r>
+            <w:r>
+              <w:rPr>
+                <w:b w:val="0"/>
+                <w:bCs w:val="0"/>
+                <w:color w:val="FF0000"/>
+              </w:rPr>
+              <w:fldChar w:fldCharType="separate"/>
+            </w:r>
+            <w:r>
+              <w:rPr>
+                <w:b w:val="0"/>
+                <w:bCs w:val="0"/>
+                <w:noProof/>
+                <w:color w:val="FF0000"/>
+              </w:rPr>
+              <w:t>«table06_dam07_id»</w:t>
+            </w:r>
+            <w:r>
+              <w:rPr>
+                <w:b w:val="0"/>
+                <w:bCs w:val="0"/>
+                <w:color w:val="FF0000"/>
+              </w:rPr>
+              <w:fldChar w:fldCharType="end"/>
+            </w:r>
+          </w:p>
+        </w:tc>
+        <w:tc>
+          <w:tcPr>
+            <w:tcW w:w="2643" w:type="dxa"/>
           </w:tcPr>
           <w:p>
             <w:pPr>
               <w:spacing w:line="259" w:lineRule="auto"/>
               <w:cnfStyle w:val="000000100000" w:firstRow="0" w:lastRow="0" w:firstColumn="0" w:lastColumn="0" w:oddVBand="0" w:evenVBand="0" w:oddHBand="1" w:evenHBand="0" w:firstRowFirstColumn="0" w:firstRowLastColumn="0" w:lastRowFirstColumn="0" w:lastRowLastColumn="0"/>
+              <w:rPr>
+                <w:noProof/>
+              </w:rPr>
+            </w:pPr>
+            <w:r>
+              <w:rPr>
+                <w:color w:val="FF0000"/>
+              </w:rPr>
+              <w:fldChar w:fldCharType="begin"/>
+            </w:r>
+            <w:r>
+              <w:rPr>
+                <w:color w:val="FF0000"/>
+              </w:rPr>
+              <w:instrText xml:space="preserve"> MERGEFIELD  table06_dam07_name  \* MERGEFORMAT </w:instrText>
+            </w:r>
+            <w:r>
+              <w:rPr>
+                <w:color w:val="FF0000"/>
+              </w:rPr>
+              <w:fldChar w:fldCharType="separate"/>
+            </w:r>
+            <w:r>
+              <w:rPr>
+                <w:noProof/>
+                <w:color w:val="FF0000"/>
+              </w:rPr>
+              <w:t>«table06_dam07_name»</w:t>
+            </w:r>
+            <w:r>
+              <w:rPr>
+                <w:color w:val="FF0000"/>
+              </w:rPr>
+              <w:fldChar w:fldCharType="end"/>
+            </w:r>
+          </w:p>
+        </w:tc>
+        <w:tc>
+          <w:tcPr>
+            <w:tcW w:w="2563" w:type="dxa"/>
+          </w:tcPr>
+          <w:p>
+            <w:pPr>
+              <w:spacing w:line="259" w:lineRule="auto"/>
+              <w:cnfStyle w:val="000000100000" w:firstRow="0" w:lastRow="0" w:firstColumn="0" w:lastColumn="0" w:oddVBand="0" w:evenVBand="0" w:oddHBand="1" w:evenHBand="0" w:firstRowFirstColumn="0" w:firstRowLastColumn="0" w:lastRowFirstColumn="0" w:lastRowLastColumn="0"/>
+              <w:rPr>
+                <w:noProof/>
+              </w:rPr>
+            </w:pPr>
+            <w:r>
+              <w:rPr>
+                <w:color w:val="FF0000"/>
+              </w:rPr>
+              <w:fldChar w:fldCharType="begin"/>
+            </w:r>
+            <w:r>
+              <w:rPr>
+                <w:color w:val="FF0000"/>
+              </w:rPr>
+              <w:instrText xml:space="preserve"> MERGEFIELD  table06_dam07_height  \* MERGEFORMAT </w:instrText>
+            </w:r>
+            <w:r>
+              <w:rPr>
+                <w:color w:val="FF0000"/>
+              </w:rPr>
+              <w:fldChar w:fldCharType="separate"/>
+            </w:r>
+            <w:r>
+              <w:rPr>
+                <w:noProof/>
+                <w:color w:val="FF0000"/>
+              </w:rPr>
+              <w:t>«table06_dam07_height»</w:t>
+            </w:r>
+            <w:r>
+              <w:rPr>
+                <w:color w:val="FF0000"/>
+              </w:rPr>
+              <w:fldChar w:fldCharType="end"/>
+            </w:r>
+          </w:p>
+        </w:tc>
+        <w:tc>
+          <w:tcPr>
+            <w:tcW w:w="1861" w:type="dxa"/>
+          </w:tcPr>
+          <w:p>
+            <w:pPr>
+              <w:spacing w:line="259" w:lineRule="auto"/>
+              <w:cnfStyle w:val="000000100000" w:firstRow="0" w:lastRow="0" w:firstColumn="0" w:lastColumn="0" w:oddVBand="0" w:evenVBand="0" w:oddHBand="1" w:evenHBand="0" w:firstRowFirstColumn="0" w:firstRowLastColumn="0" w:lastRowFirstColumn="0" w:lastRowLastColumn="0"/>
+              <w:rPr>
+                <w:noProof/>
+              </w:rPr>
+            </w:pPr>
+          </w:p>
+        </w:tc>
+      </w:tr>
+      <w:tr>
+        <w:trPr>
+          <w:trHeight w:val="300"/>
+        </w:trPr>
+        <w:tc>
+          <w:tcPr>
+            <w:cnfStyle w:val="001000000000" w:firstRow="0" w:lastRow="0" w:firstColumn="1" w:lastColumn="0" w:oddVBand="0" w:evenVBand="0" w:oddHBand="0" w:evenHBand="0" w:firstRowFirstColumn="0" w:firstRowLastColumn="0" w:lastRowFirstColumn="0" w:lastRowLastColumn="0"/>
+            <w:tcW w:w="2283" w:type="dxa"/>
+          </w:tcPr>
+          <w:p>
+            <w:pPr>
+              <w:spacing w:line="259" w:lineRule="auto"/>
+              <w:rPr>
+                <w:noProof/>
+              </w:rPr>
+            </w:pPr>
+            <w:r>
+              <w:rPr>
+                <w:b w:val="0"/>
+                <w:bCs w:val="0"/>
+                <w:color w:val="FF0000"/>
+              </w:rPr>
+              <w:fldChar w:fldCharType="begin"/>
+            </w:r>
+            <w:r>
+              <w:rPr>
+                <w:b w:val="0"/>
+                <w:bCs w:val="0"/>
+                <w:color w:val="FF0000"/>
+              </w:rPr>
+              <w:instrText xml:space="preserve"> MERGEFIELD  table06_dam08_id  \* MERGEFORMAT </w:instrText>
+            </w:r>
+            <w:r>
+              <w:rPr>
+                <w:b w:val="0"/>
+                <w:bCs w:val="0"/>
+                <w:color w:val="FF0000"/>
+              </w:rPr>
+              <w:fldChar w:fldCharType="separate"/>
+            </w:r>
+            <w:r>
+              <w:rPr>
+                <w:b w:val="0"/>
+                <w:bCs w:val="0"/>
+                <w:noProof/>
+                <w:color w:val="FF0000"/>
+              </w:rPr>
+              <w:t>«table06_dam08_id»</w:t>
+            </w:r>
+            <w:r>
+              <w:rPr>
+                <w:b w:val="0"/>
+                <w:bCs w:val="0"/>
+                <w:color w:val="FF0000"/>
+              </w:rPr>
+              <w:fldChar w:fldCharType="end"/>
+            </w:r>
+          </w:p>
+        </w:tc>
+        <w:tc>
+          <w:tcPr>
+            <w:tcW w:w="2643" w:type="dxa"/>
+          </w:tcPr>
+          <w:p>
+            <w:pPr>
+              <w:spacing w:line="259" w:lineRule="auto"/>
+              <w:cnfStyle w:val="000000000000" w:firstRow="0" w:lastRow="0" w:firstColumn="0" w:lastColumn="0" w:oddVBand="0" w:evenVBand="0" w:oddHBand="0" w:evenHBand="0" w:firstRowFirstColumn="0" w:firstRowLastColumn="0" w:lastRowFirstColumn="0" w:lastRowLastColumn="0"/>
+              <w:rPr>
+                <w:noProof/>
+              </w:rPr>
+            </w:pPr>
+            <w:r>
+              <w:rPr>
+                <w:color w:val="FF0000"/>
+              </w:rPr>
+              <w:fldChar w:fldCharType="begin"/>
+            </w:r>
+            <w:r>
+              <w:rPr>
+                <w:color w:val="FF0000"/>
+              </w:rPr>
+              <w:instrText xml:space="preserve"> MERGEFIELD  table06_dam08_name  \* MERGEFORMAT </w:instrText>
+            </w:r>
+            <w:r>
+              <w:rPr>
+                <w:color w:val="FF0000"/>
+              </w:rPr>
+              <w:fldChar w:fldCharType="separate"/>
+            </w:r>
+            <w:r>
+              <w:rPr>
+                <w:noProof/>
+                <w:color w:val="FF0000"/>
+              </w:rPr>
+              <w:t>«table06_dam08_name»</w:t>
+            </w:r>
+            <w:r>
+              <w:rPr>
+                <w:color w:val="FF0000"/>
+              </w:rPr>
+              <w:fldChar w:fldCharType="end"/>
+            </w:r>
+          </w:p>
+        </w:tc>
+        <w:tc>
+          <w:tcPr>
+            <w:tcW w:w="2563" w:type="dxa"/>
+          </w:tcPr>
+          <w:p>
+            <w:pPr>
+              <w:spacing w:line="259" w:lineRule="auto"/>
+              <w:cnfStyle w:val="000000000000" w:firstRow="0" w:lastRow="0" w:firstColumn="0" w:lastColumn="0" w:oddVBand="0" w:evenVBand="0" w:oddHBand="0" w:evenHBand="0" w:firstRowFirstColumn="0" w:firstRowLastColumn="0" w:lastRowFirstColumn="0" w:lastRowLastColumn="0"/>
+              <w:rPr>
+                <w:noProof/>
+              </w:rPr>
+            </w:pPr>
+            <w:r>
+              <w:rPr>
+                <w:color w:val="FF0000"/>
+              </w:rPr>
+              <w:fldChar w:fldCharType="begin"/>
+            </w:r>
+            <w:r>
+              <w:rPr>
+                <w:color w:val="FF0000"/>
+              </w:rPr>
+              <w:instrText xml:space="preserve"> MERGEFIELD  table06_dam08_height  \* MERGEFORMAT </w:instrText>
+            </w:r>
+            <w:r>
+              <w:rPr>
+                <w:color w:val="FF0000"/>
+              </w:rPr>
+              <w:fldChar w:fldCharType="separate"/>
+            </w:r>
+            <w:r>
+              <w:rPr>
+                <w:noProof/>
+                <w:color w:val="FF0000"/>
+              </w:rPr>
+              <w:t>«table06_dam08_height»</w:t>
+            </w:r>
+            <w:r>
+              <w:rPr>
+                <w:color w:val="FF0000"/>
+              </w:rPr>
+              <w:fldChar w:fldCharType="end"/>
+            </w:r>
+          </w:p>
+        </w:tc>
+        <w:tc>
+          <w:tcPr>
+            <w:tcW w:w="1861" w:type="dxa"/>
+          </w:tcPr>
+          <w:p>
+            <w:pPr>
+              <w:spacing w:line="259" w:lineRule="auto"/>
+              <w:cnfStyle w:val="000000000000" w:firstRow="0" w:lastRow="0" w:firstColumn="0" w:lastColumn="0" w:oddVBand="0" w:evenVBand="0" w:oddHBand="0" w:evenHBand="0" w:firstRowFirstColumn="0" w:firstRowLastColumn="0" w:lastRowFirstColumn="0" w:lastRowLastColumn="0"/>
+              <w:rPr>
+                <w:noProof/>
+              </w:rPr>
+            </w:pPr>
+          </w:p>
+        </w:tc>
+      </w:tr>
+      <w:tr>
+        <w:trPr>
+          <w:cnfStyle w:val="000000100000" w:firstRow="0" w:lastRow="0" w:firstColumn="0" w:lastColumn="0" w:oddVBand="0" w:evenVBand="0" w:oddHBand="1" w:evenHBand="0" w:firstRowFirstColumn="0" w:firstRowLastColumn="0" w:lastRowFirstColumn="0" w:lastRowLastColumn="0"/>
+          <w:trHeight w:val="300"/>
+        </w:trPr>
+        <w:tc>
+          <w:tcPr>
+            <w:cnfStyle w:val="001000000000" w:firstRow="0" w:lastRow="0" w:firstColumn="1" w:lastColumn="0" w:oddVBand="0" w:evenVBand="0" w:oddHBand="0" w:evenHBand="0" w:firstRowFirstColumn="0" w:firstRowLastColumn="0" w:lastRowFirstColumn="0" w:lastRowLastColumn="0"/>
+            <w:tcW w:w="2283" w:type="dxa"/>
+          </w:tcPr>
+          <w:p>
+            <w:pPr>
+              <w:spacing w:line="259" w:lineRule="auto"/>
+              <w:rPr>
+                <w:noProof/>
+              </w:rPr>
+            </w:pPr>
+            <w:r>
+              <w:rPr>
+                <w:b w:val="0"/>
+                <w:bCs w:val="0"/>
+                <w:color w:val="FF0000"/>
+              </w:rPr>
+              <w:fldChar w:fldCharType="begin"/>
+            </w:r>
+            <w:r>
+              <w:rPr>
+                <w:b w:val="0"/>
+                <w:bCs w:val="0"/>
+                <w:color w:val="FF0000"/>
+              </w:rPr>
+              <w:instrText xml:space="preserve"> MERGEFIELD  table06_dam09_id  \* MERGEFORMAT </w:instrText>
+            </w:r>
+            <w:r>
+              <w:rPr>
+                <w:b w:val="0"/>
+                <w:bCs w:val="0"/>
+                <w:color w:val="FF0000"/>
+              </w:rPr>
+              <w:fldChar w:fldCharType="separate"/>
+            </w:r>
+            <w:r>
+              <w:rPr>
+                <w:b w:val="0"/>
+                <w:bCs w:val="0"/>
+                <w:noProof/>
+                <w:color w:val="FF0000"/>
+              </w:rPr>
+              <w:t>«table06_dam09_id»</w:t>
+            </w:r>
+            <w:r>
+              <w:rPr>
+                <w:b w:val="0"/>
+                <w:bCs w:val="0"/>
+                <w:color w:val="FF0000"/>
+              </w:rPr>
+              <w:fldChar w:fldCharType="end"/>
+            </w:r>
+          </w:p>
+        </w:tc>
+        <w:tc>
+          <w:tcPr>
+            <w:tcW w:w="2643" w:type="dxa"/>
+          </w:tcPr>
+          <w:p>
+            <w:pPr>
+              <w:spacing w:line="259" w:lineRule="auto"/>
+              <w:cnfStyle w:val="000000100000" w:firstRow="0" w:lastRow="0" w:firstColumn="0" w:lastColumn="0" w:oddVBand="0" w:evenVBand="0" w:oddHBand="1" w:evenHBand="0" w:firstRowFirstColumn="0" w:firstRowLastColumn="0" w:lastRowFirstColumn="0" w:lastRowLastColumn="0"/>
+              <w:rPr>
+                <w:noProof/>
+              </w:rPr>
+            </w:pPr>
+            <w:r>
+              <w:rPr>
+                <w:color w:val="FF0000"/>
+              </w:rPr>
+              <w:fldChar w:fldCharType="begin"/>
+            </w:r>
+            <w:r>
+              <w:rPr>
+                <w:color w:val="FF0000"/>
+              </w:rPr>
+              <w:instrText xml:space="preserve"> MERGEFIELD  table06_dam09_name  \* MERGEFORMAT </w:instrText>
+            </w:r>
+            <w:r>
+              <w:rPr>
+                <w:color w:val="FF0000"/>
+              </w:rPr>
+              <w:fldChar w:fldCharType="separate"/>
+            </w:r>
+            <w:r>
+              <w:rPr>
+                <w:noProof/>
+                <w:color w:val="FF0000"/>
+              </w:rPr>
+              <w:t>«table06_dam09_name»</w:t>
+            </w:r>
+            <w:r>
+              <w:rPr>
+                <w:color w:val="FF0000"/>
+              </w:rPr>
+              <w:fldChar w:fldCharType="end"/>
+            </w:r>
+          </w:p>
+        </w:tc>
+        <w:tc>
+          <w:tcPr>
+            <w:tcW w:w="2563" w:type="dxa"/>
+          </w:tcPr>
+          <w:p>
+            <w:pPr>
+              <w:spacing w:line="259" w:lineRule="auto"/>
+              <w:cnfStyle w:val="000000100000" w:firstRow="0" w:lastRow="0" w:firstColumn="0" w:lastColumn="0" w:oddVBand="0" w:evenVBand="0" w:oddHBand="1" w:evenHBand="0" w:firstRowFirstColumn="0" w:firstRowLastColumn="0" w:lastRowFirstColumn="0" w:lastRowLastColumn="0"/>
+              <w:rPr>
+                <w:noProof/>
+              </w:rPr>
+            </w:pPr>
+            <w:r>
+              <w:rPr>
+                <w:color w:val="FF0000"/>
+              </w:rPr>
+              <w:fldChar w:fldCharType="begin"/>
+            </w:r>
+            <w:r>
+              <w:rPr>
+                <w:color w:val="FF0000"/>
+              </w:rPr>
+              <w:instrText xml:space="preserve"> MERGEFIELD  table06_dam09_height  \* MERGEFORMAT </w:instrText>
+            </w:r>
+            <w:r>
+              <w:rPr>
+                <w:color w:val="FF0000"/>
+              </w:rPr>
+              <w:fldChar w:fldCharType="separate"/>
+            </w:r>
+            <w:r>
+              <w:rPr>
+                <w:noProof/>
+                <w:color w:val="FF0000"/>
+              </w:rPr>
+              <w:t>«table06_dam09_height»</w:t>
+            </w:r>
+            <w:r>
+              <w:rPr>
+                <w:color w:val="FF0000"/>
+              </w:rPr>
+              <w:fldChar w:fldCharType="end"/>
+            </w:r>
+          </w:p>
+        </w:tc>
+        <w:tc>
+          <w:tcPr>
+            <w:tcW w:w="1861" w:type="dxa"/>
+          </w:tcPr>
+          <w:p>
+            <w:pPr>
+              <w:spacing w:line="259" w:lineRule="auto"/>
+              <w:cnfStyle w:val="000000100000" w:firstRow="0" w:lastRow="0" w:firstColumn="0" w:lastColumn="0" w:oddVBand="0" w:evenVBand="0" w:oddHBand="1" w:evenHBand="0" w:firstRowFirstColumn="0" w:firstRowLastColumn="0" w:lastRowFirstColumn="0" w:lastRowLastColumn="0"/>
+              <w:rPr>
+                <w:noProof/>
+              </w:rPr>
+            </w:pPr>
+          </w:p>
+        </w:tc>
+      </w:tr>
+      <w:tr>
+        <w:trPr>
+          <w:trHeight w:val="300"/>
+        </w:trPr>
+        <w:tc>
+          <w:tcPr>
+            <w:cnfStyle w:val="001000000000" w:firstRow="0" w:lastRow="0" w:firstColumn="1" w:lastColumn="0" w:oddVBand="0" w:evenVBand="0" w:oddHBand="0" w:evenHBand="0" w:firstRowFirstColumn="0" w:firstRowLastColumn="0" w:lastRowFirstColumn="0" w:lastRowLastColumn="0"/>
+            <w:tcW w:w="2283" w:type="dxa"/>
+          </w:tcPr>
+          <w:p>
+            <w:pPr>
+              <w:spacing w:line="259" w:lineRule="auto"/>
+              <w:rPr>
+                <w:noProof/>
+              </w:rPr>
+            </w:pPr>
+            <w:r>
+              <w:rPr>
+                <w:b w:val="0"/>
+                <w:bCs w:val="0"/>
+                <w:color w:val="FF0000"/>
+              </w:rPr>
+              <w:fldChar w:fldCharType="begin"/>
+            </w:r>
+            <w:r>
+              <w:rPr>
+                <w:b w:val="0"/>
+                <w:bCs w:val="0"/>
+                <w:color w:val="FF0000"/>
+              </w:rPr>
+              <w:instrText xml:space="preserve"> MERGEFIELD  table06_dam010_id  \* MERGEFORMAT </w:instrText>
+            </w:r>
+            <w:r>
+              <w:rPr>
+                <w:b w:val="0"/>
+                <w:bCs w:val="0"/>
+                <w:color w:val="FF0000"/>
+              </w:rPr>
+              <w:fldChar w:fldCharType="separate"/>
+            </w:r>
+            <w:r>
+              <w:rPr>
+                <w:b w:val="0"/>
+                <w:bCs w:val="0"/>
+                <w:noProof/>
+                <w:color w:val="FF0000"/>
+              </w:rPr>
+              <w:t>«table06_dam010_id»</w:t>
+            </w:r>
+            <w:r>
+              <w:rPr>
+                <w:b w:val="0"/>
+                <w:bCs w:val="0"/>
+                <w:color w:val="FF0000"/>
+              </w:rPr>
+              <w:fldChar w:fldCharType="end"/>
+            </w:r>
+          </w:p>
+        </w:tc>
+        <w:tc>
+          <w:tcPr>
+            <w:tcW w:w="2643" w:type="dxa"/>
+          </w:tcPr>
+          <w:p>
+            <w:pPr>
+              <w:spacing w:line="259" w:lineRule="auto"/>
+              <w:cnfStyle w:val="000000000000" w:firstRow="0" w:lastRow="0" w:firstColumn="0" w:lastColumn="0" w:oddVBand="0" w:evenVBand="0" w:oddHBand="0" w:evenHBand="0" w:firstRowFirstColumn="0" w:firstRowLastColumn="0" w:lastRowFirstColumn="0" w:lastRowLastColumn="0"/>
+              <w:rPr>
+                <w:noProof/>
+              </w:rPr>
+            </w:pPr>
+            <w:r>
+              <w:rPr>
+                <w:color w:val="FF0000"/>
+              </w:rPr>
+              <w:fldChar w:fldCharType="begin"/>
+            </w:r>
+            <w:r>
+              <w:rPr>
+                <w:color w:val="FF0000"/>
+              </w:rPr>
+              <w:instrText xml:space="preserve"> MERGEFIELD  table06_dam010_name  \* MERGEFORMAT </w:instrText>
+            </w:r>
+            <w:r>
+              <w:rPr>
+                <w:color w:val="FF0000"/>
+              </w:rPr>
+              <w:fldChar w:fldCharType="separate"/>
+            </w:r>
+            <w:r>
+              <w:rPr>
+                <w:noProof/>
+                <w:color w:val="FF0000"/>
+              </w:rPr>
+              <w:t>«table06_dam010_name»</w:t>
+            </w:r>
+            <w:r>
+              <w:rPr>
+                <w:color w:val="FF0000"/>
+              </w:rPr>
+              <w:fldChar w:fldCharType="end"/>
+            </w:r>
+          </w:p>
+        </w:tc>
+        <w:tc>
+          <w:tcPr>
+            <w:tcW w:w="2563" w:type="dxa"/>
+          </w:tcPr>
+          <w:p>
+            <w:pPr>
+              <w:spacing w:line="259" w:lineRule="auto"/>
+              <w:cnfStyle w:val="000000000000" w:firstRow="0" w:lastRow="0" w:firstColumn="0" w:lastColumn="0" w:oddVBand="0" w:evenVBand="0" w:oddHBand="0" w:evenHBand="0" w:firstRowFirstColumn="0" w:firstRowLastColumn="0" w:lastRowFirstColumn="0" w:lastRowLastColumn="0"/>
+              <w:rPr>
+                <w:noProof/>
+              </w:rPr>
+            </w:pPr>
+            <w:r>
+              <w:rPr>
+                <w:color w:val="FF0000"/>
+              </w:rPr>
+              <w:fldChar w:fldCharType="begin"/>
+            </w:r>
+            <w:r>
+              <w:rPr>
+                <w:color w:val="FF0000"/>
+              </w:rPr>
+              <w:instrText xml:space="preserve"> MERGEFIELD  table06_dam010_height  \* MERGEFORMAT </w:instrText>
+            </w:r>
+            <w:r>
+              <w:rPr>
+                <w:color w:val="FF0000"/>
+              </w:rPr>
+              <w:fldChar w:fldCharType="separate"/>
+            </w:r>
+            <w:r>
+              <w:rPr>
+                <w:noProof/>
+                <w:color w:val="FF0000"/>
+              </w:rPr>
+              <w:t>«table06_dam010_height»</w:t>
+            </w:r>
+            <w:r>
+              <w:rPr>
+                <w:color w:val="FF0000"/>
+              </w:rPr>
+              <w:fldChar w:fldCharType="end"/>
+            </w:r>
+          </w:p>
+        </w:tc>
+        <w:tc>
+          <w:tcPr>
+            <w:tcW w:w="1861" w:type="dxa"/>
+          </w:tcPr>
+          <w:p>
+            <w:pPr>
+              <w:spacing w:line="259" w:lineRule="auto"/>
+              <w:cnfStyle w:val="000000000000" w:firstRow="0" w:lastRow="0" w:firstColumn="0" w:lastColumn="0" w:oddVBand="0" w:evenVBand="0" w:oddHBand="0" w:evenHBand="0" w:firstRowFirstColumn="0" w:firstRowLastColumn="0" w:lastRowFirstColumn="0" w:lastRowLastColumn="0"/>
               <w:rPr>
                 <w:noProof/>
               </w:rPr>
@@ -8165,7 +9661,6 @@
         <w:pStyle w:val="FEMAHeading1"/>
       </w:pPr>
       <w:r>
-        <w:lastRenderedPageBreak/>
         <w:t>Computational Options</w:t>
       </w:r>
       <w:bookmarkEnd w:id="26"/>
@@ -8984,7 +10479,6 @@
       </w:pPr>
       <w:bookmarkStart w:id="28" w:name="_Toc168554439"/>
       <w:r>
-        <w:lastRenderedPageBreak/>
         <w:t>Model Calibration &amp; Validation</w:t>
       </w:r>
       <w:bookmarkEnd w:id="28"/>
@@ -11159,7 +12653,17 @@
                 <w:sz w:val="20"/>
                 <w:szCs w:val="20"/>
               </w:rPr>
-              <w:t>Elk River at Queen Shoals</w:t>
+              <w:t xml:space="preserve">Elk River at </w:t>
+            </w:r>
+            <w:r>
+              <w:rPr>
+                <w:rFonts w:eastAsia="Arial" w:cs="Arial"/>
+                <w:color w:val="FF0000"/>
+                <w:sz w:val="20"/>
+                <w:szCs w:val="20"/>
+              </w:rPr>
+              <w:lastRenderedPageBreak/>
+              <w:t>Queen Shoals</w:t>
             </w:r>
           </w:p>
         </w:tc>
@@ -11185,6 +12689,7 @@
                 <w:sz w:val="18"/>
                 <w:szCs w:val="18"/>
               </w:rPr>
+              <w:lastRenderedPageBreak/>
               <w:t>Daily</w:t>
             </w:r>
           </w:p>
@@ -11356,7 +12861,17 @@
                 <w:sz w:val="18"/>
                 <w:szCs w:val="18"/>
               </w:rPr>
-              <w:t xml:space="preserve"> minutes</w:t>
+              <w:t xml:space="preserve"> </w:t>
+            </w:r>
+            <w:r>
+              <w:rPr>
+                <w:rFonts w:eastAsia="Arial" w:cs="Arial"/>
+                <w:color w:val="FF0000"/>
+                <w:sz w:val="18"/>
+                <w:szCs w:val="18"/>
+              </w:rPr>
+              <w:lastRenderedPageBreak/>
+              <w:t>minutes</w:t>
             </w:r>
           </w:p>
         </w:tc>
@@ -11382,6 +12897,7 @@
                 <w:sz w:val="18"/>
                 <w:szCs w:val="18"/>
               </w:rPr>
+              <w:lastRenderedPageBreak/>
               <w:t>Hourly</w:t>
             </w:r>
           </w:p>
@@ -11423,7 +12939,17 @@
                 <w:sz w:val="18"/>
                 <w:szCs w:val="18"/>
               </w:rPr>
-              <w:t xml:space="preserve"> minutes</w:t>
+              <w:t xml:space="preserve"> </w:t>
+            </w:r>
+            <w:r>
+              <w:rPr>
+                <w:rFonts w:eastAsia="Arial" w:cs="Arial"/>
+                <w:color w:val="FF0000"/>
+                <w:sz w:val="18"/>
+                <w:szCs w:val="18"/>
+              </w:rPr>
+              <w:lastRenderedPageBreak/>
+              <w:t>minutes</w:t>
             </w:r>
           </w:p>
         </w:tc>
@@ -11449,6 +12975,7 @@
                 <w:sz w:val="18"/>
                 <w:szCs w:val="18"/>
               </w:rPr>
+              <w:lastRenderedPageBreak/>
               <w:t>——</w:t>
             </w:r>
           </w:p>
@@ -11490,7 +13017,17 @@
                 <w:sz w:val="18"/>
                 <w:szCs w:val="18"/>
               </w:rPr>
-              <w:t xml:space="preserve"> minutes</w:t>
+              <w:t xml:space="preserve"> </w:t>
+            </w:r>
+            <w:r>
+              <w:rPr>
+                <w:rFonts w:eastAsia="Arial" w:cs="Arial"/>
+                <w:color w:val="FF0000"/>
+                <w:sz w:val="18"/>
+                <w:szCs w:val="18"/>
+              </w:rPr>
+              <w:lastRenderedPageBreak/>
+              <w:t>minutes</w:t>
             </w:r>
           </w:p>
         </w:tc>
@@ -11516,6 +13053,7 @@
                 <w:sz w:val="18"/>
                 <w:szCs w:val="18"/>
               </w:rPr>
+              <w:lastRenderedPageBreak/>
               <w:t>——</w:t>
             </w:r>
           </w:p>
@@ -11949,7 +13487,6 @@
                 <w:sz w:val="20"/>
                 <w:szCs w:val="20"/>
               </w:rPr>
-              <w:lastRenderedPageBreak/>
               <w:t>Elk River at Frametown</w:t>
             </w:r>
           </w:p>
@@ -13533,6 +15070,7 @@
         <w:pStyle w:val="MMCbodytext"/>
       </w:pPr>
       <w:r>
+        <w:lastRenderedPageBreak/>
         <w:t xml:space="preserve">[describe any other considerations or calibration data that was used – e.g. </w:t>
       </w:r>
       <w:proofErr w:type="gramStart"/>
@@ -13580,7 +15118,6 @@
       </w:pPr>
       <w:bookmarkStart w:id="29" w:name="_Toc168554440"/>
       <w:r>
-        <w:lastRenderedPageBreak/>
         <w:t>Discussion</w:t>
       </w:r>
       <w:bookmarkEnd w:id="29"/>
@@ -13737,7 +15274,6 @@
       <w:bookmarkEnd w:id="17"/>
       <w:bookmarkEnd w:id="18"/>
       <w:r>
-        <w:lastRenderedPageBreak/>
         <w:t>Appendix A – Results</w:t>
       </w:r>
       <w:bookmarkEnd w:id="31"/>
@@ -35440,6 +36976,19 @@
 </file>
 
 <file path=customXml/item1.xml><?xml version="1.0" encoding="utf-8"?>
+<?mso-contentType ?>
+<FormTemplates xmlns="http://schemas.microsoft.com/sharepoint/v3/contenttype/forms">
+  <Display>DocumentLibraryForm</Display>
+  <Edit>DocumentLibraryForm</Edit>
+  <New>DocumentLibraryForm</New>
+</FormTemplates>
+</file>
+
+<file path=customXml/item2.xml><?xml version="1.0" encoding="utf-8"?>
+<b:Sources xmlns:b="http://schemas.openxmlformats.org/officeDocument/2006/bibliography" xmlns="http://schemas.openxmlformats.org/officeDocument/2006/bibliography" SelectedStyle="\APASixthEditionOfficeOnline.xsl" StyleName="APA" Version="6"/>
+</file>
+
+<file path=customXml/item3.xml><?xml version="1.0" encoding="utf-8"?>
 <p:properties xmlns:p="http://schemas.microsoft.com/office/2006/metadata/properties" xmlns:xsi="http://www.w3.org/2001/XMLSchema-instance" xmlns:pc="http://schemas.microsoft.com/office/infopath/2007/PartnerControls">
   <documentManagement>
     <TaxCatchAll xmlns="6db89c74-1ba0-4c21-8bc1-1b608b23b2ea" xsi:nil="true"/>
@@ -35462,7 +37011,7 @@
 </p:properties>
 </file>
 
-<file path=customXml/item2.xml><?xml version="1.0" encoding="utf-8"?>
+<file path=customXml/item4.xml><?xml version="1.0" encoding="utf-8"?>
 <ct:contentTypeSchema xmlns:ct="http://schemas.microsoft.com/office/2006/metadata/contentType" xmlns:ma="http://schemas.microsoft.com/office/2006/metadata/properties/metaAttributes" ct:_="" ma:_="" ma:contentTypeName="Document" ma:contentTypeID="0x010100F353C88D1F80974CAE802345EEA1A901" ma:contentTypeVersion="15" ma:contentTypeDescription="Create a new document." ma:contentTypeScope="" ma:versionID="4b726cad1b4d5e4570f358191e37e2f1">
   <xsd:schema xmlns:xsd="http://www.w3.org/2001/XMLSchema" xmlns:xs="http://www.w3.org/2001/XMLSchema" xmlns:p="http://schemas.microsoft.com/office/2006/metadata/properties" xmlns:ns2="deab340e-a48a-4e65-b331-ba4a51edd283" xmlns:ns3="6db89c74-1ba0-4c21-8bc1-1b608b23b2ea" targetNamespace="http://schemas.microsoft.com/office/2006/metadata/properties" ma:root="true" ma:fieldsID="e0aef038230b17107f31f081a26eca20" ns2:_="" ns3:_="">
     <xsd:import namespace="deab340e-a48a-4e65-b331-ba4a51edd283"/>
@@ -35697,20 +37246,23 @@
 </ct:contentTypeSchema>
 </file>
 
-<file path=customXml/item3.xml><?xml version="1.0" encoding="utf-8"?>
-<?mso-contentType ?>
-<FormTemplates xmlns="http://schemas.microsoft.com/sharepoint/v3/contenttype/forms">
-  <Display>DocumentLibraryForm</Display>
-  <Edit>DocumentLibraryForm</Edit>
-  <New>DocumentLibraryForm</New>
-</FormTemplates>
+<file path=customXml/itemProps1.xml><?xml version="1.0" encoding="utf-8"?>
+<ds:datastoreItem xmlns:ds="http://schemas.openxmlformats.org/officeDocument/2006/customXml" ds:itemID="{0651473F-84A4-4E13-BFAB-0750A7C40440}">
+  <ds:schemaRefs>
+    <ds:schemaRef ds:uri="http://schemas.microsoft.com/sharepoint/v3/contenttype/forms"/>
+  </ds:schemaRefs>
+</ds:datastoreItem>
 </file>
 
-<file path=customXml/item4.xml><?xml version="1.0" encoding="utf-8"?>
-<b:Sources xmlns:b="http://schemas.openxmlformats.org/officeDocument/2006/bibliography" xmlns="http://schemas.openxmlformats.org/officeDocument/2006/bibliography" SelectedStyle="\APASixthEditionOfficeOnline.xsl" StyleName="APA" Version="6"/>
+<file path=customXml/itemProps2.xml><?xml version="1.0" encoding="utf-8"?>
+<ds:datastoreItem xmlns:ds="http://schemas.openxmlformats.org/officeDocument/2006/customXml" ds:itemID="{A9C05F3A-5B7C-4BA3-AEC9-26102941A74A}">
+  <ds:schemaRefs>
+    <ds:schemaRef ds:uri="http://schemas.openxmlformats.org/officeDocument/2006/bibliography"/>
+  </ds:schemaRefs>
+</ds:datastoreItem>
 </file>
 
-<file path=customXml/itemProps1.xml><?xml version="1.0" encoding="utf-8"?>
+<file path=customXml/itemProps3.xml><?xml version="1.0" encoding="utf-8"?>
 <ds:datastoreItem xmlns:ds="http://schemas.openxmlformats.org/officeDocument/2006/customXml" ds:itemID="{12166E0C-0E8D-4817-A3C2-104A85B3C44C}">
   <ds:schemaRefs>
     <ds:schemaRef ds:uri="http://schemas.microsoft.com/office/2006/metadata/properties"/>
@@ -35721,7 +37273,7 @@
 </ds:datastoreItem>
 </file>
 
-<file path=customXml/itemProps2.xml><?xml version="1.0" encoding="utf-8"?>
+<file path=customXml/itemProps4.xml><?xml version="1.0" encoding="utf-8"?>
 <ds:datastoreItem xmlns:ds="http://schemas.openxmlformats.org/officeDocument/2006/customXml" ds:itemID="{3BCDB2A6-ED04-423E-912A-49F991545004}">
   <ds:schemaRefs>
     <ds:schemaRef ds:uri="http://schemas.microsoft.com/office/2006/metadata/contentType"/>
@@ -35738,20 +37290,4 @@
     <ds:schemaRef ds:uri="http://schemas.microsoft.com/internal/obd"/>
   </ds:schemaRefs>
 </ds:datastoreItem>
-</file>
-
-<file path=customXml/itemProps3.xml><?xml version="1.0" encoding="utf-8"?>
-<ds:datastoreItem xmlns:ds="http://schemas.openxmlformats.org/officeDocument/2006/customXml" ds:itemID="{0651473F-84A4-4E13-BFAB-0750A7C40440}">
-  <ds:schemaRefs>
-    <ds:schemaRef ds:uri="http://schemas.microsoft.com/sharepoint/v3/contenttype/forms"/>
-  </ds:schemaRefs>
-</ds:datastoreItem>
-</file>
-
-<file path=customXml/itemProps4.xml><?xml version="1.0" encoding="utf-8"?>
-<ds:datastoreItem xmlns:ds="http://schemas.openxmlformats.org/officeDocument/2006/customXml" ds:itemID="{A9C05F3A-5B7C-4BA3-AEC9-26102941A74A}">
-  <ds:schemaRefs>
-    <ds:schemaRef ds:uri="http://schemas.openxmlformats.org/officeDocument/2006/bibliography"/>
-  </ds:schemaRefs>
-</ds:datastoreItem>
 </file>
</xml_diff>